<commit_message>
updated the whole design
</commit_message>
<xml_diff>
--- a/backend.docx
+++ b/backend.docx
@@ -1,6 +1,6 @@
 
 <file path=word/document.xml><?xml version="1.0" encoding="utf-8"?>
-<w:document xmlns:wpc="http://schemas.microsoft.com/office/word/2010/wordprocessingCanvas" xmlns:mc="http://schemas.openxmlformats.org/markup-compatibility/2006" xmlns:o="urn:schemas-microsoft-com:office:office" xmlns:r="http://schemas.openxmlformats.org/officeDocument/2006/relationships" xmlns:m="http://schemas.openxmlformats.org/officeDocument/2006/math" xmlns:v="urn:schemas-microsoft-com:vml" xmlns:wp14="http://schemas.microsoft.com/office/word/2010/wordprocessingDrawing" xmlns:wp="http://schemas.openxmlformats.org/drawingml/2006/wordprocessingDrawing" xmlns:w10="urn:schemas-microsoft-com:office:word" xmlns:w="http://schemas.openxmlformats.org/wordprocessingml/2006/main" xmlns:w14="http://schemas.microsoft.com/office/word/2010/wordml" xmlns:wpg="http://schemas.microsoft.com/office/word/2010/wordprocessingGroup" xmlns:wpi="http://schemas.microsoft.com/office/word/2010/wordprocessingInk" xmlns:wne="http://schemas.microsoft.com/office/word/2006/wordml" xmlns:wps="http://schemas.microsoft.com/office/word/2010/wordprocessingShape" mc:Ignorable="w14 wp14">
+<w:document xmlns:wpc="http://schemas.microsoft.com/office/word/2010/wordprocessingCanvas" xmlns:mc="http://schemas.openxmlformats.org/markup-compatibility/2006" xmlns:o="urn:schemas-microsoft-com:office:office" xmlns:r="http://schemas.openxmlformats.org/officeDocument/2006/relationships" xmlns:m="http://schemas.openxmlformats.org/officeDocument/2006/math" xmlns:v="urn:schemas-microsoft-com:vml" xmlns:wp14="http://schemas.microsoft.com/office/word/2010/wordprocessingDrawing" xmlns:wp="http://schemas.openxmlformats.org/drawingml/2006/wordprocessingDrawing" xmlns:w10="urn:schemas-microsoft-com:office:word" xmlns:w="http://schemas.openxmlformats.org/wordprocessingml/2006/main" xmlns:w14="http://schemas.microsoft.com/office/word/2010/wordml" xmlns:w15="http://schemas.microsoft.com/office/word/2012/wordml" xmlns:wpg="http://schemas.microsoft.com/office/word/2010/wordprocessingGroup" xmlns:wpi="http://schemas.microsoft.com/office/word/2010/wordprocessingInk" xmlns:wne="http://schemas.microsoft.com/office/word/2006/wordml" xmlns:wps="http://schemas.microsoft.com/office/word/2010/wordprocessingShape" mc:Ignorable="w14 w15 wp14">
   <w:body>
     <w:p>
       <w:pPr>
@@ -296,7 +296,31 @@
         <w:t>, structure parent</w:t>
       </w:r>
       <w:r>
-        <w:t>, nature [division, direction, cpff, daproff, cta, crèche]</w:t>
+        <w:t xml:space="preserve">, nature [division, direction, </w:t>
+      </w:r>
+      <w:proofErr w:type="spellStart"/>
+      <w:r>
+        <w:t>cpff</w:t>
+      </w:r>
+      <w:proofErr w:type="spellEnd"/>
+      <w:r>
+        <w:t xml:space="preserve">, </w:t>
+      </w:r>
+      <w:proofErr w:type="spellStart"/>
+      <w:r>
+        <w:t>daproff</w:t>
+      </w:r>
+      <w:proofErr w:type="spellEnd"/>
+      <w:r>
+        <w:t xml:space="preserve">, </w:t>
+      </w:r>
+      <w:proofErr w:type="spellStart"/>
+      <w:r>
+        <w:t>cta</w:t>
+      </w:r>
+      <w:proofErr w:type="spellEnd"/>
+      <w:r>
+        <w:t>, crèche]</w:t>
       </w:r>
       <w:r>
         <w:t xml:space="preserve">) est rattachée à zéro ou une structure ; une structure </w:t>
@@ -377,10 +401,26 @@
         <w:t>[</w:t>
       </w:r>
       <w:r>
-        <w:t>étage, bureau, toilettes/wc, douche, salle de réunion, bureau, bibliothèque, parking,</w:t>
-      </w:r>
-      <w:r>
-        <w:t xml:space="preserve"> sous-sol, rez de chaussée</w:t>
+        <w:t>étage, bureau, toilettes/</w:t>
+      </w:r>
+      <w:proofErr w:type="spellStart"/>
+      <w:r>
+        <w:t>wc</w:t>
+      </w:r>
+      <w:proofErr w:type="spellEnd"/>
+      <w:r>
+        <w:t>, douche, salle de réunion, bureau, bibliothèque, parking,</w:t>
+      </w:r>
+      <w:r>
+        <w:t xml:space="preserve"> sous-sol, </w:t>
+      </w:r>
+      <w:proofErr w:type="spellStart"/>
+      <w:r>
+        <w:t>rez</w:t>
+      </w:r>
+      <w:proofErr w:type="spellEnd"/>
+      <w:r>
+        <w:t xml:space="preserve"> de chaussée</w:t>
       </w:r>
       <w:r>
         <w:t>]</w:t>
@@ -437,186 +477,581 @@
         <w:lastRenderedPageBreak/>
         <w:t>Un équipement appartient à une seule catégorie ; mais une catégorie regroupe plusieurs équipements ;</w:t>
       </w:r>
+    </w:p>
+    <w:p>
+      <w:pPr>
+        <w:pStyle w:val="Paragraphedeliste"/>
+        <w:numPr>
+          <w:ilvl w:val="0"/>
+          <w:numId w:val="3"/>
+        </w:numPr>
+      </w:pPr>
+      <w:r>
+        <w:t>Un équipement a une ou plusieurs images</w:t>
+      </w:r>
+    </w:p>
+    <w:p>
+      <w:pPr>
+        <w:pStyle w:val="Paragraphedeliste"/>
+        <w:numPr>
+          <w:ilvl w:val="0"/>
+          <w:numId w:val="3"/>
+        </w:numPr>
+      </w:pPr>
+      <w:r>
+        <w:t>Un équipement appartient à un seul lot mais un lot comporte plusieurs équipements)</w:t>
+      </w:r>
+    </w:p>
+    <w:p>
+      <w:pPr>
+        <w:pStyle w:val="Paragraphedeliste"/>
+        <w:numPr>
+          <w:ilvl w:val="0"/>
+          <w:numId w:val="3"/>
+        </w:numPr>
+      </w:pPr>
+      <w:r>
+        <w:t>Un lot est fourni par un seul fournisseur et un fournisseur livre plusieurs lots</w:t>
+      </w:r>
+    </w:p>
+    <w:p>
+      <w:pPr>
+        <w:pStyle w:val="Paragraphedeliste"/>
+        <w:numPr>
+          <w:ilvl w:val="0"/>
+          <w:numId w:val="3"/>
+        </w:numPr>
+      </w:pPr>
+      <w:r>
+        <w:t>Un équipement est affecté à une structure pour le compte d’un individu (nom, service, poste de responsabilité)</w:t>
+      </w:r>
+    </w:p>
+    <w:p>
+      <w:pPr>
+        <w:pStyle w:val="Paragraphedeliste"/>
+        <w:numPr>
+          <w:ilvl w:val="0"/>
+          <w:numId w:val="3"/>
+        </w:numPr>
+      </w:pPr>
+      <w:r>
+        <w:t>L’affectation est notifiée par un document (référence de l’affectation)</w:t>
+      </w:r>
+    </w:p>
+    <w:p>
+      <w:pPr>
+        <w:pStyle w:val="Paragraphedeliste"/>
+        <w:numPr>
+          <w:ilvl w:val="0"/>
+          <w:numId w:val="3"/>
+        </w:numPr>
+      </w:pPr>
+      <w:r>
+        <w:t>Un équipement est installé dans un espace</w:t>
+      </w:r>
+      <w:r>
+        <w:t xml:space="preserve"> ; </w:t>
+      </w:r>
+      <w:r>
+        <w:t>l’installation (repérage unique de l’espace, date d’installation, nom de l’intervenant, poste de responsabilité, observations</w:t>
+      </w:r>
+      <w:r>
+        <w:t>, identifiant unique du matériel</w:t>
+      </w:r>
+      <w:r>
+        <w:t>)</w:t>
+      </w:r>
+      <w:r>
+        <w:t xml:space="preserve"> par une personne et un personne peut faire plusieurs installations</w:t>
+      </w:r>
+    </w:p>
+    <w:p>
+      <w:pPr>
+        <w:pStyle w:val="Paragraphedeliste"/>
+        <w:numPr>
+          <w:ilvl w:val="0"/>
+          <w:numId w:val="3"/>
+        </w:numPr>
+      </w:pPr>
+      <w:r>
+        <w:t>Un lot est fourni par un prestataire (noms et prénoms, logo, adresse, NIU, email, téléphone)</w:t>
+      </w:r>
+    </w:p>
+    <w:p>
+      <w:pPr>
+        <w:pStyle w:val="Paragraphedeliste"/>
+        <w:numPr>
+          <w:ilvl w:val="0"/>
+          <w:numId w:val="3"/>
+        </w:numPr>
+      </w:pPr>
+      <w:r>
+        <w:t xml:space="preserve">Un personnel (noms et prénoms, poste de responsabilité) est affecté à un </w:t>
+      </w:r>
+      <w:r>
+        <w:t xml:space="preserve">ou plusieurs </w:t>
+      </w:r>
+      <w:r>
+        <w:t>espace</w:t>
+      </w:r>
+      <w:r>
+        <w:t>s</w:t>
+      </w:r>
+      <w:r>
+        <w:t xml:space="preserve"> (repérage unique de l’espace)</w:t>
+      </w:r>
+      <w:r>
+        <w:t xml:space="preserve"> à des dates différentes</w:t>
+      </w:r>
+      <w:r>
+        <w:t> ; l’affectation (date de prise d’effet)</w:t>
+      </w:r>
+      <w:r>
+        <w:t xml:space="preserve"> et un espace peut accueillir plusieurs personnels</w:t>
+      </w:r>
+    </w:p>
+    <w:p>
+      <w:pPr>
+        <w:pStyle w:val="Paragraphedeliste"/>
+        <w:numPr>
+          <w:ilvl w:val="0"/>
+          <w:numId w:val="3"/>
+        </w:numPr>
+      </w:pPr>
+      <w:r>
+        <w:t>Un incident (noms et prénoms du déclarant, poste de travail, service, description de l’incident, date de survenue de l’incident, objet de l’incident</w:t>
+      </w:r>
+    </w:p>
+    <w:p>
+      <w:pPr>
+        <w:pStyle w:val="Paragraphedeliste"/>
+        <w:numPr>
+          <w:ilvl w:val="0"/>
+          <w:numId w:val="3"/>
+        </w:numPr>
+      </w:pPr>
+      <w:r>
+        <w:t xml:space="preserve">Une intervention (origine [incident, spontanée, maintenance], noms et prénoms des intervenants, poste de responsabilité, </w:t>
+      </w:r>
+      <w:r>
+        <w:t>description</w:t>
+      </w:r>
+      <w:r>
+        <w:t>, proposition de solution,  description de l’intervention, appréciation du résultat ;</w:t>
+      </w:r>
+    </w:p>
+    <w:p>
+      <w:pPr>
+        <w:pStyle w:val="Paragraphedeliste"/>
+        <w:numPr>
+          <w:ilvl w:val="0"/>
+          <w:numId w:val="3"/>
+        </w:numPr>
+      </w:pPr>
+      <w:r>
+        <w:t>A chaque fois qu’un technicien est en contact avec un matériel (que ce soit lors d’une installation ou de la maintenance ou d’une réception de matériel), il doit lui être présenté le formulaire d’intervention</w:t>
+      </w:r>
+    </w:p>
+    <w:p>
+      <w:pPr>
+        <w:pStyle w:val="Paragraphedeliste"/>
+        <w:numPr>
+          <w:ilvl w:val="0"/>
+          <w:numId w:val="3"/>
+        </w:numPr>
+      </w:pPr>
+      <w:r>
+        <w:t>Une intervention sur un matériel peut avoir pour origine la réception du matériel, l’installation, la maintenance quotidienne, l’observation spontanée, le déplacement de matériel ou un incident déclaré</w:t>
+      </w:r>
+      <w:r>
+        <w:t> ; en ce qui concerne le déplacement, le matériel est déplacé d’un espace fixe à un autre connu ;</w:t>
+      </w:r>
+    </w:p>
+    <w:p>
+      <w:pPr>
+        <w:pStyle w:val="Paragraphedeliste"/>
+        <w:numPr>
+          <w:ilvl w:val="0"/>
+          <w:numId w:val="3"/>
+        </w:numPr>
+      </w:pPr>
+      <w:r>
+        <w:t>L’infrastructure matérielle compte le réseau électrique, le réseau d’eau, le réseau téléphonique et le réseau internet</w:t>
+      </w:r>
+    </w:p>
+    <w:p>
+      <w:pPr>
+        <w:pStyle w:val="Paragraphedeliste"/>
+        <w:numPr>
+          <w:ilvl w:val="0"/>
+          <w:numId w:val="3"/>
+        </w:numPr>
+      </w:pPr>
+      <w:r>
+        <w:t>Inclure l’adressage ip avec pour chaque machine son adresse ip</w:t>
+      </w:r>
+    </w:p>
+    <w:p>
+      <w:pPr>
+        <w:pStyle w:val="Paragraphedeliste"/>
+        <w:numPr>
+          <w:ilvl w:val="0"/>
+          <w:numId w:val="3"/>
+        </w:numPr>
+      </w:pPr>
+      <w:r>
+        <w:t>L’infrastructure matérielle et logicielle sont gérées par un administrateur (noms et prénoms, poste de responsabilité, à partir de)</w:t>
+      </w:r>
+    </w:p>
+    <w:p>
+      <w:pPr>
+        <w:pStyle w:val="Paragraphedeliste"/>
+        <w:numPr>
+          <w:ilvl w:val="0"/>
+          <w:numId w:val="3"/>
+        </w:numPr>
+      </w:pPr>
+      <w:r>
+        <w:t>Chaque bureau a un numéro de téléphone sur lequel on peut le joindre</w:t>
+      </w:r>
+    </w:p>
+    <w:p>
+      <w:pPr>
+        <w:pStyle w:val="Paragraphedeliste"/>
+        <w:numPr>
+          <w:ilvl w:val="0"/>
+          <w:numId w:val="3"/>
+        </w:numPr>
+      </w:pPr>
+      <w:r>
+        <w:t>Comment procéder à l’enregistrement des logiciels :</w:t>
+      </w:r>
+    </w:p>
+    <w:p>
+      <w:pPr>
+        <w:pStyle w:val="Paragraphedeliste"/>
+        <w:numPr>
+          <w:ilvl w:val="0"/>
+          <w:numId w:val="3"/>
+        </w:numPr>
+      </w:pPr>
+      <w:r>
+        <w:t>Un logiciel est installé sur plusieurs ordinateurs à une date précise ;</w:t>
+      </w:r>
+    </w:p>
+    <w:p>
+      <w:pPr>
+        <w:pStyle w:val="Paragraphedeliste"/>
+        <w:numPr>
+          <w:ilvl w:val="0"/>
+          <w:numId w:val="3"/>
+        </w:numPr>
+      </w:pPr>
+      <w:r>
+        <w:t>Sur la page affichant les réseaux électrique ou autres, présenter les incidents et les interventions sur le réseau concerné ;</w:t>
+      </w:r>
+    </w:p>
+    <w:p>
+      <w:pPr>
+        <w:pStyle w:val="Paragraphedeliste"/>
+        <w:numPr>
+          <w:ilvl w:val="0"/>
+          <w:numId w:val="3"/>
+        </w:numPr>
+      </w:pPr>
+      <w:r>
+        <w:t>Les utilisateurs de matériels remontent aussi les informations vers le haut par une appréciation des interventions et une communication sur les incidents</w:t>
+      </w:r>
+    </w:p>
+    <w:p>
+      <w:pPr>
+        <w:pStyle w:val="Paragraphedeliste"/>
+        <w:numPr>
+          <w:ilvl w:val="0"/>
+          <w:numId w:val="3"/>
+        </w:numPr>
+      </w:pPr>
+      <w:r>
+        <w:t>Qu’en est-il du déplacement du matériel d’un espace à un autre</w:t>
+      </w:r>
+    </w:p>
+    <w:p>
+      <w:pPr>
+        <w:pStyle w:val="Paragraphedeliste"/>
+        <w:numPr>
+          <w:ilvl w:val="0"/>
+          <w:numId w:val="3"/>
+        </w:numPr>
+      </w:pPr>
+      <w:r>
+        <w:t>Tirer les fiches ou rapport d’incidents ou d’interventions</w:t>
+      </w:r>
       <w:bookmarkStart w:id="0" w:name="_GoBack"/>
       <w:bookmarkEnd w:id="0"/>
     </w:p>
-    <w:p>
-      <w:pPr>
-        <w:pStyle w:val="Paragraphedeliste"/>
-        <w:numPr>
-          <w:ilvl w:val="0"/>
-          <w:numId w:val="3"/>
-        </w:numPr>
-      </w:pPr>
-      <w:r>
-        <w:t>Un équipement appartient à un seul lot mais un lot comporte plusieurs équipements)</w:t>
-      </w:r>
-    </w:p>
-    <w:p>
-      <w:pPr>
-        <w:pStyle w:val="Paragraphedeliste"/>
-        <w:numPr>
-          <w:ilvl w:val="0"/>
-          <w:numId w:val="3"/>
-        </w:numPr>
-      </w:pPr>
-      <w:r>
-        <w:t>Un lot est fourni par un seul fournisseur et un fournisseur livre plusieurs lots</w:t>
-      </w:r>
-    </w:p>
-    <w:p>
-      <w:pPr>
-        <w:pStyle w:val="Paragraphedeliste"/>
-        <w:numPr>
-          <w:ilvl w:val="0"/>
-          <w:numId w:val="3"/>
-        </w:numPr>
-      </w:pPr>
-      <w:r>
-        <w:t>Un équipement est affecté à une structure pour le compte d’un individu (nom, service, poste de responsabilité)</w:t>
-      </w:r>
-    </w:p>
-    <w:p>
-      <w:pPr>
-        <w:pStyle w:val="Paragraphedeliste"/>
-        <w:numPr>
-          <w:ilvl w:val="0"/>
-          <w:numId w:val="3"/>
-        </w:numPr>
-      </w:pPr>
-      <w:r>
-        <w:t>L’affectation est notifiée par un document (référence de l’affectation)</w:t>
-      </w:r>
-    </w:p>
-    <w:p>
-      <w:pPr>
-        <w:pStyle w:val="Paragraphedeliste"/>
-        <w:numPr>
-          <w:ilvl w:val="0"/>
-          <w:numId w:val="3"/>
-        </w:numPr>
-      </w:pPr>
-      <w:r>
-        <w:t>Un équipement est installé dans un espace</w:t>
-      </w:r>
-      <w:r>
-        <w:t xml:space="preserve"> ; </w:t>
-      </w:r>
-      <w:r>
-        <w:t>l’installation (repérage unique de l’espace, date d’installation, nom de l’intervenant, poste de responsabilité, observations</w:t>
-      </w:r>
-      <w:r>
-        <w:t>, identifiant unique du matériel</w:t>
+    <w:p/>
+    <w:p/>
+    <w:p>
+      <w:pPr>
+        <w:pStyle w:val="Paragraphedeliste"/>
+        <w:numPr>
+          <w:ilvl w:val="0"/>
+          <w:numId w:val="6"/>
+        </w:numPr>
+      </w:pPr>
+      <w:r>
+        <w:t>Infrastructure matérielle :</w:t>
+      </w:r>
+      <w:r>
+        <w:t xml:space="preserve"> (</w:t>
+      </w:r>
+      <w:r>
+        <w:t>informations sur l’administrateur</w:t>
       </w:r>
       <w:r>
         <w:t>)</w:t>
       </w:r>
-      <w:r>
-        <w:t xml:space="preserve"> par une personne et un personne peut faire plusieurs installations</w:t>
-      </w:r>
-    </w:p>
-    <w:p>
-      <w:pPr>
-        <w:pStyle w:val="Paragraphedeliste"/>
-        <w:numPr>
-          <w:ilvl w:val="0"/>
-          <w:numId w:val="3"/>
-        </w:numPr>
-      </w:pPr>
-      <w:r>
-        <w:t>Un lot est fourni par un prestataire (noms et prénoms, logo, adresse, NIU, email, téléphone)</w:t>
-      </w:r>
-    </w:p>
-    <w:p>
-      <w:pPr>
-        <w:pStyle w:val="Paragraphedeliste"/>
-        <w:numPr>
-          <w:ilvl w:val="0"/>
-          <w:numId w:val="3"/>
-        </w:numPr>
-      </w:pPr>
-      <w:r>
-        <w:t xml:space="preserve">Un personnel (noms et prénoms, poste de responsabilité) est affecté à un </w:t>
-      </w:r>
-      <w:r>
-        <w:t xml:space="preserve">ou plusieurs </w:t>
-      </w:r>
-      <w:r>
-        <w:t>espace</w:t>
-      </w:r>
-      <w:r>
-        <w:t>s</w:t>
-      </w:r>
-      <w:r>
-        <w:t xml:space="preserve"> (repérage unique de l’espace)</w:t>
-      </w:r>
-      <w:r>
-        <w:t xml:space="preserve"> à des dates différentes</w:t>
-      </w:r>
-      <w:r>
-        <w:t> ; l’affectation (date de prise d’effet)</w:t>
-      </w:r>
-      <w:r>
-        <w:t xml:space="preserve"> et un espace peut accueillir plusieurs personnels</w:t>
-      </w:r>
-    </w:p>
-    <w:p>
-      <w:pPr>
-        <w:pStyle w:val="Paragraphedeliste"/>
-        <w:numPr>
-          <w:ilvl w:val="0"/>
-          <w:numId w:val="3"/>
-        </w:numPr>
-      </w:pPr>
-      <w:r>
-        <w:t>Un incident (noms et prénoms du déclarant, poste de travail, service, description de l’incident, date de survenue de l’incident, objet de l’incident</w:t>
-      </w:r>
-    </w:p>
-    <w:p>
-      <w:pPr>
-        <w:pStyle w:val="Paragraphedeliste"/>
-        <w:numPr>
-          <w:ilvl w:val="0"/>
-          <w:numId w:val="3"/>
-        </w:numPr>
-      </w:pPr>
-      <w:r>
-        <w:t xml:space="preserve">Une intervention (origine [incident, spontanée, maintenance], noms et prénoms des intervenants, poste de responsabilité, </w:t>
-      </w:r>
-      <w:r>
-        <w:t>description</w:t>
-      </w:r>
-      <w:r>
-        <w:t>, proposition de solution,  description de l’intervention, appréciation du résultat ;</w:t>
-      </w:r>
-    </w:p>
-    <w:p>
-      <w:pPr>
-        <w:pStyle w:val="Paragraphedeliste"/>
-        <w:numPr>
-          <w:ilvl w:val="0"/>
-          <w:numId w:val="3"/>
-        </w:numPr>
-      </w:pPr>
-      <w:r>
-        <w:t>A chaque fois qu’un technicien est en contact avec un matériel (que ce soit lors d’une installation ou de la maintenance ou d’une réception de matériel), il doit lui être présenté le formulaire d’intervention</w:t>
-      </w:r>
-    </w:p>
-    <w:p>
-      <w:pPr>
-        <w:pStyle w:val="Paragraphedeliste"/>
-        <w:numPr>
-          <w:ilvl w:val="0"/>
-          <w:numId w:val="3"/>
-        </w:numPr>
-      </w:pPr>
-      <w:r>
-        <w:t>Une intervention sur un matériel peut avoir pour origine la réception du matériel, l’installation, la maintenance quotidienne, l’observation spontanée, le déplacement de matériel ou un incident déclaré</w:t>
-      </w:r>
-      <w:r>
-        <w:t> ; en ce qui concerne le déplacement, le matériel est déplacé d’un espace fixe à un autre connu ;</w:t>
-      </w:r>
-    </w:p>
+    </w:p>
+    <w:p>
+      <w:pPr>
+        <w:pStyle w:val="Paragraphedeliste"/>
+        <w:numPr>
+          <w:ilvl w:val="0"/>
+          <w:numId w:val="4"/>
+        </w:numPr>
+      </w:pPr>
+      <w:r>
+        <w:t>Réseau électrique</w:t>
+      </w:r>
+    </w:p>
+    <w:p>
+      <w:pPr>
+        <w:pStyle w:val="Paragraphedeliste"/>
+        <w:numPr>
+          <w:ilvl w:val="0"/>
+          <w:numId w:val="4"/>
+        </w:numPr>
+      </w:pPr>
+      <w:r>
+        <w:t>Réseau d’eau</w:t>
+      </w:r>
+    </w:p>
+    <w:p>
+      <w:pPr>
+        <w:pStyle w:val="Paragraphedeliste"/>
+        <w:numPr>
+          <w:ilvl w:val="0"/>
+          <w:numId w:val="4"/>
+        </w:numPr>
+      </w:pPr>
+      <w:r>
+        <w:t>Réseau téléphonique</w:t>
+      </w:r>
+    </w:p>
+    <w:p>
+      <w:pPr>
+        <w:pStyle w:val="Paragraphedeliste"/>
+        <w:numPr>
+          <w:ilvl w:val="0"/>
+          <w:numId w:val="4"/>
+        </w:numPr>
+      </w:pPr>
+      <w:r>
+        <w:t>Réseau informatique :</w:t>
+      </w:r>
+    </w:p>
+    <w:p>
+      <w:pPr>
+        <w:pStyle w:val="Paragraphedeliste"/>
+        <w:ind w:left="1800"/>
+      </w:pPr>
+      <w:r>
+        <w:t xml:space="preserve">+ </w:t>
+      </w:r>
+      <w:r>
+        <w:t xml:space="preserve"> Parc informatique</w:t>
+      </w:r>
+    </w:p>
+    <w:p>
+      <w:pPr>
+        <w:pStyle w:val="Paragraphedeliste"/>
+        <w:ind w:left="1800"/>
+      </w:pPr>
+      <w:r>
+        <w:t xml:space="preserve">+  </w:t>
+      </w:r>
+      <w:r>
+        <w:t>Adressage physique</w:t>
+      </w:r>
+    </w:p>
+    <w:p>
+      <w:pPr>
+        <w:pStyle w:val="Paragraphedeliste"/>
+        <w:ind w:left="1800"/>
+      </w:pPr>
+      <w:r>
+        <w:t>+ Adressage IP</w:t>
+      </w:r>
+    </w:p>
+    <w:p>
+      <w:pPr>
+        <w:pStyle w:val="Paragraphedeliste"/>
+        <w:ind w:left="1800"/>
+      </w:pPr>
+      <w:r>
+        <w:t>+ Connectiques</w:t>
+      </w:r>
+    </w:p>
+    <w:p>
+      <w:pPr>
+        <w:pStyle w:val="Paragraphedeliste"/>
+        <w:numPr>
+          <w:ilvl w:val="0"/>
+          <w:numId w:val="4"/>
+        </w:numPr>
+      </w:pPr>
+      <w:r>
+        <w:t>Bâtiments</w:t>
+      </w:r>
+    </w:p>
+    <w:p>
+      <w:pPr>
+        <w:pStyle w:val="Paragraphedeliste"/>
+        <w:numPr>
+          <w:ilvl w:val="0"/>
+          <w:numId w:val="4"/>
+        </w:numPr>
+      </w:pPr>
+      <w:r>
+        <w:t>Mobilier de bureau</w:t>
+      </w:r>
+    </w:p>
+    <w:p>
+      <w:pPr>
+        <w:pStyle w:val="Paragraphedeliste"/>
+        <w:numPr>
+          <w:ilvl w:val="0"/>
+          <w:numId w:val="4"/>
+        </w:numPr>
+      </w:pPr>
+      <w:r>
+        <w:t>Matériel roulant</w:t>
+      </w:r>
+    </w:p>
+    <w:p>
+      <w:pPr>
+        <w:pStyle w:val="Paragraphedeliste"/>
+        <w:numPr>
+          <w:ilvl w:val="0"/>
+          <w:numId w:val="4"/>
+        </w:numPr>
+      </w:pPr>
+      <w:r>
+        <w:t>Matériel didactique</w:t>
+      </w:r>
+    </w:p>
+    <w:p>
+      <w:pPr>
+        <w:pStyle w:val="Paragraphedeliste"/>
+        <w:numPr>
+          <w:ilvl w:val="0"/>
+          <w:numId w:val="6"/>
+        </w:numPr>
+      </w:pPr>
+      <w:r>
+        <w:t>Infrastructure logicielle (informations sur l’administrateur)</w:t>
+      </w:r>
+    </w:p>
+    <w:p>
+      <w:pPr>
+        <w:pStyle w:val="Paragraphedeliste"/>
+        <w:numPr>
+          <w:ilvl w:val="0"/>
+          <w:numId w:val="4"/>
+        </w:numPr>
+      </w:pPr>
+      <w:r>
+        <w:t>Les systèmes d’exploitation, leurs licences</w:t>
+      </w:r>
+    </w:p>
+    <w:p>
+      <w:pPr>
+        <w:pStyle w:val="Paragraphedeliste"/>
+        <w:numPr>
+          <w:ilvl w:val="0"/>
+          <w:numId w:val="4"/>
+        </w:numPr>
+      </w:pPr>
+      <w:r>
+        <w:t>Les logiciels applicatifs</w:t>
+      </w:r>
+    </w:p>
+    <w:p>
+      <w:pPr>
+        <w:pStyle w:val="Paragraphedeliste"/>
+        <w:numPr>
+          <w:ilvl w:val="0"/>
+          <w:numId w:val="4"/>
+        </w:numPr>
+      </w:pPr>
+      <w:r>
+        <w:t>La suite bureautique</w:t>
+      </w:r>
+    </w:p>
+    <w:p>
+      <w:pPr>
+        <w:pStyle w:val="Paragraphedeliste"/>
+        <w:numPr>
+          <w:ilvl w:val="0"/>
+          <w:numId w:val="4"/>
+        </w:numPr>
+      </w:pPr>
+      <w:r>
+        <w:t>Les logiciels divers</w:t>
+      </w:r>
+    </w:p>
+    <w:p>
+      <w:pPr>
+        <w:pStyle w:val="Paragraphedeliste"/>
+        <w:numPr>
+          <w:ilvl w:val="0"/>
+          <w:numId w:val="4"/>
+        </w:numPr>
+      </w:pPr>
+      <w:r>
+        <w:t>Les comptes publics sur les réseaux sociaux (nom, profil, adresse)</w:t>
+      </w:r>
+    </w:p>
+    <w:p>
+      <w:pPr>
+        <w:pStyle w:val="Paragraphedeliste"/>
+        <w:numPr>
+          <w:ilvl w:val="0"/>
+          <w:numId w:val="4"/>
+        </w:numPr>
+      </w:pPr>
+      <w:r>
+        <w:t>Les sites web (adresse)</w:t>
+      </w:r>
+      <w:r>
+        <w:t xml:space="preserve"> et leurs administrateurs</w:t>
+      </w:r>
+    </w:p>
+    <w:p>
+      <w:pPr>
+        <w:pStyle w:val="Paragraphedeliste"/>
+        <w:numPr>
+          <w:ilvl w:val="0"/>
+          <w:numId w:val="4"/>
+        </w:numPr>
+      </w:pPr>
+    </w:p>
+    <w:p/>
+    <w:p/>
+    <w:p/>
+    <w:p/>
+    <w:p/>
+    <w:p/>
     <w:sectPr>
       <w:pgSz w:w="11906" w:h="16838"/>
       <w:pgMar w:top="1417" w:right="1417" w:bottom="1417" w:left="1417" w:header="708" w:footer="708" w:gutter="0"/>
@@ -628,7 +1063,7 @@
 </file>
 
 <file path=word/numbering.xml><?xml version="1.0" encoding="utf-8"?>
-<w:numbering xmlns:wpc="http://schemas.microsoft.com/office/word/2010/wordprocessingCanvas" xmlns:mc="http://schemas.openxmlformats.org/markup-compatibility/2006" xmlns:o="urn:schemas-microsoft-com:office:office" xmlns:r="http://schemas.openxmlformats.org/officeDocument/2006/relationships" xmlns:m="http://schemas.openxmlformats.org/officeDocument/2006/math" xmlns:v="urn:schemas-microsoft-com:vml" xmlns:wp14="http://schemas.microsoft.com/office/word/2010/wordprocessingDrawing" xmlns:wp="http://schemas.openxmlformats.org/drawingml/2006/wordprocessingDrawing" xmlns:w10="urn:schemas-microsoft-com:office:word" xmlns:w="http://schemas.openxmlformats.org/wordprocessingml/2006/main" xmlns:w14="http://schemas.microsoft.com/office/word/2010/wordml" xmlns:wpg="http://schemas.microsoft.com/office/word/2010/wordprocessingGroup" xmlns:wpi="http://schemas.microsoft.com/office/word/2010/wordprocessingInk" xmlns:wne="http://schemas.microsoft.com/office/word/2006/wordml" xmlns:wps="http://schemas.microsoft.com/office/word/2010/wordprocessingShape" mc:Ignorable="w14 wp14">
+<w:numbering xmlns:wpc="http://schemas.microsoft.com/office/word/2010/wordprocessingCanvas" xmlns:mc="http://schemas.openxmlformats.org/markup-compatibility/2006" xmlns:o="urn:schemas-microsoft-com:office:office" xmlns:r="http://schemas.openxmlformats.org/officeDocument/2006/relationships" xmlns:m="http://schemas.openxmlformats.org/officeDocument/2006/math" xmlns:v="urn:schemas-microsoft-com:vml" xmlns:wp14="http://schemas.microsoft.com/office/word/2010/wordprocessingDrawing" xmlns:wp="http://schemas.openxmlformats.org/drawingml/2006/wordprocessingDrawing" xmlns:w10="urn:schemas-microsoft-com:office:word" xmlns:w="http://schemas.openxmlformats.org/wordprocessingml/2006/main" xmlns:w14="http://schemas.microsoft.com/office/word/2010/wordml" xmlns:w15="http://schemas.microsoft.com/office/word/2012/wordml" xmlns:wpg="http://schemas.microsoft.com/office/word/2010/wordprocessingGroup" xmlns:wpi="http://schemas.microsoft.com/office/word/2010/wordprocessingInk" xmlns:wne="http://schemas.microsoft.com/office/word/2006/wordml" xmlns:wps="http://schemas.microsoft.com/office/word/2010/wordprocessingShape" mc:Ignorable="w14 w15 wp14">
   <w:abstractNum w:abstractNumId="0">
     <w:nsid w:val="0E3709D8"/>
     <w:multiLevelType w:val="hybridMultilevel"/>
@@ -716,6 +1151,95 @@
     </w:lvl>
   </w:abstractNum>
   <w:abstractNum w:abstractNumId="1">
+    <w:nsid w:val="116E5F36"/>
+    <w:multiLevelType w:val="hybridMultilevel"/>
+    <w:tmpl w:val="2988A256"/>
+    <w:lvl w:ilvl="0" w:tplc="040C0017">
+      <w:start w:val="1"/>
+      <w:numFmt w:val="lowerLetter"/>
+      <w:lvlText w:val="%1)"/>
+      <w:lvlJc w:val="left"/>
+      <w:pPr>
+        <w:ind w:left="720" w:hanging="360"/>
+      </w:pPr>
+      <w:rPr>
+        <w:rFonts w:hint="default"/>
+      </w:rPr>
+    </w:lvl>
+    <w:lvl w:ilvl="1" w:tplc="040C0019" w:tentative="1">
+      <w:start w:val="1"/>
+      <w:numFmt w:val="lowerLetter"/>
+      <w:lvlText w:val="%2."/>
+      <w:lvlJc w:val="left"/>
+      <w:pPr>
+        <w:ind w:left="1440" w:hanging="360"/>
+      </w:pPr>
+    </w:lvl>
+    <w:lvl w:ilvl="2" w:tplc="040C001B" w:tentative="1">
+      <w:start w:val="1"/>
+      <w:numFmt w:val="lowerRoman"/>
+      <w:lvlText w:val="%3."/>
+      <w:lvlJc w:val="right"/>
+      <w:pPr>
+        <w:ind w:left="2160" w:hanging="180"/>
+      </w:pPr>
+    </w:lvl>
+    <w:lvl w:ilvl="3" w:tplc="040C000F" w:tentative="1">
+      <w:start w:val="1"/>
+      <w:numFmt w:val="decimal"/>
+      <w:lvlText w:val="%4."/>
+      <w:lvlJc w:val="left"/>
+      <w:pPr>
+        <w:ind w:left="2880" w:hanging="360"/>
+      </w:pPr>
+    </w:lvl>
+    <w:lvl w:ilvl="4" w:tplc="040C0019" w:tentative="1">
+      <w:start w:val="1"/>
+      <w:numFmt w:val="lowerLetter"/>
+      <w:lvlText w:val="%5."/>
+      <w:lvlJc w:val="left"/>
+      <w:pPr>
+        <w:ind w:left="3600" w:hanging="360"/>
+      </w:pPr>
+    </w:lvl>
+    <w:lvl w:ilvl="5" w:tplc="040C001B" w:tentative="1">
+      <w:start w:val="1"/>
+      <w:numFmt w:val="lowerRoman"/>
+      <w:lvlText w:val="%6."/>
+      <w:lvlJc w:val="right"/>
+      <w:pPr>
+        <w:ind w:left="4320" w:hanging="180"/>
+      </w:pPr>
+    </w:lvl>
+    <w:lvl w:ilvl="6" w:tplc="040C000F" w:tentative="1">
+      <w:start w:val="1"/>
+      <w:numFmt w:val="decimal"/>
+      <w:lvlText w:val="%7."/>
+      <w:lvlJc w:val="left"/>
+      <w:pPr>
+        <w:ind w:left="5040" w:hanging="360"/>
+      </w:pPr>
+    </w:lvl>
+    <w:lvl w:ilvl="7" w:tplc="040C0019" w:tentative="1">
+      <w:start w:val="1"/>
+      <w:numFmt w:val="lowerLetter"/>
+      <w:lvlText w:val="%8."/>
+      <w:lvlJc w:val="left"/>
+      <w:pPr>
+        <w:ind w:left="5760" w:hanging="360"/>
+      </w:pPr>
+    </w:lvl>
+    <w:lvl w:ilvl="8" w:tplc="040C001B" w:tentative="1">
+      <w:start w:val="1"/>
+      <w:numFmt w:val="lowerRoman"/>
+      <w:lvlText w:val="%9."/>
+      <w:lvlJc w:val="right"/>
+      <w:pPr>
+        <w:ind w:left="6480" w:hanging="180"/>
+      </w:pPr>
+    </w:lvl>
+  </w:abstractNum>
+  <w:abstractNum w:abstractNumId="2">
     <w:nsid w:val="18150314"/>
     <w:multiLevelType w:val="hybridMultilevel"/>
     <w:tmpl w:val="6E28813E"/>
@@ -801,7 +1325,7 @@
       </w:pPr>
     </w:lvl>
   </w:abstractNum>
-  <w:abstractNum w:abstractNumId="2">
+  <w:abstractNum w:abstractNumId="3">
     <w:nsid w:val="37FF7D4A"/>
     <w:multiLevelType w:val="hybridMultilevel"/>
     <w:tmpl w:val="872E6EB0"/>
@@ -914,7 +1438,7 @@
       </w:rPr>
     </w:lvl>
   </w:abstractNum>
-  <w:abstractNum w:abstractNumId="3">
+  <w:abstractNum w:abstractNumId="4">
     <w:nsid w:val="4C1B7B5D"/>
     <w:multiLevelType w:val="hybridMultilevel"/>
     <w:tmpl w:val="E834C348"/>
@@ -1000,7 +1524,7 @@
       </w:pPr>
     </w:lvl>
   </w:abstractNum>
-  <w:abstractNum w:abstractNumId="4">
+  <w:abstractNum w:abstractNumId="5">
     <w:nsid w:val="68AD7E53"/>
     <w:multiLevelType w:val="hybridMultilevel"/>
     <w:tmpl w:val="4296F786"/>
@@ -1113,25 +1637,28 @@
     </w:lvl>
   </w:abstractNum>
   <w:num w:numId="1">
-    <w:abstractNumId w:val="1"/>
+    <w:abstractNumId w:val="2"/>
   </w:num>
   <w:num w:numId="2">
-    <w:abstractNumId w:val="2"/>
+    <w:abstractNumId w:val="3"/>
   </w:num>
   <w:num w:numId="3">
     <w:abstractNumId w:val="0"/>
   </w:num>
   <w:num w:numId="4">
+    <w:abstractNumId w:val="5"/>
+  </w:num>
+  <w:num w:numId="5">
     <w:abstractNumId w:val="4"/>
   </w:num>
-  <w:num w:numId="5">
-    <w:abstractNumId w:val="3"/>
+  <w:num w:numId="6">
+    <w:abstractNumId w:val="1"/>
   </w:num>
 </w:numbering>
 </file>
 
 <file path=word/styles.xml><?xml version="1.0" encoding="utf-8"?>
-<w:styles xmlns:mc="http://schemas.openxmlformats.org/markup-compatibility/2006" xmlns:r="http://schemas.openxmlformats.org/officeDocument/2006/relationships" xmlns:w="http://schemas.openxmlformats.org/wordprocessingml/2006/main" xmlns:w14="http://schemas.microsoft.com/office/word/2010/wordml" mc:Ignorable="w14">
+<w:styles xmlns:mc="http://schemas.openxmlformats.org/markup-compatibility/2006" xmlns:r="http://schemas.openxmlformats.org/officeDocument/2006/relationships" xmlns:w="http://schemas.openxmlformats.org/wordprocessingml/2006/main" xmlns:w14="http://schemas.microsoft.com/office/word/2010/wordml" xmlns:w15="http://schemas.microsoft.com/office/word/2012/wordml" mc:Ignorable="w14 w15">
   <w:docDefaults>
     <w:rPrDefault>
       <w:rPr>
@@ -1147,345 +1674,378 @@
       </w:pPr>
     </w:pPrDefault>
   </w:docDefaults>
-  <w:latentStyles w:defLockedState="0" w:defUIPriority="99" w:defSemiHidden="1" w:defUnhideWhenUsed="1" w:defQFormat="0" w:count="267">
-    <w:lsdException w:name="Normal" w:semiHidden="0" w:uiPriority="0" w:unhideWhenUsed="0" w:qFormat="1"/>
-    <w:lsdException w:name="heading 1" w:semiHidden="0" w:uiPriority="9" w:unhideWhenUsed="0" w:qFormat="1"/>
-    <w:lsdException w:name="heading 2" w:uiPriority="9" w:qFormat="1"/>
-    <w:lsdException w:name="heading 3" w:uiPriority="9" w:qFormat="1"/>
-    <w:lsdException w:name="heading 4" w:uiPriority="9" w:qFormat="1"/>
-    <w:lsdException w:name="heading 5" w:uiPriority="9" w:qFormat="1"/>
-    <w:lsdException w:name="heading 6" w:uiPriority="9" w:qFormat="1"/>
-    <w:lsdException w:name="heading 7" w:uiPriority="9" w:qFormat="1"/>
-    <w:lsdException w:name="heading 8" w:uiPriority="9" w:qFormat="1"/>
-    <w:lsdException w:name="heading 9" w:uiPriority="9" w:qFormat="1"/>
-    <w:lsdException w:name="toc 1" w:uiPriority="39"/>
-    <w:lsdException w:name="toc 2" w:uiPriority="39"/>
-    <w:lsdException w:name="toc 3" w:uiPriority="39"/>
-    <w:lsdException w:name="toc 4" w:uiPriority="39"/>
-    <w:lsdException w:name="toc 5" w:uiPriority="39"/>
-    <w:lsdException w:name="toc 6" w:uiPriority="39"/>
-    <w:lsdException w:name="toc 7" w:uiPriority="39"/>
-    <w:lsdException w:name="toc 8" w:uiPriority="39"/>
-    <w:lsdException w:name="toc 9" w:uiPriority="39"/>
-    <w:lsdException w:name="caption" w:uiPriority="35" w:qFormat="1"/>
-    <w:lsdException w:name="Title" w:semiHidden="0" w:uiPriority="10" w:unhideWhenUsed="0" w:qFormat="1"/>
-    <w:lsdException w:name="Default Paragraph Font" w:uiPriority="1"/>
-    <w:lsdException w:name="Subtitle" w:semiHidden="0" w:uiPriority="11" w:unhideWhenUsed="0" w:qFormat="1"/>
-    <w:lsdException w:name="Strong" w:semiHidden="0" w:uiPriority="22" w:unhideWhenUsed="0" w:qFormat="1"/>
-    <w:lsdException w:name="Emphasis" w:semiHidden="0" w:uiPriority="20" w:unhideWhenUsed="0" w:qFormat="1"/>
-    <w:lsdException w:name="Table Grid" w:semiHidden="0" w:uiPriority="59" w:unhideWhenUsed="0"/>
-    <w:lsdException w:name="Placeholder Text" w:unhideWhenUsed="0"/>
-    <w:lsdException w:name="No Spacing" w:semiHidden="0" w:uiPriority="1" w:unhideWhenUsed="0" w:qFormat="1"/>
-    <w:lsdException w:name="Light Shading" w:semiHidden="0" w:uiPriority="60" w:unhideWhenUsed="0"/>
-    <w:lsdException w:name="Light List" w:semiHidden="0" w:uiPriority="61" w:unhideWhenUsed="0"/>
-    <w:lsdException w:name="Light Grid" w:semiHidden="0" w:uiPriority="62" w:unhideWhenUsed="0"/>
-    <w:lsdException w:name="Medium Shading 1" w:semiHidden="0" w:uiPriority="63" w:unhideWhenUsed="0"/>
-    <w:lsdException w:name="Medium Shading 2" w:semiHidden="0" w:uiPriority="64" w:unhideWhenUsed="0"/>
-    <w:lsdException w:name="Medium List 1" w:semiHidden="0" w:uiPriority="65" w:unhideWhenUsed="0"/>
-    <w:lsdException w:name="Medium List 2" w:semiHidden="0" w:uiPriority="66" w:unhideWhenUsed="0"/>
-    <w:lsdException w:name="Medium Grid 1" w:semiHidden="0" w:uiPriority="67" w:unhideWhenUsed="0"/>
-    <w:lsdException w:name="Medium Grid 2" w:semiHidden="0" w:uiPriority="68" w:unhideWhenUsed="0"/>
-    <w:lsdException w:name="Medium Grid 3" w:semiHidden="0" w:uiPriority="69" w:unhideWhenUsed="0"/>
-    <w:lsdException w:name="Dark List" w:semiHidden="0" w:uiPriority="70" w:unhideWhenUsed="0"/>
-    <w:lsdException w:name="Colorful Shading" w:semiHidden="0" w:uiPriority="71" w:unhideWhenUsed="0"/>
-    <w:lsdException w:name="Colorful List" w:semiHidden="0" w:uiPriority="72" w:unhideWhenUsed="0"/>
-    <w:lsdException w:name="Colorful Grid" w:semiHidden="0" w:uiPriority="73" w:unhideWhenUsed="0"/>
-    <w:lsdException w:name="Light Shading Accent 1" w:semiHidden="0" w:uiPriority="60" w:unhideWhenUsed="0"/>
-    <w:lsdException w:name="Light List Accent 1" w:semiHidden="0" w:uiPriority="61" w:unhideWhenUsed="0"/>
-    <w:lsdException w:name="Light Grid Accent 1" w:semiHidden="0" w:uiPriority="62" w:unhideWhenUsed="0"/>
-    <w:lsdException w:name="Medium Shading 1 Accent 1" w:semiHidden="0" w:uiPriority="63" w:unhideWhenUsed="0"/>
-    <w:lsdException w:name="Medium Shading 2 Accent 1" w:semiHidden="0" w:uiPriority="64" w:unhideWhenUsed="0"/>
-    <w:lsdException w:name="Medium List 1 Accent 1" w:semiHidden="0" w:uiPriority="65" w:unhideWhenUsed="0"/>
-    <w:lsdException w:name="Revision" w:unhideWhenUsed="0"/>
-    <w:lsdException w:name="List Paragraph" w:semiHidden="0" w:uiPriority="34" w:unhideWhenUsed="0" w:qFormat="1"/>
-    <w:lsdException w:name="Quote" w:semiHidden="0" w:uiPriority="29" w:unhideWhenUsed="0" w:qFormat="1"/>
-    <w:lsdException w:name="Intense Quote" w:semiHidden="0" w:uiPriority="30" w:unhideWhenUsed="0" w:qFormat="1"/>
-    <w:lsdException w:name="Medium List 2 Accent 1" w:semiHidden="0" w:uiPriority="66" w:unhideWhenUsed="0"/>
-    <w:lsdException w:name="Medium Grid 1 Accent 1" w:semiHidden="0" w:uiPriority="67" w:unhideWhenUsed="0"/>
-    <w:lsdException w:name="Medium Grid 2 Accent 1" w:semiHidden="0" w:uiPriority="68" w:unhideWhenUsed="0"/>
-    <w:lsdException w:name="Medium Grid 3 Accent 1" w:semiHidden="0" w:uiPriority="69" w:unhideWhenUsed="0"/>
-    <w:lsdException w:name="Dark List Accent 1" w:semiHidden="0" w:uiPriority="70" w:unhideWhenUsed="0"/>
-    <w:lsdException w:name="Colorful Shading Accent 1" w:semiHidden="0" w:uiPriority="71" w:unhideWhenUsed="0"/>
-    <w:lsdException w:name="Colorful List Accent 1" w:semiHidden="0" w:uiPriority="72" w:unhideWhenUsed="0"/>
-    <w:lsdException w:name="Colorful Grid Accent 1" w:semiHidden="0" w:uiPriority="73" w:unhideWhenUsed="0"/>
-    <w:lsdException w:name="Light Shading Accent 2" w:semiHidden="0" w:uiPriority="60" w:unhideWhenUsed="0"/>
-    <w:lsdException w:name="Light List Accent 2" w:semiHidden="0" w:uiPriority="61" w:unhideWhenUsed="0"/>
-    <w:lsdException w:name="Light Grid Accent 2" w:semiHidden="0" w:uiPriority="62" w:unhideWhenUsed="0"/>
-    <w:lsdException w:name="Medium Shading 1 Accent 2" w:semiHidden="0" w:uiPriority="63" w:unhideWhenUsed="0"/>
-    <w:lsdException w:name="Medium Shading 2 Accent 2" w:semiHidden="0" w:uiPriority="64" w:unhideWhenUsed="0"/>
-    <w:lsdException w:name="Medium List 1 Accent 2" w:semiHidden="0" w:uiPriority="65" w:unhideWhenUsed="0"/>
-    <w:lsdException w:name="Medium List 2 Accent 2" w:semiHidden="0" w:uiPriority="66" w:unhideWhenUsed="0"/>
-    <w:lsdException w:name="Medium Grid 1 Accent 2" w:semiHidden="0" w:uiPriority="67" w:unhideWhenUsed="0"/>
-    <w:lsdException w:name="Medium Grid 2 Accent 2" w:semiHidden="0" w:uiPriority="68" w:unhideWhenUsed="0"/>
-    <w:lsdException w:name="Medium Grid 3 Accent 2" w:semiHidden="0" w:uiPriority="69" w:unhideWhenUsed="0"/>
-    <w:lsdException w:name="Dark List Accent 2" w:semiHidden="0" w:uiPriority="70" w:unhideWhenUsed="0"/>
-    <w:lsdException w:name="Colorful Shading Accent 2" w:semiHidden="0" w:uiPriority="71" w:unhideWhenUsed="0"/>
-    <w:lsdException w:name="Colorful List Accent 2" w:semiHidden="0" w:uiPriority="72" w:unhideWhenUsed="0"/>
-    <w:lsdException w:name="Colorful Grid Accent 2" w:semiHidden="0" w:uiPriority="73" w:unhideWhenUsed="0"/>
-    <w:lsdException w:name="Light Shading Accent 3" w:semiHidden="0" w:uiPriority="60" w:unhideWhenUsed="0"/>
-    <w:lsdException w:name="Light List Accent 3" w:semiHidden="0" w:uiPriority="61" w:unhideWhenUsed="0"/>
-    <w:lsdException w:name="Light Grid Accent 3" w:semiHidden="0" w:uiPriority="62" w:unhideWhenUsed="0"/>
-    <w:lsdException w:name="Medium Shading 1 Accent 3" w:semiHidden="0" w:uiPriority="63" w:unhideWhenUsed="0"/>
-    <w:lsdException w:name="Medium Shading 2 Accent 3" w:semiHidden="0" w:uiPriority="64" w:unhideWhenUsed="0"/>
-    <w:lsdException w:name="Medium List 1 Accent 3" w:semiHidden="0" w:uiPriority="65" w:unhideWhenUsed="0"/>
-    <w:lsdException w:name="Medium List 2 Accent 3" w:semiHidden="0" w:uiPriority="66" w:unhideWhenUsed="0"/>
-    <w:lsdException w:name="Medium Grid 1 Accent 3" w:semiHidden="0" w:uiPriority="67" w:unhideWhenUsed="0"/>
-    <w:lsdException w:name="Medium Grid 2 Accent 3" w:semiHidden="0" w:uiPriority="68" w:unhideWhenUsed="0"/>
-    <w:lsdException w:name="Medium Grid 3 Accent 3" w:semiHidden="0" w:uiPriority="69" w:unhideWhenUsed="0"/>
-    <w:lsdException w:name="Dark List Accent 3" w:semiHidden="0" w:uiPriority="70" w:unhideWhenUsed="0"/>
-    <w:lsdException w:name="Colorful Shading Accent 3" w:semiHidden="0" w:uiPriority="71" w:unhideWhenUsed="0"/>
-    <w:lsdException w:name="Colorful List Accent 3" w:semiHidden="0" w:uiPriority="72" w:unhideWhenUsed="0"/>
-    <w:lsdException w:name="Colorful Grid Accent 3" w:semiHidden="0" w:uiPriority="73" w:unhideWhenUsed="0"/>
-    <w:lsdException w:name="Light Shading Accent 4" w:semiHidden="0" w:uiPriority="60" w:unhideWhenUsed="0"/>
-    <w:lsdException w:name="Light List Accent 4" w:semiHidden="0" w:uiPriority="61" w:unhideWhenUsed="0"/>
-    <w:lsdException w:name="Light Grid Accent 4" w:semiHidden="0" w:uiPriority="62" w:unhideWhenUsed="0"/>
-    <w:lsdException w:name="Medium Shading 1 Accent 4" w:semiHidden="0" w:uiPriority="63" w:unhideWhenUsed="0"/>
-    <w:lsdException w:name="Medium Shading 2 Accent 4" w:semiHidden="0" w:uiPriority="64" w:unhideWhenUsed="0"/>
-    <w:lsdException w:name="Medium List 1 Accent 4" w:semiHidden="0" w:uiPriority="65" w:unhideWhenUsed="0"/>
-    <w:lsdException w:name="Medium List 2 Accent 4" w:semiHidden="0" w:uiPriority="66" w:unhideWhenUsed="0"/>
-    <w:lsdException w:name="Medium Grid 1 Accent 4" w:semiHidden="0" w:uiPriority="67" w:unhideWhenUsed="0"/>
-    <w:lsdException w:name="Medium Grid 2 Accent 4" w:semiHidden="0" w:uiPriority="68" w:unhideWhenUsed="0"/>
-    <w:lsdException w:name="Medium Grid 3 Accent 4" w:semiHidden="0" w:uiPriority="69" w:unhideWhenUsed="0"/>
-    <w:lsdException w:name="Dark List Accent 4" w:semiHidden="0" w:uiPriority="70" w:unhideWhenUsed="0"/>
-    <w:lsdException w:name="Colorful Shading Accent 4" w:semiHidden="0" w:uiPriority="71" w:unhideWhenUsed="0"/>
-    <w:lsdException w:name="Colorful List Accent 4" w:semiHidden="0" w:uiPriority="72" w:unhideWhenUsed="0"/>
-    <w:lsdException w:name="Colorful Grid Accent 4" w:semiHidden="0" w:uiPriority="73" w:unhideWhenUsed="0"/>
-    <w:lsdException w:name="Light Shading Accent 5" w:semiHidden="0" w:uiPriority="60" w:unhideWhenUsed="0"/>
-    <w:lsdException w:name="Light List Accent 5" w:semiHidden="0" w:uiPriority="61" w:unhideWhenUsed="0"/>
-    <w:lsdException w:name="Light Grid Accent 5" w:semiHidden="0" w:uiPriority="62" w:unhideWhenUsed="0"/>
-    <w:lsdException w:name="Medium Shading 1 Accent 5" w:semiHidden="0" w:uiPriority="63" w:unhideWhenUsed="0"/>
-    <w:lsdException w:name="Medium Shading 2 Accent 5" w:semiHidden="0" w:uiPriority="64" w:unhideWhenUsed="0"/>
-    <w:lsdException w:name="Medium List 1 Accent 5" w:semiHidden="0" w:uiPriority="65" w:unhideWhenUsed="0"/>
-    <w:lsdException w:name="Medium List 2 Accent 5" w:semiHidden="0" w:uiPriority="66" w:unhideWhenUsed="0"/>
-    <w:lsdException w:name="Medium Grid 1 Accent 5" w:semiHidden="0" w:uiPriority="67" w:unhideWhenUsed="0"/>
-    <w:lsdException w:name="Medium Grid 2 Accent 5" w:semiHidden="0" w:uiPriority="68" w:unhideWhenUsed="0"/>
-    <w:lsdException w:name="Medium Grid 3 Accent 5" w:semiHidden="0" w:uiPriority="69" w:unhideWhenUsed="0"/>
-    <w:lsdException w:name="Dark List Accent 5" w:semiHidden="0" w:uiPriority="70" w:unhideWhenUsed="0"/>
-    <w:lsdException w:name="Colorful Shading Accent 5" w:semiHidden="0" w:uiPriority="71" w:unhideWhenUsed="0"/>
-    <w:lsdException w:name="Colorful List Accent 5" w:semiHidden="0" w:uiPriority="72" w:unhideWhenUsed="0"/>
-    <w:lsdException w:name="Colorful Grid Accent 5" w:semiHidden="0" w:uiPriority="73" w:unhideWhenUsed="0"/>
-    <w:lsdException w:name="Light Shading Accent 6" w:semiHidden="0" w:uiPriority="60" w:unhideWhenUsed="0"/>
-    <w:lsdException w:name="Light List Accent 6" w:semiHidden="0" w:uiPriority="61" w:unhideWhenUsed="0"/>
-    <w:lsdException w:name="Light Grid Accent 6" w:semiHidden="0" w:uiPriority="62" w:unhideWhenUsed="0"/>
-    <w:lsdException w:name="Medium Shading 1 Accent 6" w:semiHidden="0" w:uiPriority="63" w:unhideWhenUsed="0"/>
-    <w:lsdException w:name="Medium Shading 2 Accent 6" w:semiHidden="0" w:uiPriority="64" w:unhideWhenUsed="0"/>
-    <w:lsdException w:name="Medium List 1 Accent 6" w:semiHidden="0" w:uiPriority="65" w:unhideWhenUsed="0"/>
-    <w:lsdException w:name="Medium List 2 Accent 6" w:semiHidden="0" w:uiPriority="66" w:unhideWhenUsed="0"/>
-    <w:lsdException w:name="Medium Grid 1 Accent 6" w:semiHidden="0" w:uiPriority="67" w:unhideWhenUsed="0"/>
-    <w:lsdException w:name="Medium Grid 2 Accent 6" w:semiHidden="0" w:uiPriority="68" w:unhideWhenUsed="0"/>
-    <w:lsdException w:name="Medium Grid 3 Accent 6" w:semiHidden="0" w:uiPriority="69" w:unhideWhenUsed="0"/>
-    <w:lsdException w:name="Dark List Accent 6" w:semiHidden="0" w:uiPriority="70" w:unhideWhenUsed="0"/>
-    <w:lsdException w:name="Colorful Shading Accent 6" w:semiHidden="0" w:uiPriority="71" w:unhideWhenUsed="0"/>
-    <w:lsdException w:name="Colorful List Accent 6" w:semiHidden="0" w:uiPriority="72" w:unhideWhenUsed="0"/>
-    <w:lsdException w:name="Colorful Grid Accent 6" w:semiHidden="0" w:uiPriority="73" w:unhideWhenUsed="0"/>
-    <w:lsdException w:name="Subtle Emphasis" w:semiHidden="0" w:uiPriority="19" w:unhideWhenUsed="0" w:qFormat="1"/>
-    <w:lsdException w:name="Intense Emphasis" w:semiHidden="0" w:uiPriority="21" w:unhideWhenUsed="0" w:qFormat="1"/>
-    <w:lsdException w:name="Subtle Reference" w:semiHidden="0" w:uiPriority="31" w:unhideWhenUsed="0" w:qFormat="1"/>
-    <w:lsdException w:name="Intense Reference" w:semiHidden="0" w:uiPriority="32" w:unhideWhenUsed="0" w:qFormat="1"/>
-    <w:lsdException w:name="Book Title" w:semiHidden="0" w:uiPriority="33" w:unhideWhenUsed="0" w:qFormat="1"/>
-    <w:lsdException w:name="Bibliography" w:uiPriority="37"/>
-    <w:lsdException w:name="TOC Heading" w:uiPriority="39" w:qFormat="1"/>
-  </w:latentStyles>
-  <w:style w:type="paragraph" w:default="1" w:styleId="Normal">
-    <w:name w:val="Normal"/>
-    <w:qFormat/>
-  </w:style>
-  <w:style w:type="character" w:default="1" w:styleId="Policepardfaut">
-    <w:name w:val="Default Paragraph Font"/>
-    <w:uiPriority w:val="1"/>
-    <w:semiHidden/>
-    <w:unhideWhenUsed/>
-  </w:style>
-  <w:style w:type="table" w:default="1" w:styleId="TableauNormal">
-    <w:name w:val="Normal Table"/>
-    <w:uiPriority w:val="99"/>
-    <w:semiHidden/>
-    <w:unhideWhenUsed/>
-    <w:tblPr>
-      <w:tblInd w:w="0" w:type="dxa"/>
-      <w:tblCellMar>
-        <w:top w:w="0" w:type="dxa"/>
-        <w:left w:w="108" w:type="dxa"/>
-        <w:bottom w:w="0" w:type="dxa"/>
-        <w:right w:w="108" w:type="dxa"/>
-      </w:tblCellMar>
-    </w:tblPr>
-  </w:style>
-  <w:style w:type="numbering" w:default="1" w:styleId="Aucuneliste">
-    <w:name w:val="No List"/>
-    <w:uiPriority w:val="99"/>
-    <w:semiHidden/>
-    <w:unhideWhenUsed/>
-  </w:style>
-  <w:style w:type="paragraph" w:styleId="Paragraphedeliste">
-    <w:name w:val="List Paragraph"/>
-    <w:basedOn w:val="Normal"/>
-    <w:uiPriority w:val="34"/>
-    <w:qFormat/>
-    <w:rsid w:val="00C86CEC"/>
-    <w:pPr>
-      <w:ind w:left="720"/>
-      <w:contextualSpacing/>
-    </w:pPr>
-  </w:style>
-</w:styles>
-</file>
-
-<file path=word/stylesWithEffects.xml><?xml version="1.0" encoding="utf-8"?>
-<w:styles xmlns:wpc="http://schemas.microsoft.com/office/word/2010/wordprocessingCanvas" xmlns:mc="http://schemas.openxmlformats.org/markup-compatibility/2006" xmlns:o="urn:schemas-microsoft-com:office:office" xmlns:r="http://schemas.openxmlformats.org/officeDocument/2006/relationships" xmlns:m="http://schemas.openxmlformats.org/officeDocument/2006/math" xmlns:v="urn:schemas-microsoft-com:vml" xmlns:wp14="http://schemas.microsoft.com/office/word/2010/wordprocessingDrawing" xmlns:wp="http://schemas.openxmlformats.org/drawingml/2006/wordprocessingDrawing" xmlns:w10="urn:schemas-microsoft-com:office:word" xmlns:w="http://schemas.openxmlformats.org/wordprocessingml/2006/main" xmlns:w14="http://schemas.microsoft.com/office/word/2010/wordml" xmlns:wpg="http://schemas.microsoft.com/office/word/2010/wordprocessingGroup" xmlns:wpi="http://schemas.microsoft.com/office/word/2010/wordprocessingInk" xmlns:wne="http://schemas.microsoft.com/office/word/2006/wordml" xmlns:wps="http://schemas.microsoft.com/office/word/2010/wordprocessingShape" mc:Ignorable="w14 wp14">
-  <w:docDefaults>
-    <w:rPrDefault>
-      <w:rPr>
-        <w:rFonts w:asciiTheme="minorHAnsi" w:eastAsiaTheme="minorHAnsi" w:hAnsiTheme="minorHAnsi" w:cstheme="minorBidi"/>
-        <w:sz w:val="22"/>
-        <w:szCs w:val="22"/>
-        <w:lang w:val="fr-FR" w:eastAsia="en-US" w:bidi="ar-SA"/>
-      </w:rPr>
-    </w:rPrDefault>
-    <w:pPrDefault>
-      <w:pPr>
-        <w:spacing w:after="200" w:line="276" w:lineRule="auto"/>
-      </w:pPr>
-    </w:pPrDefault>
-  </w:docDefaults>
-  <w:latentStyles w:defLockedState="0" w:defUIPriority="99" w:defSemiHidden="1" w:defUnhideWhenUsed="1" w:defQFormat="0" w:count="267">
-    <w:lsdException w:name="Normal" w:semiHidden="0" w:uiPriority="0" w:unhideWhenUsed="0" w:qFormat="1"/>
-    <w:lsdException w:name="heading 1" w:semiHidden="0" w:uiPriority="9" w:unhideWhenUsed="0" w:qFormat="1"/>
-    <w:lsdException w:name="heading 2" w:uiPriority="9" w:qFormat="1"/>
-    <w:lsdException w:name="heading 3" w:uiPriority="9" w:qFormat="1"/>
-    <w:lsdException w:name="heading 4" w:uiPriority="9" w:qFormat="1"/>
-    <w:lsdException w:name="heading 5" w:uiPriority="9" w:qFormat="1"/>
-    <w:lsdException w:name="heading 6" w:uiPriority="9" w:qFormat="1"/>
-    <w:lsdException w:name="heading 7" w:uiPriority="9" w:qFormat="1"/>
-    <w:lsdException w:name="heading 8" w:uiPriority="9" w:qFormat="1"/>
-    <w:lsdException w:name="heading 9" w:uiPriority="9" w:qFormat="1"/>
-    <w:lsdException w:name="toc 1" w:uiPriority="39"/>
-    <w:lsdException w:name="toc 2" w:uiPriority="39"/>
-    <w:lsdException w:name="toc 3" w:uiPriority="39"/>
-    <w:lsdException w:name="toc 4" w:uiPriority="39"/>
-    <w:lsdException w:name="toc 5" w:uiPriority="39"/>
-    <w:lsdException w:name="toc 6" w:uiPriority="39"/>
-    <w:lsdException w:name="toc 7" w:uiPriority="39"/>
-    <w:lsdException w:name="toc 8" w:uiPriority="39"/>
-    <w:lsdException w:name="toc 9" w:uiPriority="39"/>
-    <w:lsdException w:name="caption" w:uiPriority="35" w:qFormat="1"/>
-    <w:lsdException w:name="Title" w:semiHidden="0" w:uiPriority="10" w:unhideWhenUsed="0" w:qFormat="1"/>
-    <w:lsdException w:name="Default Paragraph Font" w:uiPriority="1"/>
-    <w:lsdException w:name="Subtitle" w:semiHidden="0" w:uiPriority="11" w:unhideWhenUsed="0" w:qFormat="1"/>
-    <w:lsdException w:name="Strong" w:semiHidden="0" w:uiPriority="22" w:unhideWhenUsed="0" w:qFormat="1"/>
-    <w:lsdException w:name="Emphasis" w:semiHidden="0" w:uiPriority="20" w:unhideWhenUsed="0" w:qFormat="1"/>
-    <w:lsdException w:name="Table Grid" w:semiHidden="0" w:uiPriority="59" w:unhideWhenUsed="0"/>
-    <w:lsdException w:name="Placeholder Text" w:unhideWhenUsed="0"/>
-    <w:lsdException w:name="No Spacing" w:semiHidden="0" w:uiPriority="1" w:unhideWhenUsed="0" w:qFormat="1"/>
-    <w:lsdException w:name="Light Shading" w:semiHidden="0" w:uiPriority="60" w:unhideWhenUsed="0"/>
-    <w:lsdException w:name="Light List" w:semiHidden="0" w:uiPriority="61" w:unhideWhenUsed="0"/>
-    <w:lsdException w:name="Light Grid" w:semiHidden="0" w:uiPriority="62" w:unhideWhenUsed="0"/>
-    <w:lsdException w:name="Medium Shading 1" w:semiHidden="0" w:uiPriority="63" w:unhideWhenUsed="0"/>
-    <w:lsdException w:name="Medium Shading 2" w:semiHidden="0" w:uiPriority="64" w:unhideWhenUsed="0"/>
-    <w:lsdException w:name="Medium List 1" w:semiHidden="0" w:uiPriority="65" w:unhideWhenUsed="0"/>
-    <w:lsdException w:name="Medium List 2" w:semiHidden="0" w:uiPriority="66" w:unhideWhenUsed="0"/>
-    <w:lsdException w:name="Medium Grid 1" w:semiHidden="0" w:uiPriority="67" w:unhideWhenUsed="0"/>
-    <w:lsdException w:name="Medium Grid 2" w:semiHidden="0" w:uiPriority="68" w:unhideWhenUsed="0"/>
-    <w:lsdException w:name="Medium Grid 3" w:semiHidden="0" w:uiPriority="69" w:unhideWhenUsed="0"/>
-    <w:lsdException w:name="Dark List" w:semiHidden="0" w:uiPriority="70" w:unhideWhenUsed="0"/>
-    <w:lsdException w:name="Colorful Shading" w:semiHidden="0" w:uiPriority="71" w:unhideWhenUsed="0"/>
-    <w:lsdException w:name="Colorful List" w:semiHidden="0" w:uiPriority="72" w:unhideWhenUsed="0"/>
-    <w:lsdException w:name="Colorful Grid" w:semiHidden="0" w:uiPriority="73" w:unhideWhenUsed="0"/>
-    <w:lsdException w:name="Light Shading Accent 1" w:semiHidden="0" w:uiPriority="60" w:unhideWhenUsed="0"/>
-    <w:lsdException w:name="Light List Accent 1" w:semiHidden="0" w:uiPriority="61" w:unhideWhenUsed="0"/>
-    <w:lsdException w:name="Light Grid Accent 1" w:semiHidden="0" w:uiPriority="62" w:unhideWhenUsed="0"/>
-    <w:lsdException w:name="Medium Shading 1 Accent 1" w:semiHidden="0" w:uiPriority="63" w:unhideWhenUsed="0"/>
-    <w:lsdException w:name="Medium Shading 2 Accent 1" w:semiHidden="0" w:uiPriority="64" w:unhideWhenUsed="0"/>
-    <w:lsdException w:name="Medium List 1 Accent 1" w:semiHidden="0" w:uiPriority="65" w:unhideWhenUsed="0"/>
-    <w:lsdException w:name="Revision" w:unhideWhenUsed="0"/>
-    <w:lsdException w:name="List Paragraph" w:semiHidden="0" w:uiPriority="34" w:unhideWhenUsed="0" w:qFormat="1"/>
-    <w:lsdException w:name="Quote" w:semiHidden="0" w:uiPriority="29" w:unhideWhenUsed="0" w:qFormat="1"/>
-    <w:lsdException w:name="Intense Quote" w:semiHidden="0" w:uiPriority="30" w:unhideWhenUsed="0" w:qFormat="1"/>
-    <w:lsdException w:name="Medium List 2 Accent 1" w:semiHidden="0" w:uiPriority="66" w:unhideWhenUsed="0"/>
-    <w:lsdException w:name="Medium Grid 1 Accent 1" w:semiHidden="0" w:uiPriority="67" w:unhideWhenUsed="0"/>
-    <w:lsdException w:name="Medium Grid 2 Accent 1" w:semiHidden="0" w:uiPriority="68" w:unhideWhenUsed="0"/>
-    <w:lsdException w:name="Medium Grid 3 Accent 1" w:semiHidden="0" w:uiPriority="69" w:unhideWhenUsed="0"/>
-    <w:lsdException w:name="Dark List Accent 1" w:semiHidden="0" w:uiPriority="70" w:unhideWhenUsed="0"/>
-    <w:lsdException w:name="Colorful Shading Accent 1" w:semiHidden="0" w:uiPriority="71" w:unhideWhenUsed="0"/>
-    <w:lsdException w:name="Colorful List Accent 1" w:semiHidden="0" w:uiPriority="72" w:unhideWhenUsed="0"/>
-    <w:lsdException w:name="Colorful Grid Accent 1" w:semiHidden="0" w:uiPriority="73" w:unhideWhenUsed="0"/>
-    <w:lsdException w:name="Light Shading Accent 2" w:semiHidden="0" w:uiPriority="60" w:unhideWhenUsed="0"/>
-    <w:lsdException w:name="Light List Accent 2" w:semiHidden="0" w:uiPriority="61" w:unhideWhenUsed="0"/>
-    <w:lsdException w:name="Light Grid Accent 2" w:semiHidden="0" w:uiPriority="62" w:unhideWhenUsed="0"/>
-    <w:lsdException w:name="Medium Shading 1 Accent 2" w:semiHidden="0" w:uiPriority="63" w:unhideWhenUsed="0"/>
-    <w:lsdException w:name="Medium Shading 2 Accent 2" w:semiHidden="0" w:uiPriority="64" w:unhideWhenUsed="0"/>
-    <w:lsdException w:name="Medium List 1 Accent 2" w:semiHidden="0" w:uiPriority="65" w:unhideWhenUsed="0"/>
-    <w:lsdException w:name="Medium List 2 Accent 2" w:semiHidden="0" w:uiPriority="66" w:unhideWhenUsed="0"/>
-    <w:lsdException w:name="Medium Grid 1 Accent 2" w:semiHidden="0" w:uiPriority="67" w:unhideWhenUsed="0"/>
-    <w:lsdException w:name="Medium Grid 2 Accent 2" w:semiHidden="0" w:uiPriority="68" w:unhideWhenUsed="0"/>
-    <w:lsdException w:name="Medium Grid 3 Accent 2" w:semiHidden="0" w:uiPriority="69" w:unhideWhenUsed="0"/>
-    <w:lsdException w:name="Dark List Accent 2" w:semiHidden="0" w:uiPriority="70" w:unhideWhenUsed="0"/>
-    <w:lsdException w:name="Colorful Shading Accent 2" w:semiHidden="0" w:uiPriority="71" w:unhideWhenUsed="0"/>
-    <w:lsdException w:name="Colorful List Accent 2" w:semiHidden="0" w:uiPriority="72" w:unhideWhenUsed="0"/>
-    <w:lsdException w:name="Colorful Grid Accent 2" w:semiHidden="0" w:uiPriority="73" w:unhideWhenUsed="0"/>
-    <w:lsdException w:name="Light Shading Accent 3" w:semiHidden="0" w:uiPriority="60" w:unhideWhenUsed="0"/>
-    <w:lsdException w:name="Light List Accent 3" w:semiHidden="0" w:uiPriority="61" w:unhideWhenUsed="0"/>
-    <w:lsdException w:name="Light Grid Accent 3" w:semiHidden="0" w:uiPriority="62" w:unhideWhenUsed="0"/>
-    <w:lsdException w:name="Medium Shading 1 Accent 3" w:semiHidden="0" w:uiPriority="63" w:unhideWhenUsed="0"/>
-    <w:lsdException w:name="Medium Shading 2 Accent 3" w:semiHidden="0" w:uiPriority="64" w:unhideWhenUsed="0"/>
-    <w:lsdException w:name="Medium List 1 Accent 3" w:semiHidden="0" w:uiPriority="65" w:unhideWhenUsed="0"/>
-    <w:lsdException w:name="Medium List 2 Accent 3" w:semiHidden="0" w:uiPriority="66" w:unhideWhenUsed="0"/>
-    <w:lsdException w:name="Medium Grid 1 Accent 3" w:semiHidden="0" w:uiPriority="67" w:unhideWhenUsed="0"/>
-    <w:lsdException w:name="Medium Grid 2 Accent 3" w:semiHidden="0" w:uiPriority="68" w:unhideWhenUsed="0"/>
-    <w:lsdException w:name="Medium Grid 3 Accent 3" w:semiHidden="0" w:uiPriority="69" w:unhideWhenUsed="0"/>
-    <w:lsdException w:name="Dark List Accent 3" w:semiHidden="0" w:uiPriority="70" w:unhideWhenUsed="0"/>
-    <w:lsdException w:name="Colorful Shading Accent 3" w:semiHidden="0" w:uiPriority="71" w:unhideWhenUsed="0"/>
-    <w:lsdException w:name="Colorful List Accent 3" w:semiHidden="0" w:uiPriority="72" w:unhideWhenUsed="0"/>
-    <w:lsdException w:name="Colorful Grid Accent 3" w:semiHidden="0" w:uiPriority="73" w:unhideWhenUsed="0"/>
-    <w:lsdException w:name="Light Shading Accent 4" w:semiHidden="0" w:uiPriority="60" w:unhideWhenUsed="0"/>
-    <w:lsdException w:name="Light List Accent 4" w:semiHidden="0" w:uiPriority="61" w:unhideWhenUsed="0"/>
-    <w:lsdException w:name="Light Grid Accent 4" w:semiHidden="0" w:uiPriority="62" w:unhideWhenUsed="0"/>
-    <w:lsdException w:name="Medium Shading 1 Accent 4" w:semiHidden="0" w:uiPriority="63" w:unhideWhenUsed="0"/>
-    <w:lsdException w:name="Medium Shading 2 Accent 4" w:semiHidden="0" w:uiPriority="64" w:unhideWhenUsed="0"/>
-    <w:lsdException w:name="Medium List 1 Accent 4" w:semiHidden="0" w:uiPriority="65" w:unhideWhenUsed="0"/>
-    <w:lsdException w:name="Medium List 2 Accent 4" w:semiHidden="0" w:uiPriority="66" w:unhideWhenUsed="0"/>
-    <w:lsdException w:name="Medium Grid 1 Accent 4" w:semiHidden="0" w:uiPriority="67" w:unhideWhenUsed="0"/>
-    <w:lsdException w:name="Medium Grid 2 Accent 4" w:semiHidden="0" w:uiPriority="68" w:unhideWhenUsed="0"/>
-    <w:lsdException w:name="Medium Grid 3 Accent 4" w:semiHidden="0" w:uiPriority="69" w:unhideWhenUsed="0"/>
-    <w:lsdException w:name="Dark List Accent 4" w:semiHidden="0" w:uiPriority="70" w:unhideWhenUsed="0"/>
-    <w:lsdException w:name="Colorful Shading Accent 4" w:semiHidden="0" w:uiPriority="71" w:unhideWhenUsed="0"/>
-    <w:lsdException w:name="Colorful List Accent 4" w:semiHidden="0" w:uiPriority="72" w:unhideWhenUsed="0"/>
-    <w:lsdException w:name="Colorful Grid Accent 4" w:semiHidden="0" w:uiPriority="73" w:unhideWhenUsed="0"/>
-    <w:lsdException w:name="Light Shading Accent 5" w:semiHidden="0" w:uiPriority="60" w:unhideWhenUsed="0"/>
-    <w:lsdException w:name="Light List Accent 5" w:semiHidden="0" w:uiPriority="61" w:unhideWhenUsed="0"/>
-    <w:lsdException w:name="Light Grid Accent 5" w:semiHidden="0" w:uiPriority="62" w:unhideWhenUsed="0"/>
-    <w:lsdException w:name="Medium Shading 1 Accent 5" w:semiHidden="0" w:uiPriority="63" w:unhideWhenUsed="0"/>
-    <w:lsdException w:name="Medium Shading 2 Accent 5" w:semiHidden="0" w:uiPriority="64" w:unhideWhenUsed="0"/>
-    <w:lsdException w:name="Medium List 1 Accent 5" w:semiHidden="0" w:uiPriority="65" w:unhideWhenUsed="0"/>
-    <w:lsdException w:name="Medium List 2 Accent 5" w:semiHidden="0" w:uiPriority="66" w:unhideWhenUsed="0"/>
-    <w:lsdException w:name="Medium Grid 1 Accent 5" w:semiHidden="0" w:uiPriority="67" w:unhideWhenUsed="0"/>
-    <w:lsdException w:name="Medium Grid 2 Accent 5" w:semiHidden="0" w:uiPriority="68" w:unhideWhenUsed="0"/>
-    <w:lsdException w:name="Medium Grid 3 Accent 5" w:semiHidden="0" w:uiPriority="69" w:unhideWhenUsed="0"/>
-    <w:lsdException w:name="Dark List Accent 5" w:semiHidden="0" w:uiPriority="70" w:unhideWhenUsed="0"/>
-    <w:lsdException w:name="Colorful Shading Accent 5" w:semiHidden="0" w:uiPriority="71" w:unhideWhenUsed="0"/>
-    <w:lsdException w:name="Colorful List Accent 5" w:semiHidden="0" w:uiPriority="72" w:unhideWhenUsed="0"/>
-    <w:lsdException w:name="Colorful Grid Accent 5" w:semiHidden="0" w:uiPriority="73" w:unhideWhenUsed="0"/>
-    <w:lsdException w:name="Light Shading Accent 6" w:semiHidden="0" w:uiPriority="60" w:unhideWhenUsed="0"/>
-    <w:lsdException w:name="Light List Accent 6" w:semiHidden="0" w:uiPriority="61" w:unhideWhenUsed="0"/>
-    <w:lsdException w:name="Light Grid Accent 6" w:semiHidden="0" w:uiPriority="62" w:unhideWhenUsed="0"/>
-    <w:lsdException w:name="Medium Shading 1 Accent 6" w:semiHidden="0" w:uiPriority="63" w:unhideWhenUsed="0"/>
-    <w:lsdException w:name="Medium Shading 2 Accent 6" w:semiHidden="0" w:uiPriority="64" w:unhideWhenUsed="0"/>
-    <w:lsdException w:name="Medium List 1 Accent 6" w:semiHidden="0" w:uiPriority="65" w:unhideWhenUsed="0"/>
-    <w:lsdException w:name="Medium List 2 Accent 6" w:semiHidden="0" w:uiPriority="66" w:unhideWhenUsed="0"/>
-    <w:lsdException w:name="Medium Grid 1 Accent 6" w:semiHidden="0" w:uiPriority="67" w:unhideWhenUsed="0"/>
-    <w:lsdException w:name="Medium Grid 2 Accent 6" w:semiHidden="0" w:uiPriority="68" w:unhideWhenUsed="0"/>
-    <w:lsdException w:name="Medium Grid 3 Accent 6" w:semiHidden="0" w:uiPriority="69" w:unhideWhenUsed="0"/>
-    <w:lsdException w:name="Dark List Accent 6" w:semiHidden="0" w:uiPriority="70" w:unhideWhenUsed="0"/>
-    <w:lsdException w:name="Colorful Shading Accent 6" w:semiHidden="0" w:uiPriority="71" w:unhideWhenUsed="0"/>
-    <w:lsdException w:name="Colorful List Accent 6" w:semiHidden="0" w:uiPriority="72" w:unhideWhenUsed="0"/>
-    <w:lsdException w:name="Colorful Grid Accent 6" w:semiHidden="0" w:uiPriority="73" w:unhideWhenUsed="0"/>
-    <w:lsdException w:name="Subtle Emphasis" w:semiHidden="0" w:uiPriority="19" w:unhideWhenUsed="0" w:qFormat="1"/>
-    <w:lsdException w:name="Intense Emphasis" w:semiHidden="0" w:uiPriority="21" w:unhideWhenUsed="0" w:qFormat="1"/>
-    <w:lsdException w:name="Subtle Reference" w:semiHidden="0" w:uiPriority="31" w:unhideWhenUsed="0" w:qFormat="1"/>
-    <w:lsdException w:name="Intense Reference" w:semiHidden="0" w:uiPriority="32" w:unhideWhenUsed="0" w:qFormat="1"/>
-    <w:lsdException w:name="Book Title" w:semiHidden="0" w:uiPriority="33" w:unhideWhenUsed="0" w:qFormat="1"/>
-    <w:lsdException w:name="Bibliography" w:uiPriority="37"/>
-    <w:lsdException w:name="TOC Heading" w:uiPriority="39" w:qFormat="1"/>
+  <w:latentStyles w:defLockedState="0" w:defUIPriority="99" w:defSemiHidden="0" w:defUnhideWhenUsed="0" w:defQFormat="0" w:count="371">
+    <w:lsdException w:name="Normal" w:uiPriority="0" w:qFormat="1"/>
+    <w:lsdException w:name="heading 1" w:uiPriority="9" w:qFormat="1"/>
+    <w:lsdException w:name="heading 2" w:semiHidden="1" w:uiPriority="9" w:unhideWhenUsed="1" w:qFormat="1"/>
+    <w:lsdException w:name="heading 3" w:semiHidden="1" w:uiPriority="9" w:unhideWhenUsed="1" w:qFormat="1"/>
+    <w:lsdException w:name="heading 4" w:semiHidden="1" w:uiPriority="9" w:unhideWhenUsed="1" w:qFormat="1"/>
+    <w:lsdException w:name="heading 5" w:semiHidden="1" w:uiPriority="9" w:unhideWhenUsed="1" w:qFormat="1"/>
+    <w:lsdException w:name="heading 6" w:semiHidden="1" w:uiPriority="9" w:unhideWhenUsed="1" w:qFormat="1"/>
+    <w:lsdException w:name="heading 7" w:semiHidden="1" w:uiPriority="9" w:unhideWhenUsed="1" w:qFormat="1"/>
+    <w:lsdException w:name="heading 8" w:semiHidden="1" w:uiPriority="9" w:unhideWhenUsed="1" w:qFormat="1"/>
+    <w:lsdException w:name="heading 9" w:semiHidden="1" w:uiPriority="9" w:unhideWhenUsed="1" w:qFormat="1"/>
+    <w:lsdException w:name="index 1" w:semiHidden="1" w:unhideWhenUsed="1"/>
+    <w:lsdException w:name="index 2" w:semiHidden="1" w:unhideWhenUsed="1"/>
+    <w:lsdException w:name="index 3" w:semiHidden="1" w:unhideWhenUsed="1"/>
+    <w:lsdException w:name="index 4" w:semiHidden="1" w:unhideWhenUsed="1"/>
+    <w:lsdException w:name="index 5" w:semiHidden="1" w:unhideWhenUsed="1"/>
+    <w:lsdException w:name="index 6" w:semiHidden="1" w:unhideWhenUsed="1"/>
+    <w:lsdException w:name="index 7" w:semiHidden="1" w:unhideWhenUsed="1"/>
+    <w:lsdException w:name="index 8" w:semiHidden="1" w:unhideWhenUsed="1"/>
+    <w:lsdException w:name="index 9" w:semiHidden="1" w:unhideWhenUsed="1"/>
+    <w:lsdException w:name="toc 1" w:semiHidden="1" w:uiPriority="39" w:unhideWhenUsed="1"/>
+    <w:lsdException w:name="toc 2" w:semiHidden="1" w:uiPriority="39" w:unhideWhenUsed="1"/>
+    <w:lsdException w:name="toc 3" w:semiHidden="1" w:uiPriority="39" w:unhideWhenUsed="1"/>
+    <w:lsdException w:name="toc 4" w:semiHidden="1" w:uiPriority="39" w:unhideWhenUsed="1"/>
+    <w:lsdException w:name="toc 5" w:semiHidden="1" w:uiPriority="39" w:unhideWhenUsed="1"/>
+    <w:lsdException w:name="toc 6" w:semiHidden="1" w:uiPriority="39" w:unhideWhenUsed="1"/>
+    <w:lsdException w:name="toc 7" w:semiHidden="1" w:uiPriority="39" w:unhideWhenUsed="1"/>
+    <w:lsdException w:name="toc 8" w:semiHidden="1" w:uiPriority="39" w:unhideWhenUsed="1"/>
+    <w:lsdException w:name="toc 9" w:semiHidden="1" w:uiPriority="39" w:unhideWhenUsed="1"/>
+    <w:lsdException w:name="Normal Indent" w:semiHidden="1" w:unhideWhenUsed="1"/>
+    <w:lsdException w:name="footnote text" w:semiHidden="1" w:unhideWhenUsed="1"/>
+    <w:lsdException w:name="annotation text" w:semiHidden="1" w:unhideWhenUsed="1"/>
+    <w:lsdException w:name="header" w:semiHidden="1" w:unhideWhenUsed="1"/>
+    <w:lsdException w:name="footer" w:semiHidden="1" w:unhideWhenUsed="1"/>
+    <w:lsdException w:name="index heading" w:semiHidden="1" w:unhideWhenUsed="1"/>
+    <w:lsdException w:name="caption" w:semiHidden="1" w:uiPriority="35" w:unhideWhenUsed="1" w:qFormat="1"/>
+    <w:lsdException w:name="table of figures" w:semiHidden="1" w:unhideWhenUsed="1"/>
+    <w:lsdException w:name="envelope address" w:semiHidden="1" w:unhideWhenUsed="1"/>
+    <w:lsdException w:name="envelope return" w:semiHidden="1" w:unhideWhenUsed="1"/>
+    <w:lsdException w:name="footnote reference" w:semiHidden="1" w:unhideWhenUsed="1"/>
+    <w:lsdException w:name="annotation reference" w:semiHidden="1" w:unhideWhenUsed="1"/>
+    <w:lsdException w:name="line number" w:semiHidden="1" w:unhideWhenUsed="1"/>
+    <w:lsdException w:name="page number" w:semiHidden="1" w:unhideWhenUsed="1"/>
+    <w:lsdException w:name="endnote reference" w:semiHidden="1" w:unhideWhenUsed="1"/>
+    <w:lsdException w:name="endnote text" w:semiHidden="1" w:unhideWhenUsed="1"/>
+    <w:lsdException w:name="table of authorities" w:semiHidden="1" w:unhideWhenUsed="1"/>
+    <w:lsdException w:name="macro" w:semiHidden="1" w:unhideWhenUsed="1"/>
+    <w:lsdException w:name="toa heading" w:semiHidden="1" w:unhideWhenUsed="1"/>
+    <w:lsdException w:name="List" w:semiHidden="1" w:unhideWhenUsed="1"/>
+    <w:lsdException w:name="List Bullet" w:semiHidden="1" w:unhideWhenUsed="1"/>
+    <w:lsdException w:name="List Number" w:semiHidden="1" w:unhideWhenUsed="1"/>
+    <w:lsdException w:name="List 2" w:semiHidden="1" w:unhideWhenUsed="1"/>
+    <w:lsdException w:name="List 3" w:semiHidden="1" w:unhideWhenUsed="1"/>
+    <w:lsdException w:name="List 4" w:semiHidden="1" w:unhideWhenUsed="1"/>
+    <w:lsdException w:name="List 5" w:semiHidden="1" w:unhideWhenUsed="1"/>
+    <w:lsdException w:name="List Bullet 2" w:semiHidden="1" w:unhideWhenUsed="1"/>
+    <w:lsdException w:name="List Bullet 3" w:semiHidden="1" w:unhideWhenUsed="1"/>
+    <w:lsdException w:name="List Bullet 4" w:semiHidden="1" w:unhideWhenUsed="1"/>
+    <w:lsdException w:name="List Bullet 5" w:semiHidden="1" w:unhideWhenUsed="1"/>
+    <w:lsdException w:name="List Number 2" w:semiHidden="1" w:unhideWhenUsed="1"/>
+    <w:lsdException w:name="List Number 3" w:semiHidden="1" w:unhideWhenUsed="1"/>
+    <w:lsdException w:name="List Number 4" w:semiHidden="1" w:unhideWhenUsed="1"/>
+    <w:lsdException w:name="List Number 5" w:semiHidden="1" w:unhideWhenUsed="1"/>
+    <w:lsdException w:name="Title" w:uiPriority="10" w:qFormat="1"/>
+    <w:lsdException w:name="Closing" w:semiHidden="1" w:unhideWhenUsed="1"/>
+    <w:lsdException w:name="Signature" w:semiHidden="1" w:unhideWhenUsed="1"/>
+    <w:lsdException w:name="Default Paragraph Font" w:semiHidden="1" w:uiPriority="1" w:unhideWhenUsed="1"/>
+    <w:lsdException w:name="Body Text" w:semiHidden="1" w:unhideWhenUsed="1"/>
+    <w:lsdException w:name="Body Text Indent" w:semiHidden="1" w:unhideWhenUsed="1"/>
+    <w:lsdException w:name="List Continue" w:semiHidden="1" w:unhideWhenUsed="1"/>
+    <w:lsdException w:name="List Continue 2" w:semiHidden="1" w:unhideWhenUsed="1"/>
+    <w:lsdException w:name="List Continue 3" w:semiHidden="1" w:unhideWhenUsed="1"/>
+    <w:lsdException w:name="List Continue 4" w:semiHidden="1" w:unhideWhenUsed="1"/>
+    <w:lsdException w:name="List Continue 5" w:semiHidden="1" w:unhideWhenUsed="1"/>
+    <w:lsdException w:name="Message Header" w:semiHidden="1" w:unhideWhenUsed="1"/>
+    <w:lsdException w:name="Subtitle" w:uiPriority="11" w:qFormat="1"/>
+    <w:lsdException w:name="Salutation" w:semiHidden="1" w:unhideWhenUsed="1"/>
+    <w:lsdException w:name="Date" w:semiHidden="1" w:unhideWhenUsed="1"/>
+    <w:lsdException w:name="Body Text First Indent" w:semiHidden="1" w:unhideWhenUsed="1"/>
+    <w:lsdException w:name="Body Text First Indent 2" w:semiHidden="1" w:unhideWhenUsed="1"/>
+    <w:lsdException w:name="Note Heading" w:semiHidden="1" w:unhideWhenUsed="1"/>
+    <w:lsdException w:name="Body Text 2" w:semiHidden="1" w:unhideWhenUsed="1"/>
+    <w:lsdException w:name="Body Text 3" w:semiHidden="1" w:unhideWhenUsed="1"/>
+    <w:lsdException w:name="Body Text Indent 2" w:semiHidden="1" w:unhideWhenUsed="1"/>
+    <w:lsdException w:name="Body Text Indent 3" w:semiHidden="1" w:unhideWhenUsed="1"/>
+    <w:lsdException w:name="Block Text" w:semiHidden="1" w:unhideWhenUsed="1"/>
+    <w:lsdException w:name="Hyperlink" w:semiHidden="1" w:unhideWhenUsed="1"/>
+    <w:lsdException w:name="FollowedHyperlink" w:semiHidden="1" w:unhideWhenUsed="1"/>
+    <w:lsdException w:name="Strong" w:uiPriority="22" w:qFormat="1"/>
+    <w:lsdException w:name="Emphasis" w:uiPriority="20" w:qFormat="1"/>
+    <w:lsdException w:name="Document Map" w:semiHidden="1" w:unhideWhenUsed="1"/>
+    <w:lsdException w:name="Plain Text" w:semiHidden="1" w:unhideWhenUsed="1"/>
+    <w:lsdException w:name="E-mail Signature" w:semiHidden="1" w:unhideWhenUsed="1"/>
+    <w:lsdException w:name="HTML Top of Form" w:semiHidden="1" w:unhideWhenUsed="1"/>
+    <w:lsdException w:name="HTML Bottom of Form" w:semiHidden="1" w:unhideWhenUsed="1"/>
+    <w:lsdException w:name="Normal (Web)" w:semiHidden="1" w:unhideWhenUsed="1"/>
+    <w:lsdException w:name="HTML Acronym" w:semiHidden="1" w:unhideWhenUsed="1"/>
+    <w:lsdException w:name="HTML Address" w:semiHidden="1" w:unhideWhenUsed="1"/>
+    <w:lsdException w:name="HTML Cite" w:semiHidden="1" w:unhideWhenUsed="1"/>
+    <w:lsdException w:name="HTML Code" w:semiHidden="1" w:unhideWhenUsed="1"/>
+    <w:lsdException w:name="HTML Definition" w:semiHidden="1" w:unhideWhenUsed="1"/>
+    <w:lsdException w:name="HTML Keyboard" w:semiHidden="1" w:unhideWhenUsed="1"/>
+    <w:lsdException w:name="HTML Preformatted" w:semiHidden="1" w:unhideWhenUsed="1"/>
+    <w:lsdException w:name="HTML Sample" w:semiHidden="1" w:unhideWhenUsed="1"/>
+    <w:lsdException w:name="HTML Typewriter" w:semiHidden="1" w:unhideWhenUsed="1"/>
+    <w:lsdException w:name="HTML Variable" w:semiHidden="1" w:unhideWhenUsed="1"/>
+    <w:lsdException w:name="Normal Table" w:semiHidden="1" w:unhideWhenUsed="1"/>
+    <w:lsdException w:name="annotation subject" w:semiHidden="1" w:unhideWhenUsed="1"/>
+    <w:lsdException w:name="No List" w:semiHidden="1" w:unhideWhenUsed="1"/>
+    <w:lsdException w:name="Outline List 1" w:semiHidden="1" w:unhideWhenUsed="1"/>
+    <w:lsdException w:name="Outline List 2" w:semiHidden="1" w:unhideWhenUsed="1"/>
+    <w:lsdException w:name="Outline List 3" w:semiHidden="1" w:unhideWhenUsed="1"/>
+    <w:lsdException w:name="Table Simple 1" w:semiHidden="1" w:unhideWhenUsed="1"/>
+    <w:lsdException w:name="Table Simple 2" w:semiHidden="1" w:unhideWhenUsed="1"/>
+    <w:lsdException w:name="Table Simple 3" w:semiHidden="1" w:unhideWhenUsed="1"/>
+    <w:lsdException w:name="Table Classic 1" w:semiHidden="1" w:unhideWhenUsed="1"/>
+    <w:lsdException w:name="Table Classic 2" w:semiHidden="1" w:unhideWhenUsed="1"/>
+    <w:lsdException w:name="Table Classic 3" w:semiHidden="1" w:unhideWhenUsed="1"/>
+    <w:lsdException w:name="Table Classic 4" w:semiHidden="1" w:unhideWhenUsed="1"/>
+    <w:lsdException w:name="Table Colorful 1" w:semiHidden="1" w:unhideWhenUsed="1"/>
+    <w:lsdException w:name="Table Colorful 2" w:semiHidden="1" w:unhideWhenUsed="1"/>
+    <w:lsdException w:name="Table Colorful 3" w:semiHidden="1" w:unhideWhenUsed="1"/>
+    <w:lsdException w:name="Table Columns 1" w:semiHidden="1" w:unhideWhenUsed="1"/>
+    <w:lsdException w:name="Table Columns 2" w:semiHidden="1" w:unhideWhenUsed="1"/>
+    <w:lsdException w:name="Table Columns 3" w:semiHidden="1" w:unhideWhenUsed="1"/>
+    <w:lsdException w:name="Table Columns 4" w:semiHidden="1" w:unhideWhenUsed="1"/>
+    <w:lsdException w:name="Table Columns 5" w:semiHidden="1" w:unhideWhenUsed="1"/>
+    <w:lsdException w:name="Table Grid 1" w:semiHidden="1" w:unhideWhenUsed="1"/>
+    <w:lsdException w:name="Table Grid 2" w:semiHidden="1" w:unhideWhenUsed="1"/>
+    <w:lsdException w:name="Table Grid 3" w:semiHidden="1" w:unhideWhenUsed="1"/>
+    <w:lsdException w:name="Table Grid 4" w:semiHidden="1" w:unhideWhenUsed="1"/>
+    <w:lsdException w:name="Table Grid 5" w:semiHidden="1" w:unhideWhenUsed="1"/>
+    <w:lsdException w:name="Table Grid 6" w:semiHidden="1" w:unhideWhenUsed="1"/>
+    <w:lsdException w:name="Table Grid 7" w:semiHidden="1" w:unhideWhenUsed="1"/>
+    <w:lsdException w:name="Table Grid 8" w:semiHidden="1" w:unhideWhenUsed="1"/>
+    <w:lsdException w:name="Table List 1" w:semiHidden="1" w:unhideWhenUsed="1"/>
+    <w:lsdException w:name="Table List 2" w:semiHidden="1" w:unhideWhenUsed="1"/>
+    <w:lsdException w:name="Table List 3" w:semiHidden="1" w:unhideWhenUsed="1"/>
+    <w:lsdException w:name="Table List 4" w:semiHidden="1" w:unhideWhenUsed="1"/>
+    <w:lsdException w:name="Table List 5" w:semiHidden="1" w:unhideWhenUsed="1"/>
+    <w:lsdException w:name="Table List 6" w:semiHidden="1" w:unhideWhenUsed="1"/>
+    <w:lsdException w:name="Table List 7" w:semiHidden="1" w:unhideWhenUsed="1"/>
+    <w:lsdException w:name="Table List 8" w:semiHidden="1" w:unhideWhenUsed="1"/>
+    <w:lsdException w:name="Table 3D effects 1" w:semiHidden="1" w:unhideWhenUsed="1"/>
+    <w:lsdException w:name="Table 3D effects 2" w:semiHidden="1" w:unhideWhenUsed="1"/>
+    <w:lsdException w:name="Table 3D effects 3" w:semiHidden="1" w:unhideWhenUsed="1"/>
+    <w:lsdException w:name="Table Contemporary" w:semiHidden="1" w:unhideWhenUsed="1"/>
+    <w:lsdException w:name="Table Elegant" w:semiHidden="1" w:unhideWhenUsed="1"/>
+    <w:lsdException w:name="Table Professional" w:semiHidden="1" w:unhideWhenUsed="1"/>
+    <w:lsdException w:name="Table Subtle 1" w:semiHidden="1" w:unhideWhenUsed="1"/>
+    <w:lsdException w:name="Table Subtle 2" w:semiHidden="1" w:unhideWhenUsed="1"/>
+    <w:lsdException w:name="Table Web 1" w:semiHidden="1" w:unhideWhenUsed="1"/>
+    <w:lsdException w:name="Table Web 2" w:semiHidden="1" w:unhideWhenUsed="1"/>
+    <w:lsdException w:name="Table Web 3" w:semiHidden="1" w:unhideWhenUsed="1"/>
+    <w:lsdException w:name="Balloon Text" w:semiHidden="1" w:unhideWhenUsed="1"/>
+    <w:lsdException w:name="Table Grid" w:uiPriority="59"/>
+    <w:lsdException w:name="Table Theme" w:semiHidden="1" w:unhideWhenUsed="1"/>
+    <w:lsdException w:name="Placeholder Text" w:semiHidden="1"/>
+    <w:lsdException w:name="No Spacing" w:uiPriority="1" w:qFormat="1"/>
+    <w:lsdException w:name="Light Shading" w:uiPriority="60"/>
+    <w:lsdException w:name="Light List" w:uiPriority="61"/>
+    <w:lsdException w:name="Light Grid" w:uiPriority="62"/>
+    <w:lsdException w:name="Medium Shading 1" w:uiPriority="63"/>
+    <w:lsdException w:name="Medium Shading 2" w:uiPriority="64"/>
+    <w:lsdException w:name="Medium List 1" w:uiPriority="65"/>
+    <w:lsdException w:name="Medium List 2" w:uiPriority="66"/>
+    <w:lsdException w:name="Medium Grid 1" w:uiPriority="67"/>
+    <w:lsdException w:name="Medium Grid 2" w:uiPriority="68"/>
+    <w:lsdException w:name="Medium Grid 3" w:uiPriority="69"/>
+    <w:lsdException w:name="Dark List" w:uiPriority="70"/>
+    <w:lsdException w:name="Colorful Shading" w:uiPriority="71"/>
+    <w:lsdException w:name="Colorful List" w:uiPriority="72"/>
+    <w:lsdException w:name="Colorful Grid" w:uiPriority="73"/>
+    <w:lsdException w:name="Light Shading Accent 1" w:uiPriority="60"/>
+    <w:lsdException w:name="Light List Accent 1" w:uiPriority="61"/>
+    <w:lsdException w:name="Light Grid Accent 1" w:uiPriority="62"/>
+    <w:lsdException w:name="Medium Shading 1 Accent 1" w:uiPriority="63"/>
+    <w:lsdException w:name="Medium Shading 2 Accent 1" w:uiPriority="64"/>
+    <w:lsdException w:name="Medium List 1 Accent 1" w:uiPriority="65"/>
+    <w:lsdException w:name="Revision" w:semiHidden="1"/>
+    <w:lsdException w:name="List Paragraph" w:uiPriority="34" w:qFormat="1"/>
+    <w:lsdException w:name="Quote" w:uiPriority="29" w:qFormat="1"/>
+    <w:lsdException w:name="Intense Quote" w:uiPriority="30" w:qFormat="1"/>
+    <w:lsdException w:name="Medium List 2 Accent 1" w:uiPriority="66"/>
+    <w:lsdException w:name="Medium Grid 1 Accent 1" w:uiPriority="67"/>
+    <w:lsdException w:name="Medium Grid 2 Accent 1" w:uiPriority="68"/>
+    <w:lsdException w:name="Medium Grid 3 Accent 1" w:uiPriority="69"/>
+    <w:lsdException w:name="Dark List Accent 1" w:uiPriority="70"/>
+    <w:lsdException w:name="Colorful Shading Accent 1" w:uiPriority="71"/>
+    <w:lsdException w:name="Colorful List Accent 1" w:uiPriority="72"/>
+    <w:lsdException w:name="Colorful Grid Accent 1" w:uiPriority="73"/>
+    <w:lsdException w:name="Light Shading Accent 2" w:uiPriority="60"/>
+    <w:lsdException w:name="Light List Accent 2" w:uiPriority="61"/>
+    <w:lsdException w:name="Light Grid Accent 2" w:uiPriority="62"/>
+    <w:lsdException w:name="Medium Shading 1 Accent 2" w:uiPriority="63"/>
+    <w:lsdException w:name="Medium Shading 2 Accent 2" w:uiPriority="64"/>
+    <w:lsdException w:name="Medium List 1 Accent 2" w:uiPriority="65"/>
+    <w:lsdException w:name="Medium List 2 Accent 2" w:uiPriority="66"/>
+    <w:lsdException w:name="Medium Grid 1 Accent 2" w:uiPriority="67"/>
+    <w:lsdException w:name="Medium Grid 2 Accent 2" w:uiPriority="68"/>
+    <w:lsdException w:name="Medium Grid 3 Accent 2" w:uiPriority="69"/>
+    <w:lsdException w:name="Dark List Accent 2" w:uiPriority="70"/>
+    <w:lsdException w:name="Colorful Shading Accent 2" w:uiPriority="71"/>
+    <w:lsdException w:name="Colorful List Accent 2" w:uiPriority="72"/>
+    <w:lsdException w:name="Colorful Grid Accent 2" w:uiPriority="73"/>
+    <w:lsdException w:name="Light Shading Accent 3" w:uiPriority="60"/>
+    <w:lsdException w:name="Light List Accent 3" w:uiPriority="61"/>
+    <w:lsdException w:name="Light Grid Accent 3" w:uiPriority="62"/>
+    <w:lsdException w:name="Medium Shading 1 Accent 3" w:uiPriority="63"/>
+    <w:lsdException w:name="Medium Shading 2 Accent 3" w:uiPriority="64"/>
+    <w:lsdException w:name="Medium List 1 Accent 3" w:uiPriority="65"/>
+    <w:lsdException w:name="Medium List 2 Accent 3" w:uiPriority="66"/>
+    <w:lsdException w:name="Medium Grid 1 Accent 3" w:uiPriority="67"/>
+    <w:lsdException w:name="Medium Grid 2 Accent 3" w:uiPriority="68"/>
+    <w:lsdException w:name="Medium Grid 3 Accent 3" w:uiPriority="69"/>
+    <w:lsdException w:name="Dark List Accent 3" w:uiPriority="70"/>
+    <w:lsdException w:name="Colorful Shading Accent 3" w:uiPriority="71"/>
+    <w:lsdException w:name="Colorful List Accent 3" w:uiPriority="72"/>
+    <w:lsdException w:name="Colorful Grid Accent 3" w:uiPriority="73"/>
+    <w:lsdException w:name="Light Shading Accent 4" w:uiPriority="60"/>
+    <w:lsdException w:name="Light List Accent 4" w:uiPriority="61"/>
+    <w:lsdException w:name="Light Grid Accent 4" w:uiPriority="62"/>
+    <w:lsdException w:name="Medium Shading 1 Accent 4" w:uiPriority="63"/>
+    <w:lsdException w:name="Medium Shading 2 Accent 4" w:uiPriority="64"/>
+    <w:lsdException w:name="Medium List 1 Accent 4" w:uiPriority="65"/>
+    <w:lsdException w:name="Medium List 2 Accent 4" w:uiPriority="66"/>
+    <w:lsdException w:name="Medium Grid 1 Accent 4" w:uiPriority="67"/>
+    <w:lsdException w:name="Medium Grid 2 Accent 4" w:uiPriority="68"/>
+    <w:lsdException w:name="Medium Grid 3 Accent 4" w:uiPriority="69"/>
+    <w:lsdException w:name="Dark List Accent 4" w:uiPriority="70"/>
+    <w:lsdException w:name="Colorful Shading Accent 4" w:uiPriority="71"/>
+    <w:lsdException w:name="Colorful List Accent 4" w:uiPriority="72"/>
+    <w:lsdException w:name="Colorful Grid Accent 4" w:uiPriority="73"/>
+    <w:lsdException w:name="Light Shading Accent 5" w:uiPriority="60"/>
+    <w:lsdException w:name="Light List Accent 5" w:uiPriority="61"/>
+    <w:lsdException w:name="Light Grid Accent 5" w:uiPriority="62"/>
+    <w:lsdException w:name="Medium Shading 1 Accent 5" w:uiPriority="63"/>
+    <w:lsdException w:name="Medium Shading 2 Accent 5" w:uiPriority="64"/>
+    <w:lsdException w:name="Medium List 1 Accent 5" w:uiPriority="65"/>
+    <w:lsdException w:name="Medium List 2 Accent 5" w:uiPriority="66"/>
+    <w:lsdException w:name="Medium Grid 1 Accent 5" w:uiPriority="67"/>
+    <w:lsdException w:name="Medium Grid 2 Accent 5" w:uiPriority="68"/>
+    <w:lsdException w:name="Medium Grid 3 Accent 5" w:uiPriority="69"/>
+    <w:lsdException w:name="Dark List Accent 5" w:uiPriority="70"/>
+    <w:lsdException w:name="Colorful Shading Accent 5" w:uiPriority="71"/>
+    <w:lsdException w:name="Colorful List Accent 5" w:uiPriority="72"/>
+    <w:lsdException w:name="Colorful Grid Accent 5" w:uiPriority="73"/>
+    <w:lsdException w:name="Light Shading Accent 6" w:uiPriority="60"/>
+    <w:lsdException w:name="Light List Accent 6" w:uiPriority="61"/>
+    <w:lsdException w:name="Light Grid Accent 6" w:uiPriority="62"/>
+    <w:lsdException w:name="Medium Shading 1 Accent 6" w:uiPriority="63"/>
+    <w:lsdException w:name="Medium Shading 2 Accent 6" w:uiPriority="64"/>
+    <w:lsdException w:name="Medium List 1 Accent 6" w:uiPriority="65"/>
+    <w:lsdException w:name="Medium List 2 Accent 6" w:uiPriority="66"/>
+    <w:lsdException w:name="Medium Grid 1 Accent 6" w:uiPriority="67"/>
+    <w:lsdException w:name="Medium Grid 2 Accent 6" w:uiPriority="68"/>
+    <w:lsdException w:name="Medium Grid 3 Accent 6" w:uiPriority="69"/>
+    <w:lsdException w:name="Dark List Accent 6" w:uiPriority="70"/>
+    <w:lsdException w:name="Colorful Shading Accent 6" w:uiPriority="71"/>
+    <w:lsdException w:name="Colorful List Accent 6" w:uiPriority="72"/>
+    <w:lsdException w:name="Colorful Grid Accent 6" w:uiPriority="73"/>
+    <w:lsdException w:name="Subtle Emphasis" w:uiPriority="19" w:qFormat="1"/>
+    <w:lsdException w:name="Intense Emphasis" w:uiPriority="21" w:qFormat="1"/>
+    <w:lsdException w:name="Subtle Reference" w:uiPriority="31" w:qFormat="1"/>
+    <w:lsdException w:name="Intense Reference" w:uiPriority="32" w:qFormat="1"/>
+    <w:lsdException w:name="Book Title" w:uiPriority="33" w:qFormat="1"/>
+    <w:lsdException w:name="Bibliography" w:semiHidden="1" w:uiPriority="37" w:unhideWhenUsed="1"/>
+    <w:lsdException w:name="TOC Heading" w:semiHidden="1" w:uiPriority="39" w:unhideWhenUsed="1" w:qFormat="1"/>
+    <w:lsdException w:name="Plain Table 1" w:uiPriority="41"/>
+    <w:lsdException w:name="Plain Table 2" w:uiPriority="42"/>
+    <w:lsdException w:name="Plain Table 3" w:uiPriority="43"/>
+    <w:lsdException w:name="Plain Table 4" w:uiPriority="44"/>
+    <w:lsdException w:name="Plain Table 5" w:uiPriority="45"/>
+    <w:lsdException w:name="Grid Table Light" w:uiPriority="40"/>
+    <w:lsdException w:name="Grid Table 1 Light" w:uiPriority="46"/>
+    <w:lsdException w:name="Grid Table 2" w:uiPriority="47"/>
+    <w:lsdException w:name="Grid Table 3" w:uiPriority="48"/>
+    <w:lsdException w:name="Grid Table 4" w:uiPriority="49"/>
+    <w:lsdException w:name="Grid Table 5 Dark" w:uiPriority="50"/>
+    <w:lsdException w:name="Grid Table 6 Colorful" w:uiPriority="51"/>
+    <w:lsdException w:name="Grid Table 7 Colorful" w:uiPriority="52"/>
+    <w:lsdException w:name="Grid Table 1 Light Accent 1" w:uiPriority="46"/>
+    <w:lsdException w:name="Grid Table 2 Accent 1" w:uiPriority="47"/>
+    <w:lsdException w:name="Grid Table 3 Accent 1" w:uiPriority="48"/>
+    <w:lsdException w:name="Grid Table 4 Accent 1" w:uiPriority="49"/>
+    <w:lsdException w:name="Grid Table 5 Dark Accent 1" w:uiPriority="50"/>
+    <w:lsdException w:name="Grid Table 6 Colorful Accent 1" w:uiPriority="51"/>
+    <w:lsdException w:name="Grid Table 7 Colorful Accent 1" w:uiPriority="52"/>
+    <w:lsdException w:name="Grid Table 1 Light Accent 2" w:uiPriority="46"/>
+    <w:lsdException w:name="Grid Table 2 Accent 2" w:uiPriority="47"/>
+    <w:lsdException w:name="Grid Table 3 Accent 2" w:uiPriority="48"/>
+    <w:lsdException w:name="Grid Table 4 Accent 2" w:uiPriority="49"/>
+    <w:lsdException w:name="Grid Table 5 Dark Accent 2" w:uiPriority="50"/>
+    <w:lsdException w:name="Grid Table 6 Colorful Accent 2" w:uiPriority="51"/>
+    <w:lsdException w:name="Grid Table 7 Colorful Accent 2" w:uiPriority="52"/>
+    <w:lsdException w:name="Grid Table 1 Light Accent 3" w:uiPriority="46"/>
+    <w:lsdException w:name="Grid Table 2 Accent 3" w:uiPriority="47"/>
+    <w:lsdException w:name="Grid Table 3 Accent 3" w:uiPriority="48"/>
+    <w:lsdException w:name="Grid Table 4 Accent 3" w:uiPriority="49"/>
+    <w:lsdException w:name="Grid Table 5 Dark Accent 3" w:uiPriority="50"/>
+    <w:lsdException w:name="Grid Table 6 Colorful Accent 3" w:uiPriority="51"/>
+    <w:lsdException w:name="Grid Table 7 Colorful Accent 3" w:uiPriority="52"/>
+    <w:lsdException w:name="Grid Table 1 Light Accent 4" w:uiPriority="46"/>
+    <w:lsdException w:name="Grid Table 2 Accent 4" w:uiPriority="47"/>
+    <w:lsdException w:name="Grid Table 3 Accent 4" w:uiPriority="48"/>
+    <w:lsdException w:name="Grid Table 4 Accent 4" w:uiPriority="49"/>
+    <w:lsdException w:name="Grid Table 5 Dark Accent 4" w:uiPriority="50"/>
+    <w:lsdException w:name="Grid Table 6 Colorful Accent 4" w:uiPriority="51"/>
+    <w:lsdException w:name="Grid Table 7 Colorful Accent 4" w:uiPriority="52"/>
+    <w:lsdException w:name="Grid Table 1 Light Accent 5" w:uiPriority="46"/>
+    <w:lsdException w:name="Grid Table 2 Accent 5" w:uiPriority="47"/>
+    <w:lsdException w:name="Grid Table 3 Accent 5" w:uiPriority="48"/>
+    <w:lsdException w:name="Grid Table 4 Accent 5" w:uiPriority="49"/>
+    <w:lsdException w:name="Grid Table 5 Dark Accent 5" w:uiPriority="50"/>
+    <w:lsdException w:name="Grid Table 6 Colorful Accent 5" w:uiPriority="51"/>
+    <w:lsdException w:name="Grid Table 7 Colorful Accent 5" w:uiPriority="52"/>
+    <w:lsdException w:name="Grid Table 1 Light Accent 6" w:uiPriority="46"/>
+    <w:lsdException w:name="Grid Table 2 Accent 6" w:uiPriority="47"/>
+    <w:lsdException w:name="Grid Table 3 Accent 6" w:uiPriority="48"/>
+    <w:lsdException w:name="Grid Table 4 Accent 6" w:uiPriority="49"/>
+    <w:lsdException w:name="Grid Table 5 Dark Accent 6" w:uiPriority="50"/>
+    <w:lsdException w:name="Grid Table 6 Colorful Accent 6" w:uiPriority="51"/>
+    <w:lsdException w:name="Grid Table 7 Colorful Accent 6" w:uiPriority="52"/>
+    <w:lsdException w:name="List Table 1 Light" w:uiPriority="46"/>
+    <w:lsdException w:name="List Table 2" w:uiPriority="47"/>
+    <w:lsdException w:name="List Table 3" w:uiPriority="48"/>
+    <w:lsdException w:name="List Table 4" w:uiPriority="49"/>
+    <w:lsdException w:name="List Table 5 Dark" w:uiPriority="50"/>
+    <w:lsdException w:name="List Table 6 Colorful" w:uiPriority="51"/>
+    <w:lsdException w:name="List Table 7 Colorful" w:uiPriority="52"/>
+    <w:lsdException w:name="List Table 1 Light Accent 1" w:uiPriority="46"/>
+    <w:lsdException w:name="List Table 2 Accent 1" w:uiPriority="47"/>
+    <w:lsdException w:name="List Table 3 Accent 1" w:uiPriority="48"/>
+    <w:lsdException w:name="List Table 4 Accent 1" w:uiPriority="49"/>
+    <w:lsdException w:name="List Table 5 Dark Accent 1" w:uiPriority="50"/>
+    <w:lsdException w:name="List Table 6 Colorful Accent 1" w:uiPriority="51"/>
+    <w:lsdException w:name="List Table 7 Colorful Accent 1" w:uiPriority="52"/>
+    <w:lsdException w:name="List Table 1 Light Accent 2" w:uiPriority="46"/>
+    <w:lsdException w:name="List Table 2 Accent 2" w:uiPriority="47"/>
+    <w:lsdException w:name="List Table 3 Accent 2" w:uiPriority="48"/>
+    <w:lsdException w:name="List Table 4 Accent 2" w:uiPriority="49"/>
+    <w:lsdException w:name="List Table 5 Dark Accent 2" w:uiPriority="50"/>
+    <w:lsdException w:name="List Table 6 Colorful Accent 2" w:uiPriority="51"/>
+    <w:lsdException w:name="List Table 7 Colorful Accent 2" w:uiPriority="52"/>
+    <w:lsdException w:name="List Table 1 Light Accent 3" w:uiPriority="46"/>
+    <w:lsdException w:name="List Table 2 Accent 3" w:uiPriority="47"/>
+    <w:lsdException w:name="List Table 3 Accent 3" w:uiPriority="48"/>
+    <w:lsdException w:name="List Table 4 Accent 3" w:uiPriority="49"/>
+    <w:lsdException w:name="List Table 5 Dark Accent 3" w:uiPriority="50"/>
+    <w:lsdException w:name="List Table 6 Colorful Accent 3" w:uiPriority="51"/>
+    <w:lsdException w:name="List Table 7 Colorful Accent 3" w:uiPriority="52"/>
+    <w:lsdException w:name="List Table 1 Light Accent 4" w:uiPriority="46"/>
+    <w:lsdException w:name="List Table 2 Accent 4" w:uiPriority="47"/>
+    <w:lsdException w:name="List Table 3 Accent 4" w:uiPriority="48"/>
+    <w:lsdException w:name="List Table 4 Accent 4" w:uiPriority="49"/>
+    <w:lsdException w:name="List Table 5 Dark Accent 4" w:uiPriority="50"/>
+    <w:lsdException w:name="List Table 6 Colorful Accent 4" w:uiPriority="51"/>
+    <w:lsdException w:name="List Table 7 Colorful Accent 4" w:uiPriority="52"/>
+    <w:lsdException w:name="List Table 1 Light Accent 5" w:uiPriority="46"/>
+    <w:lsdException w:name="List Table 2 Accent 5" w:uiPriority="47"/>
+    <w:lsdException w:name="List Table 3 Accent 5" w:uiPriority="48"/>
+    <w:lsdException w:name="List Table 4 Accent 5" w:uiPriority="49"/>
+    <w:lsdException w:name="List Table 5 Dark Accent 5" w:uiPriority="50"/>
+    <w:lsdException w:name="List Table 6 Colorful Accent 5" w:uiPriority="51"/>
+    <w:lsdException w:name="List Table 7 Colorful Accent 5" w:uiPriority="52"/>
+    <w:lsdException w:name="List Table 1 Light Accent 6" w:uiPriority="46"/>
+    <w:lsdException w:name="List Table 2 Accent 6" w:uiPriority="47"/>
+    <w:lsdException w:name="List Table 3 Accent 6" w:uiPriority="48"/>
+    <w:lsdException w:name="List Table 4 Accent 6" w:uiPriority="49"/>
+    <w:lsdException w:name="List Table 5 Dark Accent 6" w:uiPriority="50"/>
+    <w:lsdException w:name="List Table 6 Colorful Accent 6" w:uiPriority="51"/>
+    <w:lsdException w:name="List Table 7 Colorful Accent 6" w:uiPriority="52"/>
   </w:latentStyles>
   <w:style w:type="paragraph" w:default="1" w:styleId="Normal">
     <w:name w:val="Normal"/>

</xml_diff>

<commit_message>
a great advance in the design
</commit_message>
<xml_diff>
--- a/backend.docx
+++ b/backend.docx
@@ -1,6 +1,6 @@
 
 <file path=word/document.xml><?xml version="1.0" encoding="utf-8"?>
-<w:document xmlns:wpc="http://schemas.microsoft.com/office/word/2010/wordprocessingCanvas" xmlns:mc="http://schemas.openxmlformats.org/markup-compatibility/2006" xmlns:o="urn:schemas-microsoft-com:office:office" xmlns:r="http://schemas.openxmlformats.org/officeDocument/2006/relationships" xmlns:m="http://schemas.openxmlformats.org/officeDocument/2006/math" xmlns:v="urn:schemas-microsoft-com:vml" xmlns:wp14="http://schemas.microsoft.com/office/word/2010/wordprocessingDrawing" xmlns:wp="http://schemas.openxmlformats.org/drawingml/2006/wordprocessingDrawing" xmlns:w10="urn:schemas-microsoft-com:office:word" xmlns:w="http://schemas.openxmlformats.org/wordprocessingml/2006/main" xmlns:w14="http://schemas.microsoft.com/office/word/2010/wordml" xmlns:wpg="http://schemas.microsoft.com/office/word/2010/wordprocessingGroup" xmlns:wpi="http://schemas.microsoft.com/office/word/2010/wordprocessingInk" xmlns:wne="http://schemas.microsoft.com/office/word/2006/wordml" xmlns:wps="http://schemas.microsoft.com/office/word/2010/wordprocessingShape" mc:Ignorable="w14 wp14">
+<w:document xmlns:wpc="http://schemas.microsoft.com/office/word/2010/wordprocessingCanvas" xmlns:mc="http://schemas.openxmlformats.org/markup-compatibility/2006" xmlns:o="urn:schemas-microsoft-com:office:office" xmlns:r="http://schemas.openxmlformats.org/officeDocument/2006/relationships" xmlns:m="http://schemas.openxmlformats.org/officeDocument/2006/math" xmlns:v="urn:schemas-microsoft-com:vml" xmlns:wp14="http://schemas.microsoft.com/office/word/2010/wordprocessingDrawing" xmlns:wp="http://schemas.openxmlformats.org/drawingml/2006/wordprocessingDrawing" xmlns:w10="urn:schemas-microsoft-com:office:word" xmlns:w="http://schemas.openxmlformats.org/wordprocessingml/2006/main" xmlns:w14="http://schemas.microsoft.com/office/word/2010/wordml" xmlns:w15="http://schemas.microsoft.com/office/word/2012/wordml" xmlns:wpg="http://schemas.microsoft.com/office/word/2010/wordprocessingGroup" xmlns:wpi="http://schemas.microsoft.com/office/word/2010/wordprocessingInk" xmlns:wne="http://schemas.microsoft.com/office/word/2006/wordml" xmlns:wps="http://schemas.microsoft.com/office/word/2010/wordprocessingShape" mc:Ignorable="w14 w15 wp14">
   <w:body>
     <w:p>
       <w:pPr>
@@ -549,15 +549,7 @@
         <w:t xml:space="preserve"> d’un certain lot</w:t>
       </w:r>
       <w:r>
-        <w:t xml:space="preserve"> (nature [Equipement informatique ou électronique, Matériel roulant, Mobilier de bureau, Matériel didactique], catégorie [unité centrale, écran, appareil photo, caméra, </w:t>
-      </w:r>
-      <w:proofErr w:type="spellStart"/>
-      <w:r>
-        <w:t>smartphone</w:t>
-      </w:r>
-      <w:proofErr w:type="spellEnd"/>
-      <w:r>
-        <w:t>, compteur d’eau, compteur d’électricité, voiture, moto,  fauteuil,  chaise, table, appareil multifonction], nom de l’équipement, identifiant unique,  lot, marque, modèle, couleur, quantité en inventaire, caractéristiques</w:t>
+        <w:t xml:space="preserve"> (nature [Equipement informatique ou électronique, Matériel roulant, Mobilier de bureau, Matériel didactique], catégorie [unité centrale, écran, appareil photo, caméra, smartphone, compteur d’eau, compteur d’électricité, voiture, moto,  fauteuil,  chaise, table, appareil multifonction], nom de l’équipement, identifiant unique,  lot, marque, modèle, couleur, quantité en inventaire, caractéristiques</w:t>
       </w:r>
       <w:r>
         <w:t>)</w:t>
@@ -1057,15 +1049,7 @@
         <w:t>Réseau informatique :</w:t>
       </w:r>
       <w:r>
-        <w:t xml:space="preserve"> (les ordinateurs, les serveurs, les baies et leurs emplacements, les prises RJ-45, les </w:t>
-      </w:r>
-      <w:proofErr w:type="spellStart"/>
-      <w:r>
-        <w:t>smartphones</w:t>
-      </w:r>
-      <w:proofErr w:type="spellEnd"/>
-      <w:r>
-        <w:t>, le débit internet)</w:t>
+        <w:t xml:space="preserve"> (les ordinateurs, les serveurs, les baies et leurs emplacements, les prises RJ-45, les smartphones, le débit internet)</w:t>
       </w:r>
     </w:p>
     <w:p>
@@ -1548,10 +1532,104 @@
       <w:r>
         <w:t>Un équipement provient d’un lot et un lot contient plusieurs équipements ;</w:t>
       </w:r>
+    </w:p>
+    <w:p>
+      <w:pPr>
+        <w:pStyle w:val="Paragraphedeliste"/>
+        <w:numPr>
+          <w:ilvl w:val="0"/>
+          <w:numId w:val="7"/>
+        </w:numPr>
+      </w:pPr>
+      <w:r>
+        <w:t>Une facture d’eau ou d’électricité présente les mêmes caractéristiques (</w:t>
+      </w:r>
+      <w:r>
+        <w:rPr>
+          <w:color w:val="00B050"/>
+        </w:rPr>
+        <w:t>numéro de la facture, numéro du compteur, période début, période fin, montant, ancien index, nouvel index, consommation, unités</w:t>
+      </w:r>
+      <w:r>
+        <w:rPr>
+          <w:color w:val="00B050"/>
+        </w:rPr>
+        <w:t>, type :eau ou électricité) et elles sont chacune délivrées après consommation sur un compteur logé dans un bâtiment</w:t>
+      </w:r>
+    </w:p>
+    <w:p>
+      <w:pPr>
+        <w:pStyle w:val="Paragraphedeliste"/>
+        <w:numPr>
+          <w:ilvl w:val="0"/>
+          <w:numId w:val="7"/>
+        </w:numPr>
+      </w:pPr>
+      <w:r>
+        <w:rPr>
+          <w:color w:val="00B050"/>
+        </w:rPr>
+        <w:t>Commençons par enregistrer le compteur comme un équipement logé dans une espace du bâtiment</w:t>
+      </w:r>
+    </w:p>
+    <w:p>
+      <w:pPr>
+        <w:pStyle w:val="Paragraphedeliste"/>
+        <w:numPr>
+          <w:ilvl w:val="0"/>
+          <w:numId w:val="7"/>
+        </w:numPr>
+      </w:pPr>
+      <w:r>
+        <w:rPr>
+          <w:color w:val="00B050"/>
+        </w:rPr>
+        <w:t>Donc un compteur est un type d’équipement avec des caractéristiques spécifiques</w:t>
+      </w:r>
+    </w:p>
+    <w:p>
+      <w:pPr>
+        <w:pStyle w:val="Paragraphedeliste"/>
+        <w:numPr>
+          <w:ilvl w:val="0"/>
+          <w:numId w:val="7"/>
+        </w:numPr>
+      </w:pPr>
+      <w:r>
+        <w:t>De plus un lot doit avoir une image ou plusieurs</w:t>
+      </w:r>
+    </w:p>
+    <w:p>
+      <w:r>
+        <w:t>Pour résumer :</w:t>
+      </w:r>
+    </w:p>
+    <w:p>
+      <w:pPr>
+        <w:pStyle w:val="Paragraphedeliste"/>
+        <w:numPr>
+          <w:ilvl w:val="0"/>
+          <w:numId w:val="8"/>
+        </w:numPr>
+      </w:pPr>
+      <w:r>
+        <w:t>Une catégorie (exemple : Informatique et Electronique) comporte plusieurs types d’équipement (exemple, un compteur d’eau ou d’électricité)</w:t>
+      </w:r>
+    </w:p>
+    <w:p>
+      <w:pPr>
+        <w:pStyle w:val="Paragraphedeliste"/>
+        <w:numPr>
+          <w:ilvl w:val="0"/>
+          <w:numId w:val="8"/>
+        </w:numPr>
+      </w:pPr>
+      <w:r>
+        <w:t>Un type d’équipement possède des caractéristiques spécifiques propres qui sont connues à l’avance () et le lot permettra d’instancier ce type d’équipement par un fournisseur</w:t>
+      </w:r>
       <w:bookmarkStart w:id="0" w:name="_GoBack"/>
       <w:bookmarkEnd w:id="0"/>
     </w:p>
-    <w:p/>
     <w:p/>
     <w:p/>
     <w:sectPr>
@@ -1565,7 +1643,7 @@
 </file>
 
 <file path=word/numbering.xml><?xml version="1.0" encoding="utf-8"?>
-<w:numbering xmlns:wpc="http://schemas.microsoft.com/office/word/2010/wordprocessingCanvas" xmlns:mc="http://schemas.openxmlformats.org/markup-compatibility/2006" xmlns:o="urn:schemas-microsoft-com:office:office" xmlns:r="http://schemas.openxmlformats.org/officeDocument/2006/relationships" xmlns:m="http://schemas.openxmlformats.org/officeDocument/2006/math" xmlns:v="urn:schemas-microsoft-com:vml" xmlns:wp14="http://schemas.microsoft.com/office/word/2010/wordprocessingDrawing" xmlns:wp="http://schemas.openxmlformats.org/drawingml/2006/wordprocessingDrawing" xmlns:w10="urn:schemas-microsoft-com:office:word" xmlns:w="http://schemas.openxmlformats.org/wordprocessingml/2006/main" xmlns:w14="http://schemas.microsoft.com/office/word/2010/wordml" xmlns:wpg="http://schemas.microsoft.com/office/word/2010/wordprocessingGroup" xmlns:wpi="http://schemas.microsoft.com/office/word/2010/wordprocessingInk" xmlns:wne="http://schemas.microsoft.com/office/word/2006/wordml" xmlns:wps="http://schemas.microsoft.com/office/word/2010/wordprocessingShape" mc:Ignorable="w14 wp14">
+<w:numbering xmlns:wpc="http://schemas.microsoft.com/office/word/2010/wordprocessingCanvas" xmlns:mc="http://schemas.openxmlformats.org/markup-compatibility/2006" xmlns:o="urn:schemas-microsoft-com:office:office" xmlns:r="http://schemas.openxmlformats.org/officeDocument/2006/relationships" xmlns:m="http://schemas.openxmlformats.org/officeDocument/2006/math" xmlns:v="urn:schemas-microsoft-com:vml" xmlns:wp14="http://schemas.microsoft.com/office/word/2010/wordprocessingDrawing" xmlns:wp="http://schemas.openxmlformats.org/drawingml/2006/wordprocessingDrawing" xmlns:w10="urn:schemas-microsoft-com:office:word" xmlns:w="http://schemas.openxmlformats.org/wordprocessingml/2006/main" xmlns:w14="http://schemas.microsoft.com/office/word/2010/wordml" xmlns:w15="http://schemas.microsoft.com/office/word/2012/wordml" xmlns:wpg="http://schemas.microsoft.com/office/word/2010/wordprocessingGroup" xmlns:wpi="http://schemas.microsoft.com/office/word/2010/wordprocessingInk" xmlns:wne="http://schemas.microsoft.com/office/word/2006/wordml" xmlns:wps="http://schemas.microsoft.com/office/word/2010/wordprocessingShape" mc:Ignorable="w14 w15 wp14">
   <w:abstractNum w:abstractNumId="0">
     <w:nsid w:val="0E3709D8"/>
     <w:multiLevelType w:val="hybridMultilevel"/>
@@ -2030,6 +2108,95 @@
     </w:lvl>
   </w:abstractNum>
   <w:abstractNum w:abstractNumId="5">
+    <w:nsid w:val="39890057"/>
+    <w:multiLevelType w:val="hybridMultilevel"/>
+    <w:tmpl w:val="2FD685AE"/>
+    <w:lvl w:ilvl="0" w:tplc="040C0017">
+      <w:start w:val="1"/>
+      <w:numFmt w:val="lowerLetter"/>
+      <w:lvlText w:val="%1)"/>
+      <w:lvlJc w:val="left"/>
+      <w:pPr>
+        <w:ind w:left="720" w:hanging="360"/>
+      </w:pPr>
+      <w:rPr>
+        <w:rFonts w:hint="default"/>
+      </w:rPr>
+    </w:lvl>
+    <w:lvl w:ilvl="1" w:tplc="040C0019" w:tentative="1">
+      <w:start w:val="1"/>
+      <w:numFmt w:val="lowerLetter"/>
+      <w:lvlText w:val="%2."/>
+      <w:lvlJc w:val="left"/>
+      <w:pPr>
+        <w:ind w:left="1440" w:hanging="360"/>
+      </w:pPr>
+    </w:lvl>
+    <w:lvl w:ilvl="2" w:tplc="040C001B" w:tentative="1">
+      <w:start w:val="1"/>
+      <w:numFmt w:val="lowerRoman"/>
+      <w:lvlText w:val="%3."/>
+      <w:lvlJc w:val="right"/>
+      <w:pPr>
+        <w:ind w:left="2160" w:hanging="180"/>
+      </w:pPr>
+    </w:lvl>
+    <w:lvl w:ilvl="3" w:tplc="040C000F" w:tentative="1">
+      <w:start w:val="1"/>
+      <w:numFmt w:val="decimal"/>
+      <w:lvlText w:val="%4."/>
+      <w:lvlJc w:val="left"/>
+      <w:pPr>
+        <w:ind w:left="2880" w:hanging="360"/>
+      </w:pPr>
+    </w:lvl>
+    <w:lvl w:ilvl="4" w:tplc="040C0019" w:tentative="1">
+      <w:start w:val="1"/>
+      <w:numFmt w:val="lowerLetter"/>
+      <w:lvlText w:val="%5."/>
+      <w:lvlJc w:val="left"/>
+      <w:pPr>
+        <w:ind w:left="3600" w:hanging="360"/>
+      </w:pPr>
+    </w:lvl>
+    <w:lvl w:ilvl="5" w:tplc="040C001B" w:tentative="1">
+      <w:start w:val="1"/>
+      <w:numFmt w:val="lowerRoman"/>
+      <w:lvlText w:val="%6."/>
+      <w:lvlJc w:val="right"/>
+      <w:pPr>
+        <w:ind w:left="4320" w:hanging="180"/>
+      </w:pPr>
+    </w:lvl>
+    <w:lvl w:ilvl="6" w:tplc="040C000F" w:tentative="1">
+      <w:start w:val="1"/>
+      <w:numFmt w:val="decimal"/>
+      <w:lvlText w:val="%7."/>
+      <w:lvlJc w:val="left"/>
+      <w:pPr>
+        <w:ind w:left="5040" w:hanging="360"/>
+      </w:pPr>
+    </w:lvl>
+    <w:lvl w:ilvl="7" w:tplc="040C0019" w:tentative="1">
+      <w:start w:val="1"/>
+      <w:numFmt w:val="lowerLetter"/>
+      <w:lvlText w:val="%8."/>
+      <w:lvlJc w:val="left"/>
+      <w:pPr>
+        <w:ind w:left="5760" w:hanging="360"/>
+      </w:pPr>
+    </w:lvl>
+    <w:lvl w:ilvl="8" w:tplc="040C001B" w:tentative="1">
+      <w:start w:val="1"/>
+      <w:numFmt w:val="lowerRoman"/>
+      <w:lvlText w:val="%9."/>
+      <w:lvlJc w:val="right"/>
+      <w:pPr>
+        <w:ind w:left="6480" w:hanging="180"/>
+      </w:pPr>
+    </w:lvl>
+  </w:abstractNum>
+  <w:abstractNum w:abstractNumId="6">
     <w:nsid w:val="4C1B7B5D"/>
     <w:multiLevelType w:val="hybridMultilevel"/>
     <w:tmpl w:val="E834C348"/>
@@ -2115,7 +2282,7 @@
       </w:pPr>
     </w:lvl>
   </w:abstractNum>
-  <w:abstractNum w:abstractNumId="6">
+  <w:abstractNum w:abstractNumId="7">
     <w:nsid w:val="68AD7E53"/>
     <w:multiLevelType w:val="hybridMultilevel"/>
     <w:tmpl w:val="4296F786"/>
@@ -2237,10 +2404,10 @@
     <w:abstractNumId w:val="0"/>
   </w:num>
   <w:num w:numId="4">
-    <w:abstractNumId w:val="6"/>
+    <w:abstractNumId w:val="7"/>
   </w:num>
   <w:num w:numId="5">
-    <w:abstractNumId w:val="5"/>
+    <w:abstractNumId w:val="6"/>
   </w:num>
   <w:num w:numId="6">
     <w:abstractNumId w:val="1"/>
@@ -2248,11 +2415,14 @@
   <w:num w:numId="7">
     <w:abstractNumId w:val="4"/>
   </w:num>
+  <w:num w:numId="8">
+    <w:abstractNumId w:val="5"/>
+  </w:num>
 </w:numbering>
 </file>
 
 <file path=word/styles.xml><?xml version="1.0" encoding="utf-8"?>
-<w:styles xmlns:mc="http://schemas.openxmlformats.org/markup-compatibility/2006" xmlns:r="http://schemas.openxmlformats.org/officeDocument/2006/relationships" xmlns:w="http://schemas.openxmlformats.org/wordprocessingml/2006/main" xmlns:w14="http://schemas.microsoft.com/office/word/2010/wordml" mc:Ignorable="w14">
+<w:styles xmlns:mc="http://schemas.openxmlformats.org/markup-compatibility/2006" xmlns:r="http://schemas.openxmlformats.org/officeDocument/2006/relationships" xmlns:w="http://schemas.openxmlformats.org/wordprocessingml/2006/main" xmlns:w14="http://schemas.microsoft.com/office/word/2010/wordml" xmlns:w15="http://schemas.microsoft.com/office/word/2012/wordml" mc:Ignorable="w14 w15">
   <w:docDefaults>
     <w:rPrDefault>
       <w:rPr>
@@ -2268,345 +2438,378 @@
       </w:pPr>
     </w:pPrDefault>
   </w:docDefaults>
-  <w:latentStyles w:defLockedState="0" w:defUIPriority="99" w:defSemiHidden="1" w:defUnhideWhenUsed="1" w:defQFormat="0" w:count="267">
-    <w:lsdException w:name="Normal" w:semiHidden="0" w:uiPriority="0" w:unhideWhenUsed="0" w:qFormat="1"/>
-    <w:lsdException w:name="heading 1" w:semiHidden="0" w:uiPriority="9" w:unhideWhenUsed="0" w:qFormat="1"/>
-    <w:lsdException w:name="heading 2" w:uiPriority="9" w:qFormat="1"/>
-    <w:lsdException w:name="heading 3" w:uiPriority="9" w:qFormat="1"/>
-    <w:lsdException w:name="heading 4" w:uiPriority="9" w:qFormat="1"/>
-    <w:lsdException w:name="heading 5" w:uiPriority="9" w:qFormat="1"/>
-    <w:lsdException w:name="heading 6" w:uiPriority="9" w:qFormat="1"/>
-    <w:lsdException w:name="heading 7" w:uiPriority="9" w:qFormat="1"/>
-    <w:lsdException w:name="heading 8" w:uiPriority="9" w:qFormat="1"/>
-    <w:lsdException w:name="heading 9" w:uiPriority="9" w:qFormat="1"/>
-    <w:lsdException w:name="toc 1" w:uiPriority="39"/>
-    <w:lsdException w:name="toc 2" w:uiPriority="39"/>
-    <w:lsdException w:name="toc 3" w:uiPriority="39"/>
-    <w:lsdException w:name="toc 4" w:uiPriority="39"/>
-    <w:lsdException w:name="toc 5" w:uiPriority="39"/>
-    <w:lsdException w:name="toc 6" w:uiPriority="39"/>
-    <w:lsdException w:name="toc 7" w:uiPriority="39"/>
-    <w:lsdException w:name="toc 8" w:uiPriority="39"/>
-    <w:lsdException w:name="toc 9" w:uiPriority="39"/>
-    <w:lsdException w:name="caption" w:uiPriority="35" w:qFormat="1"/>
-    <w:lsdException w:name="Title" w:semiHidden="0" w:uiPriority="10" w:unhideWhenUsed="0" w:qFormat="1"/>
-    <w:lsdException w:name="Default Paragraph Font" w:uiPriority="1"/>
-    <w:lsdException w:name="Subtitle" w:semiHidden="0" w:uiPriority="11" w:unhideWhenUsed="0" w:qFormat="1"/>
-    <w:lsdException w:name="Strong" w:semiHidden="0" w:uiPriority="22" w:unhideWhenUsed="0" w:qFormat="1"/>
-    <w:lsdException w:name="Emphasis" w:semiHidden="0" w:uiPriority="20" w:unhideWhenUsed="0" w:qFormat="1"/>
-    <w:lsdException w:name="Table Grid" w:semiHidden="0" w:uiPriority="59" w:unhideWhenUsed="0"/>
-    <w:lsdException w:name="Placeholder Text" w:unhideWhenUsed="0"/>
-    <w:lsdException w:name="No Spacing" w:semiHidden="0" w:uiPriority="1" w:unhideWhenUsed="0" w:qFormat="1"/>
-    <w:lsdException w:name="Light Shading" w:semiHidden="0" w:uiPriority="60" w:unhideWhenUsed="0"/>
-    <w:lsdException w:name="Light List" w:semiHidden="0" w:uiPriority="61" w:unhideWhenUsed="0"/>
-    <w:lsdException w:name="Light Grid" w:semiHidden="0" w:uiPriority="62" w:unhideWhenUsed="0"/>
-    <w:lsdException w:name="Medium Shading 1" w:semiHidden="0" w:uiPriority="63" w:unhideWhenUsed="0"/>
-    <w:lsdException w:name="Medium Shading 2" w:semiHidden="0" w:uiPriority="64" w:unhideWhenUsed="0"/>
-    <w:lsdException w:name="Medium List 1" w:semiHidden="0" w:uiPriority="65" w:unhideWhenUsed="0"/>
-    <w:lsdException w:name="Medium List 2" w:semiHidden="0" w:uiPriority="66" w:unhideWhenUsed="0"/>
-    <w:lsdException w:name="Medium Grid 1" w:semiHidden="0" w:uiPriority="67" w:unhideWhenUsed="0"/>
-    <w:lsdException w:name="Medium Grid 2" w:semiHidden="0" w:uiPriority="68" w:unhideWhenUsed="0"/>
-    <w:lsdException w:name="Medium Grid 3" w:semiHidden="0" w:uiPriority="69" w:unhideWhenUsed="0"/>
-    <w:lsdException w:name="Dark List" w:semiHidden="0" w:uiPriority="70" w:unhideWhenUsed="0"/>
-    <w:lsdException w:name="Colorful Shading" w:semiHidden="0" w:uiPriority="71" w:unhideWhenUsed="0"/>
-    <w:lsdException w:name="Colorful List" w:semiHidden="0" w:uiPriority="72" w:unhideWhenUsed="0"/>
-    <w:lsdException w:name="Colorful Grid" w:semiHidden="0" w:uiPriority="73" w:unhideWhenUsed="0"/>
-    <w:lsdException w:name="Light Shading Accent 1" w:semiHidden="0" w:uiPriority="60" w:unhideWhenUsed="0"/>
-    <w:lsdException w:name="Light List Accent 1" w:semiHidden="0" w:uiPriority="61" w:unhideWhenUsed="0"/>
-    <w:lsdException w:name="Light Grid Accent 1" w:semiHidden="0" w:uiPriority="62" w:unhideWhenUsed="0"/>
-    <w:lsdException w:name="Medium Shading 1 Accent 1" w:semiHidden="0" w:uiPriority="63" w:unhideWhenUsed="0"/>
-    <w:lsdException w:name="Medium Shading 2 Accent 1" w:semiHidden="0" w:uiPriority="64" w:unhideWhenUsed="0"/>
-    <w:lsdException w:name="Medium List 1 Accent 1" w:semiHidden="0" w:uiPriority="65" w:unhideWhenUsed="0"/>
-    <w:lsdException w:name="Revision" w:unhideWhenUsed="0"/>
-    <w:lsdException w:name="List Paragraph" w:semiHidden="0" w:uiPriority="34" w:unhideWhenUsed="0" w:qFormat="1"/>
-    <w:lsdException w:name="Quote" w:semiHidden="0" w:uiPriority="29" w:unhideWhenUsed="0" w:qFormat="1"/>
-    <w:lsdException w:name="Intense Quote" w:semiHidden="0" w:uiPriority="30" w:unhideWhenUsed="0" w:qFormat="1"/>
-    <w:lsdException w:name="Medium List 2 Accent 1" w:semiHidden="0" w:uiPriority="66" w:unhideWhenUsed="0"/>
-    <w:lsdException w:name="Medium Grid 1 Accent 1" w:semiHidden="0" w:uiPriority="67" w:unhideWhenUsed="0"/>
-    <w:lsdException w:name="Medium Grid 2 Accent 1" w:semiHidden="0" w:uiPriority="68" w:unhideWhenUsed="0"/>
-    <w:lsdException w:name="Medium Grid 3 Accent 1" w:semiHidden="0" w:uiPriority="69" w:unhideWhenUsed="0"/>
-    <w:lsdException w:name="Dark List Accent 1" w:semiHidden="0" w:uiPriority="70" w:unhideWhenUsed="0"/>
-    <w:lsdException w:name="Colorful Shading Accent 1" w:semiHidden="0" w:uiPriority="71" w:unhideWhenUsed="0"/>
-    <w:lsdException w:name="Colorful List Accent 1" w:semiHidden="0" w:uiPriority="72" w:unhideWhenUsed="0"/>
-    <w:lsdException w:name="Colorful Grid Accent 1" w:semiHidden="0" w:uiPriority="73" w:unhideWhenUsed="0"/>
-    <w:lsdException w:name="Light Shading Accent 2" w:semiHidden="0" w:uiPriority="60" w:unhideWhenUsed="0"/>
-    <w:lsdException w:name="Light List Accent 2" w:semiHidden="0" w:uiPriority="61" w:unhideWhenUsed="0"/>
-    <w:lsdException w:name="Light Grid Accent 2" w:semiHidden="0" w:uiPriority="62" w:unhideWhenUsed="0"/>
-    <w:lsdException w:name="Medium Shading 1 Accent 2" w:semiHidden="0" w:uiPriority="63" w:unhideWhenUsed="0"/>
-    <w:lsdException w:name="Medium Shading 2 Accent 2" w:semiHidden="0" w:uiPriority="64" w:unhideWhenUsed="0"/>
-    <w:lsdException w:name="Medium List 1 Accent 2" w:semiHidden="0" w:uiPriority="65" w:unhideWhenUsed="0"/>
-    <w:lsdException w:name="Medium List 2 Accent 2" w:semiHidden="0" w:uiPriority="66" w:unhideWhenUsed="0"/>
-    <w:lsdException w:name="Medium Grid 1 Accent 2" w:semiHidden="0" w:uiPriority="67" w:unhideWhenUsed="0"/>
-    <w:lsdException w:name="Medium Grid 2 Accent 2" w:semiHidden="0" w:uiPriority="68" w:unhideWhenUsed="0"/>
-    <w:lsdException w:name="Medium Grid 3 Accent 2" w:semiHidden="0" w:uiPriority="69" w:unhideWhenUsed="0"/>
-    <w:lsdException w:name="Dark List Accent 2" w:semiHidden="0" w:uiPriority="70" w:unhideWhenUsed="0"/>
-    <w:lsdException w:name="Colorful Shading Accent 2" w:semiHidden="0" w:uiPriority="71" w:unhideWhenUsed="0"/>
-    <w:lsdException w:name="Colorful List Accent 2" w:semiHidden="0" w:uiPriority="72" w:unhideWhenUsed="0"/>
-    <w:lsdException w:name="Colorful Grid Accent 2" w:semiHidden="0" w:uiPriority="73" w:unhideWhenUsed="0"/>
-    <w:lsdException w:name="Light Shading Accent 3" w:semiHidden="0" w:uiPriority="60" w:unhideWhenUsed="0"/>
-    <w:lsdException w:name="Light List Accent 3" w:semiHidden="0" w:uiPriority="61" w:unhideWhenUsed="0"/>
-    <w:lsdException w:name="Light Grid Accent 3" w:semiHidden="0" w:uiPriority="62" w:unhideWhenUsed="0"/>
-    <w:lsdException w:name="Medium Shading 1 Accent 3" w:semiHidden="0" w:uiPriority="63" w:unhideWhenUsed="0"/>
-    <w:lsdException w:name="Medium Shading 2 Accent 3" w:semiHidden="0" w:uiPriority="64" w:unhideWhenUsed="0"/>
-    <w:lsdException w:name="Medium List 1 Accent 3" w:semiHidden="0" w:uiPriority="65" w:unhideWhenUsed="0"/>
-    <w:lsdException w:name="Medium List 2 Accent 3" w:semiHidden="0" w:uiPriority="66" w:unhideWhenUsed="0"/>
-    <w:lsdException w:name="Medium Grid 1 Accent 3" w:semiHidden="0" w:uiPriority="67" w:unhideWhenUsed="0"/>
-    <w:lsdException w:name="Medium Grid 2 Accent 3" w:semiHidden="0" w:uiPriority="68" w:unhideWhenUsed="0"/>
-    <w:lsdException w:name="Medium Grid 3 Accent 3" w:semiHidden="0" w:uiPriority="69" w:unhideWhenUsed="0"/>
-    <w:lsdException w:name="Dark List Accent 3" w:semiHidden="0" w:uiPriority="70" w:unhideWhenUsed="0"/>
-    <w:lsdException w:name="Colorful Shading Accent 3" w:semiHidden="0" w:uiPriority="71" w:unhideWhenUsed="0"/>
-    <w:lsdException w:name="Colorful List Accent 3" w:semiHidden="0" w:uiPriority="72" w:unhideWhenUsed="0"/>
-    <w:lsdException w:name="Colorful Grid Accent 3" w:semiHidden="0" w:uiPriority="73" w:unhideWhenUsed="0"/>
-    <w:lsdException w:name="Light Shading Accent 4" w:semiHidden="0" w:uiPriority="60" w:unhideWhenUsed="0"/>
-    <w:lsdException w:name="Light List Accent 4" w:semiHidden="0" w:uiPriority="61" w:unhideWhenUsed="0"/>
-    <w:lsdException w:name="Light Grid Accent 4" w:semiHidden="0" w:uiPriority="62" w:unhideWhenUsed="0"/>
-    <w:lsdException w:name="Medium Shading 1 Accent 4" w:semiHidden="0" w:uiPriority="63" w:unhideWhenUsed="0"/>
-    <w:lsdException w:name="Medium Shading 2 Accent 4" w:semiHidden="0" w:uiPriority="64" w:unhideWhenUsed="0"/>
-    <w:lsdException w:name="Medium List 1 Accent 4" w:semiHidden="0" w:uiPriority="65" w:unhideWhenUsed="0"/>
-    <w:lsdException w:name="Medium List 2 Accent 4" w:semiHidden="0" w:uiPriority="66" w:unhideWhenUsed="0"/>
-    <w:lsdException w:name="Medium Grid 1 Accent 4" w:semiHidden="0" w:uiPriority="67" w:unhideWhenUsed="0"/>
-    <w:lsdException w:name="Medium Grid 2 Accent 4" w:semiHidden="0" w:uiPriority="68" w:unhideWhenUsed="0"/>
-    <w:lsdException w:name="Medium Grid 3 Accent 4" w:semiHidden="0" w:uiPriority="69" w:unhideWhenUsed="0"/>
-    <w:lsdException w:name="Dark List Accent 4" w:semiHidden="0" w:uiPriority="70" w:unhideWhenUsed="0"/>
-    <w:lsdException w:name="Colorful Shading Accent 4" w:semiHidden="0" w:uiPriority="71" w:unhideWhenUsed="0"/>
-    <w:lsdException w:name="Colorful List Accent 4" w:semiHidden="0" w:uiPriority="72" w:unhideWhenUsed="0"/>
-    <w:lsdException w:name="Colorful Grid Accent 4" w:semiHidden="0" w:uiPriority="73" w:unhideWhenUsed="0"/>
-    <w:lsdException w:name="Light Shading Accent 5" w:semiHidden="0" w:uiPriority="60" w:unhideWhenUsed="0"/>
-    <w:lsdException w:name="Light List Accent 5" w:semiHidden="0" w:uiPriority="61" w:unhideWhenUsed="0"/>
-    <w:lsdException w:name="Light Grid Accent 5" w:semiHidden="0" w:uiPriority="62" w:unhideWhenUsed="0"/>
-    <w:lsdException w:name="Medium Shading 1 Accent 5" w:semiHidden="0" w:uiPriority="63" w:unhideWhenUsed="0"/>
-    <w:lsdException w:name="Medium Shading 2 Accent 5" w:semiHidden="0" w:uiPriority="64" w:unhideWhenUsed="0"/>
-    <w:lsdException w:name="Medium List 1 Accent 5" w:semiHidden="0" w:uiPriority="65" w:unhideWhenUsed="0"/>
-    <w:lsdException w:name="Medium List 2 Accent 5" w:semiHidden="0" w:uiPriority="66" w:unhideWhenUsed="0"/>
-    <w:lsdException w:name="Medium Grid 1 Accent 5" w:semiHidden="0" w:uiPriority="67" w:unhideWhenUsed="0"/>
-    <w:lsdException w:name="Medium Grid 2 Accent 5" w:semiHidden="0" w:uiPriority="68" w:unhideWhenUsed="0"/>
-    <w:lsdException w:name="Medium Grid 3 Accent 5" w:semiHidden="0" w:uiPriority="69" w:unhideWhenUsed="0"/>
-    <w:lsdException w:name="Dark List Accent 5" w:semiHidden="0" w:uiPriority="70" w:unhideWhenUsed="0"/>
-    <w:lsdException w:name="Colorful Shading Accent 5" w:semiHidden="0" w:uiPriority="71" w:unhideWhenUsed="0"/>
-    <w:lsdException w:name="Colorful List Accent 5" w:semiHidden="0" w:uiPriority="72" w:unhideWhenUsed="0"/>
-    <w:lsdException w:name="Colorful Grid Accent 5" w:semiHidden="0" w:uiPriority="73" w:unhideWhenUsed="0"/>
-    <w:lsdException w:name="Light Shading Accent 6" w:semiHidden="0" w:uiPriority="60" w:unhideWhenUsed="0"/>
-    <w:lsdException w:name="Light List Accent 6" w:semiHidden="0" w:uiPriority="61" w:unhideWhenUsed="0"/>
-    <w:lsdException w:name="Light Grid Accent 6" w:semiHidden="0" w:uiPriority="62" w:unhideWhenUsed="0"/>
-    <w:lsdException w:name="Medium Shading 1 Accent 6" w:semiHidden="0" w:uiPriority="63" w:unhideWhenUsed="0"/>
-    <w:lsdException w:name="Medium Shading 2 Accent 6" w:semiHidden="0" w:uiPriority="64" w:unhideWhenUsed="0"/>
-    <w:lsdException w:name="Medium List 1 Accent 6" w:semiHidden="0" w:uiPriority="65" w:unhideWhenUsed="0"/>
-    <w:lsdException w:name="Medium List 2 Accent 6" w:semiHidden="0" w:uiPriority="66" w:unhideWhenUsed="0"/>
-    <w:lsdException w:name="Medium Grid 1 Accent 6" w:semiHidden="0" w:uiPriority="67" w:unhideWhenUsed="0"/>
-    <w:lsdException w:name="Medium Grid 2 Accent 6" w:semiHidden="0" w:uiPriority="68" w:unhideWhenUsed="0"/>
-    <w:lsdException w:name="Medium Grid 3 Accent 6" w:semiHidden="0" w:uiPriority="69" w:unhideWhenUsed="0"/>
-    <w:lsdException w:name="Dark List Accent 6" w:semiHidden="0" w:uiPriority="70" w:unhideWhenUsed="0"/>
-    <w:lsdException w:name="Colorful Shading Accent 6" w:semiHidden="0" w:uiPriority="71" w:unhideWhenUsed="0"/>
-    <w:lsdException w:name="Colorful List Accent 6" w:semiHidden="0" w:uiPriority="72" w:unhideWhenUsed="0"/>
-    <w:lsdException w:name="Colorful Grid Accent 6" w:semiHidden="0" w:uiPriority="73" w:unhideWhenUsed="0"/>
-    <w:lsdException w:name="Subtle Emphasis" w:semiHidden="0" w:uiPriority="19" w:unhideWhenUsed="0" w:qFormat="1"/>
-    <w:lsdException w:name="Intense Emphasis" w:semiHidden="0" w:uiPriority="21" w:unhideWhenUsed="0" w:qFormat="1"/>
-    <w:lsdException w:name="Subtle Reference" w:semiHidden="0" w:uiPriority="31" w:unhideWhenUsed="0" w:qFormat="1"/>
-    <w:lsdException w:name="Intense Reference" w:semiHidden="0" w:uiPriority="32" w:unhideWhenUsed="0" w:qFormat="1"/>
-    <w:lsdException w:name="Book Title" w:semiHidden="0" w:uiPriority="33" w:unhideWhenUsed="0" w:qFormat="1"/>
-    <w:lsdException w:name="Bibliography" w:uiPriority="37"/>
-    <w:lsdException w:name="TOC Heading" w:uiPriority="39" w:qFormat="1"/>
-  </w:latentStyles>
-  <w:style w:type="paragraph" w:default="1" w:styleId="Normal">
-    <w:name w:val="Normal"/>
-    <w:qFormat/>
-  </w:style>
-  <w:style w:type="character" w:default="1" w:styleId="Policepardfaut">
-    <w:name w:val="Default Paragraph Font"/>
-    <w:uiPriority w:val="1"/>
-    <w:semiHidden/>
-    <w:unhideWhenUsed/>
-  </w:style>
-  <w:style w:type="table" w:default="1" w:styleId="TableauNormal">
-    <w:name w:val="Normal Table"/>
-    <w:uiPriority w:val="99"/>
-    <w:semiHidden/>
-    <w:unhideWhenUsed/>
-    <w:tblPr>
-      <w:tblInd w:w="0" w:type="dxa"/>
-      <w:tblCellMar>
-        <w:top w:w="0" w:type="dxa"/>
-        <w:left w:w="108" w:type="dxa"/>
-        <w:bottom w:w="0" w:type="dxa"/>
-        <w:right w:w="108" w:type="dxa"/>
-      </w:tblCellMar>
-    </w:tblPr>
-  </w:style>
-  <w:style w:type="numbering" w:default="1" w:styleId="Aucuneliste">
-    <w:name w:val="No List"/>
-    <w:uiPriority w:val="99"/>
-    <w:semiHidden/>
-    <w:unhideWhenUsed/>
-  </w:style>
-  <w:style w:type="paragraph" w:styleId="Paragraphedeliste">
-    <w:name w:val="List Paragraph"/>
-    <w:basedOn w:val="Normal"/>
-    <w:uiPriority w:val="34"/>
-    <w:qFormat/>
-    <w:rsid w:val="00C86CEC"/>
-    <w:pPr>
-      <w:ind w:left="720"/>
-      <w:contextualSpacing/>
-    </w:pPr>
-  </w:style>
-</w:styles>
-</file>
-
-<file path=word/stylesWithEffects.xml><?xml version="1.0" encoding="utf-8"?>
-<w:styles xmlns:wpc="http://schemas.microsoft.com/office/word/2010/wordprocessingCanvas" xmlns:mc="http://schemas.openxmlformats.org/markup-compatibility/2006" xmlns:o="urn:schemas-microsoft-com:office:office" xmlns:r="http://schemas.openxmlformats.org/officeDocument/2006/relationships" xmlns:m="http://schemas.openxmlformats.org/officeDocument/2006/math" xmlns:v="urn:schemas-microsoft-com:vml" xmlns:wp14="http://schemas.microsoft.com/office/word/2010/wordprocessingDrawing" xmlns:wp="http://schemas.openxmlformats.org/drawingml/2006/wordprocessingDrawing" xmlns:w10="urn:schemas-microsoft-com:office:word" xmlns:w="http://schemas.openxmlformats.org/wordprocessingml/2006/main" xmlns:w14="http://schemas.microsoft.com/office/word/2010/wordml" xmlns:wpg="http://schemas.microsoft.com/office/word/2010/wordprocessingGroup" xmlns:wpi="http://schemas.microsoft.com/office/word/2010/wordprocessingInk" xmlns:wne="http://schemas.microsoft.com/office/word/2006/wordml" xmlns:wps="http://schemas.microsoft.com/office/word/2010/wordprocessingShape" mc:Ignorable="w14 wp14">
-  <w:docDefaults>
-    <w:rPrDefault>
-      <w:rPr>
-        <w:rFonts w:asciiTheme="minorHAnsi" w:eastAsiaTheme="minorHAnsi" w:hAnsiTheme="minorHAnsi" w:cstheme="minorBidi"/>
-        <w:sz w:val="22"/>
-        <w:szCs w:val="22"/>
-        <w:lang w:val="fr-FR" w:eastAsia="en-US" w:bidi="ar-SA"/>
-      </w:rPr>
-    </w:rPrDefault>
-    <w:pPrDefault>
-      <w:pPr>
-        <w:spacing w:after="200" w:line="276" w:lineRule="auto"/>
-      </w:pPr>
-    </w:pPrDefault>
-  </w:docDefaults>
-  <w:latentStyles w:defLockedState="0" w:defUIPriority="99" w:defSemiHidden="1" w:defUnhideWhenUsed="1" w:defQFormat="0" w:count="267">
-    <w:lsdException w:name="Normal" w:semiHidden="0" w:uiPriority="0" w:unhideWhenUsed="0" w:qFormat="1"/>
-    <w:lsdException w:name="heading 1" w:semiHidden="0" w:uiPriority="9" w:unhideWhenUsed="0" w:qFormat="1"/>
-    <w:lsdException w:name="heading 2" w:uiPriority="9" w:qFormat="1"/>
-    <w:lsdException w:name="heading 3" w:uiPriority="9" w:qFormat="1"/>
-    <w:lsdException w:name="heading 4" w:uiPriority="9" w:qFormat="1"/>
-    <w:lsdException w:name="heading 5" w:uiPriority="9" w:qFormat="1"/>
-    <w:lsdException w:name="heading 6" w:uiPriority="9" w:qFormat="1"/>
-    <w:lsdException w:name="heading 7" w:uiPriority="9" w:qFormat="1"/>
-    <w:lsdException w:name="heading 8" w:uiPriority="9" w:qFormat="1"/>
-    <w:lsdException w:name="heading 9" w:uiPriority="9" w:qFormat="1"/>
-    <w:lsdException w:name="toc 1" w:uiPriority="39"/>
-    <w:lsdException w:name="toc 2" w:uiPriority="39"/>
-    <w:lsdException w:name="toc 3" w:uiPriority="39"/>
-    <w:lsdException w:name="toc 4" w:uiPriority="39"/>
-    <w:lsdException w:name="toc 5" w:uiPriority="39"/>
-    <w:lsdException w:name="toc 6" w:uiPriority="39"/>
-    <w:lsdException w:name="toc 7" w:uiPriority="39"/>
-    <w:lsdException w:name="toc 8" w:uiPriority="39"/>
-    <w:lsdException w:name="toc 9" w:uiPriority="39"/>
-    <w:lsdException w:name="caption" w:uiPriority="35" w:qFormat="1"/>
-    <w:lsdException w:name="Title" w:semiHidden="0" w:uiPriority="10" w:unhideWhenUsed="0" w:qFormat="1"/>
-    <w:lsdException w:name="Default Paragraph Font" w:uiPriority="1"/>
-    <w:lsdException w:name="Subtitle" w:semiHidden="0" w:uiPriority="11" w:unhideWhenUsed="0" w:qFormat="1"/>
-    <w:lsdException w:name="Strong" w:semiHidden="0" w:uiPriority="22" w:unhideWhenUsed="0" w:qFormat="1"/>
-    <w:lsdException w:name="Emphasis" w:semiHidden="0" w:uiPriority="20" w:unhideWhenUsed="0" w:qFormat="1"/>
-    <w:lsdException w:name="Table Grid" w:semiHidden="0" w:uiPriority="59" w:unhideWhenUsed="0"/>
-    <w:lsdException w:name="Placeholder Text" w:unhideWhenUsed="0"/>
-    <w:lsdException w:name="No Spacing" w:semiHidden="0" w:uiPriority="1" w:unhideWhenUsed="0" w:qFormat="1"/>
-    <w:lsdException w:name="Light Shading" w:semiHidden="0" w:uiPriority="60" w:unhideWhenUsed="0"/>
-    <w:lsdException w:name="Light List" w:semiHidden="0" w:uiPriority="61" w:unhideWhenUsed="0"/>
-    <w:lsdException w:name="Light Grid" w:semiHidden="0" w:uiPriority="62" w:unhideWhenUsed="0"/>
-    <w:lsdException w:name="Medium Shading 1" w:semiHidden="0" w:uiPriority="63" w:unhideWhenUsed="0"/>
-    <w:lsdException w:name="Medium Shading 2" w:semiHidden="0" w:uiPriority="64" w:unhideWhenUsed="0"/>
-    <w:lsdException w:name="Medium List 1" w:semiHidden="0" w:uiPriority="65" w:unhideWhenUsed="0"/>
-    <w:lsdException w:name="Medium List 2" w:semiHidden="0" w:uiPriority="66" w:unhideWhenUsed="0"/>
-    <w:lsdException w:name="Medium Grid 1" w:semiHidden="0" w:uiPriority="67" w:unhideWhenUsed="0"/>
-    <w:lsdException w:name="Medium Grid 2" w:semiHidden="0" w:uiPriority="68" w:unhideWhenUsed="0"/>
-    <w:lsdException w:name="Medium Grid 3" w:semiHidden="0" w:uiPriority="69" w:unhideWhenUsed="0"/>
-    <w:lsdException w:name="Dark List" w:semiHidden="0" w:uiPriority="70" w:unhideWhenUsed="0"/>
-    <w:lsdException w:name="Colorful Shading" w:semiHidden="0" w:uiPriority="71" w:unhideWhenUsed="0"/>
-    <w:lsdException w:name="Colorful List" w:semiHidden="0" w:uiPriority="72" w:unhideWhenUsed="0"/>
-    <w:lsdException w:name="Colorful Grid" w:semiHidden="0" w:uiPriority="73" w:unhideWhenUsed="0"/>
-    <w:lsdException w:name="Light Shading Accent 1" w:semiHidden="0" w:uiPriority="60" w:unhideWhenUsed="0"/>
-    <w:lsdException w:name="Light List Accent 1" w:semiHidden="0" w:uiPriority="61" w:unhideWhenUsed="0"/>
-    <w:lsdException w:name="Light Grid Accent 1" w:semiHidden="0" w:uiPriority="62" w:unhideWhenUsed="0"/>
-    <w:lsdException w:name="Medium Shading 1 Accent 1" w:semiHidden="0" w:uiPriority="63" w:unhideWhenUsed="0"/>
-    <w:lsdException w:name="Medium Shading 2 Accent 1" w:semiHidden="0" w:uiPriority="64" w:unhideWhenUsed="0"/>
-    <w:lsdException w:name="Medium List 1 Accent 1" w:semiHidden="0" w:uiPriority="65" w:unhideWhenUsed="0"/>
-    <w:lsdException w:name="Revision" w:unhideWhenUsed="0"/>
-    <w:lsdException w:name="List Paragraph" w:semiHidden="0" w:uiPriority="34" w:unhideWhenUsed="0" w:qFormat="1"/>
-    <w:lsdException w:name="Quote" w:semiHidden="0" w:uiPriority="29" w:unhideWhenUsed="0" w:qFormat="1"/>
-    <w:lsdException w:name="Intense Quote" w:semiHidden="0" w:uiPriority="30" w:unhideWhenUsed="0" w:qFormat="1"/>
-    <w:lsdException w:name="Medium List 2 Accent 1" w:semiHidden="0" w:uiPriority="66" w:unhideWhenUsed="0"/>
-    <w:lsdException w:name="Medium Grid 1 Accent 1" w:semiHidden="0" w:uiPriority="67" w:unhideWhenUsed="0"/>
-    <w:lsdException w:name="Medium Grid 2 Accent 1" w:semiHidden="0" w:uiPriority="68" w:unhideWhenUsed="0"/>
-    <w:lsdException w:name="Medium Grid 3 Accent 1" w:semiHidden="0" w:uiPriority="69" w:unhideWhenUsed="0"/>
-    <w:lsdException w:name="Dark List Accent 1" w:semiHidden="0" w:uiPriority="70" w:unhideWhenUsed="0"/>
-    <w:lsdException w:name="Colorful Shading Accent 1" w:semiHidden="0" w:uiPriority="71" w:unhideWhenUsed="0"/>
-    <w:lsdException w:name="Colorful List Accent 1" w:semiHidden="0" w:uiPriority="72" w:unhideWhenUsed="0"/>
-    <w:lsdException w:name="Colorful Grid Accent 1" w:semiHidden="0" w:uiPriority="73" w:unhideWhenUsed="0"/>
-    <w:lsdException w:name="Light Shading Accent 2" w:semiHidden="0" w:uiPriority="60" w:unhideWhenUsed="0"/>
-    <w:lsdException w:name="Light List Accent 2" w:semiHidden="0" w:uiPriority="61" w:unhideWhenUsed="0"/>
-    <w:lsdException w:name="Light Grid Accent 2" w:semiHidden="0" w:uiPriority="62" w:unhideWhenUsed="0"/>
-    <w:lsdException w:name="Medium Shading 1 Accent 2" w:semiHidden="0" w:uiPriority="63" w:unhideWhenUsed="0"/>
-    <w:lsdException w:name="Medium Shading 2 Accent 2" w:semiHidden="0" w:uiPriority="64" w:unhideWhenUsed="0"/>
-    <w:lsdException w:name="Medium List 1 Accent 2" w:semiHidden="0" w:uiPriority="65" w:unhideWhenUsed="0"/>
-    <w:lsdException w:name="Medium List 2 Accent 2" w:semiHidden="0" w:uiPriority="66" w:unhideWhenUsed="0"/>
-    <w:lsdException w:name="Medium Grid 1 Accent 2" w:semiHidden="0" w:uiPriority="67" w:unhideWhenUsed="0"/>
-    <w:lsdException w:name="Medium Grid 2 Accent 2" w:semiHidden="0" w:uiPriority="68" w:unhideWhenUsed="0"/>
-    <w:lsdException w:name="Medium Grid 3 Accent 2" w:semiHidden="0" w:uiPriority="69" w:unhideWhenUsed="0"/>
-    <w:lsdException w:name="Dark List Accent 2" w:semiHidden="0" w:uiPriority="70" w:unhideWhenUsed="0"/>
-    <w:lsdException w:name="Colorful Shading Accent 2" w:semiHidden="0" w:uiPriority="71" w:unhideWhenUsed="0"/>
-    <w:lsdException w:name="Colorful List Accent 2" w:semiHidden="0" w:uiPriority="72" w:unhideWhenUsed="0"/>
-    <w:lsdException w:name="Colorful Grid Accent 2" w:semiHidden="0" w:uiPriority="73" w:unhideWhenUsed="0"/>
-    <w:lsdException w:name="Light Shading Accent 3" w:semiHidden="0" w:uiPriority="60" w:unhideWhenUsed="0"/>
-    <w:lsdException w:name="Light List Accent 3" w:semiHidden="0" w:uiPriority="61" w:unhideWhenUsed="0"/>
-    <w:lsdException w:name="Light Grid Accent 3" w:semiHidden="0" w:uiPriority="62" w:unhideWhenUsed="0"/>
-    <w:lsdException w:name="Medium Shading 1 Accent 3" w:semiHidden="0" w:uiPriority="63" w:unhideWhenUsed="0"/>
-    <w:lsdException w:name="Medium Shading 2 Accent 3" w:semiHidden="0" w:uiPriority="64" w:unhideWhenUsed="0"/>
-    <w:lsdException w:name="Medium List 1 Accent 3" w:semiHidden="0" w:uiPriority="65" w:unhideWhenUsed="0"/>
-    <w:lsdException w:name="Medium List 2 Accent 3" w:semiHidden="0" w:uiPriority="66" w:unhideWhenUsed="0"/>
-    <w:lsdException w:name="Medium Grid 1 Accent 3" w:semiHidden="0" w:uiPriority="67" w:unhideWhenUsed="0"/>
-    <w:lsdException w:name="Medium Grid 2 Accent 3" w:semiHidden="0" w:uiPriority="68" w:unhideWhenUsed="0"/>
-    <w:lsdException w:name="Medium Grid 3 Accent 3" w:semiHidden="0" w:uiPriority="69" w:unhideWhenUsed="0"/>
-    <w:lsdException w:name="Dark List Accent 3" w:semiHidden="0" w:uiPriority="70" w:unhideWhenUsed="0"/>
-    <w:lsdException w:name="Colorful Shading Accent 3" w:semiHidden="0" w:uiPriority="71" w:unhideWhenUsed="0"/>
-    <w:lsdException w:name="Colorful List Accent 3" w:semiHidden="0" w:uiPriority="72" w:unhideWhenUsed="0"/>
-    <w:lsdException w:name="Colorful Grid Accent 3" w:semiHidden="0" w:uiPriority="73" w:unhideWhenUsed="0"/>
-    <w:lsdException w:name="Light Shading Accent 4" w:semiHidden="0" w:uiPriority="60" w:unhideWhenUsed="0"/>
-    <w:lsdException w:name="Light List Accent 4" w:semiHidden="0" w:uiPriority="61" w:unhideWhenUsed="0"/>
-    <w:lsdException w:name="Light Grid Accent 4" w:semiHidden="0" w:uiPriority="62" w:unhideWhenUsed="0"/>
-    <w:lsdException w:name="Medium Shading 1 Accent 4" w:semiHidden="0" w:uiPriority="63" w:unhideWhenUsed="0"/>
-    <w:lsdException w:name="Medium Shading 2 Accent 4" w:semiHidden="0" w:uiPriority="64" w:unhideWhenUsed="0"/>
-    <w:lsdException w:name="Medium List 1 Accent 4" w:semiHidden="0" w:uiPriority="65" w:unhideWhenUsed="0"/>
-    <w:lsdException w:name="Medium List 2 Accent 4" w:semiHidden="0" w:uiPriority="66" w:unhideWhenUsed="0"/>
-    <w:lsdException w:name="Medium Grid 1 Accent 4" w:semiHidden="0" w:uiPriority="67" w:unhideWhenUsed="0"/>
-    <w:lsdException w:name="Medium Grid 2 Accent 4" w:semiHidden="0" w:uiPriority="68" w:unhideWhenUsed="0"/>
-    <w:lsdException w:name="Medium Grid 3 Accent 4" w:semiHidden="0" w:uiPriority="69" w:unhideWhenUsed="0"/>
-    <w:lsdException w:name="Dark List Accent 4" w:semiHidden="0" w:uiPriority="70" w:unhideWhenUsed="0"/>
-    <w:lsdException w:name="Colorful Shading Accent 4" w:semiHidden="0" w:uiPriority="71" w:unhideWhenUsed="0"/>
-    <w:lsdException w:name="Colorful List Accent 4" w:semiHidden="0" w:uiPriority="72" w:unhideWhenUsed="0"/>
-    <w:lsdException w:name="Colorful Grid Accent 4" w:semiHidden="0" w:uiPriority="73" w:unhideWhenUsed="0"/>
-    <w:lsdException w:name="Light Shading Accent 5" w:semiHidden="0" w:uiPriority="60" w:unhideWhenUsed="0"/>
-    <w:lsdException w:name="Light List Accent 5" w:semiHidden="0" w:uiPriority="61" w:unhideWhenUsed="0"/>
-    <w:lsdException w:name="Light Grid Accent 5" w:semiHidden="0" w:uiPriority="62" w:unhideWhenUsed="0"/>
-    <w:lsdException w:name="Medium Shading 1 Accent 5" w:semiHidden="0" w:uiPriority="63" w:unhideWhenUsed="0"/>
-    <w:lsdException w:name="Medium Shading 2 Accent 5" w:semiHidden="0" w:uiPriority="64" w:unhideWhenUsed="0"/>
-    <w:lsdException w:name="Medium List 1 Accent 5" w:semiHidden="0" w:uiPriority="65" w:unhideWhenUsed="0"/>
-    <w:lsdException w:name="Medium List 2 Accent 5" w:semiHidden="0" w:uiPriority="66" w:unhideWhenUsed="0"/>
-    <w:lsdException w:name="Medium Grid 1 Accent 5" w:semiHidden="0" w:uiPriority="67" w:unhideWhenUsed="0"/>
-    <w:lsdException w:name="Medium Grid 2 Accent 5" w:semiHidden="0" w:uiPriority="68" w:unhideWhenUsed="0"/>
-    <w:lsdException w:name="Medium Grid 3 Accent 5" w:semiHidden="0" w:uiPriority="69" w:unhideWhenUsed="0"/>
-    <w:lsdException w:name="Dark List Accent 5" w:semiHidden="0" w:uiPriority="70" w:unhideWhenUsed="0"/>
-    <w:lsdException w:name="Colorful Shading Accent 5" w:semiHidden="0" w:uiPriority="71" w:unhideWhenUsed="0"/>
-    <w:lsdException w:name="Colorful List Accent 5" w:semiHidden="0" w:uiPriority="72" w:unhideWhenUsed="0"/>
-    <w:lsdException w:name="Colorful Grid Accent 5" w:semiHidden="0" w:uiPriority="73" w:unhideWhenUsed="0"/>
-    <w:lsdException w:name="Light Shading Accent 6" w:semiHidden="0" w:uiPriority="60" w:unhideWhenUsed="0"/>
-    <w:lsdException w:name="Light List Accent 6" w:semiHidden="0" w:uiPriority="61" w:unhideWhenUsed="0"/>
-    <w:lsdException w:name="Light Grid Accent 6" w:semiHidden="0" w:uiPriority="62" w:unhideWhenUsed="0"/>
-    <w:lsdException w:name="Medium Shading 1 Accent 6" w:semiHidden="0" w:uiPriority="63" w:unhideWhenUsed="0"/>
-    <w:lsdException w:name="Medium Shading 2 Accent 6" w:semiHidden="0" w:uiPriority="64" w:unhideWhenUsed="0"/>
-    <w:lsdException w:name="Medium List 1 Accent 6" w:semiHidden="0" w:uiPriority="65" w:unhideWhenUsed="0"/>
-    <w:lsdException w:name="Medium List 2 Accent 6" w:semiHidden="0" w:uiPriority="66" w:unhideWhenUsed="0"/>
-    <w:lsdException w:name="Medium Grid 1 Accent 6" w:semiHidden="0" w:uiPriority="67" w:unhideWhenUsed="0"/>
-    <w:lsdException w:name="Medium Grid 2 Accent 6" w:semiHidden="0" w:uiPriority="68" w:unhideWhenUsed="0"/>
-    <w:lsdException w:name="Medium Grid 3 Accent 6" w:semiHidden="0" w:uiPriority="69" w:unhideWhenUsed="0"/>
-    <w:lsdException w:name="Dark List Accent 6" w:semiHidden="0" w:uiPriority="70" w:unhideWhenUsed="0"/>
-    <w:lsdException w:name="Colorful Shading Accent 6" w:semiHidden="0" w:uiPriority="71" w:unhideWhenUsed="0"/>
-    <w:lsdException w:name="Colorful List Accent 6" w:semiHidden="0" w:uiPriority="72" w:unhideWhenUsed="0"/>
-    <w:lsdException w:name="Colorful Grid Accent 6" w:semiHidden="0" w:uiPriority="73" w:unhideWhenUsed="0"/>
-    <w:lsdException w:name="Subtle Emphasis" w:semiHidden="0" w:uiPriority="19" w:unhideWhenUsed="0" w:qFormat="1"/>
-    <w:lsdException w:name="Intense Emphasis" w:semiHidden="0" w:uiPriority="21" w:unhideWhenUsed="0" w:qFormat="1"/>
-    <w:lsdException w:name="Subtle Reference" w:semiHidden="0" w:uiPriority="31" w:unhideWhenUsed="0" w:qFormat="1"/>
-    <w:lsdException w:name="Intense Reference" w:semiHidden="0" w:uiPriority="32" w:unhideWhenUsed="0" w:qFormat="1"/>
-    <w:lsdException w:name="Book Title" w:semiHidden="0" w:uiPriority="33" w:unhideWhenUsed="0" w:qFormat="1"/>
-    <w:lsdException w:name="Bibliography" w:uiPriority="37"/>
-    <w:lsdException w:name="TOC Heading" w:uiPriority="39" w:qFormat="1"/>
+  <w:latentStyles w:defLockedState="0" w:defUIPriority="99" w:defSemiHidden="0" w:defUnhideWhenUsed="0" w:defQFormat="0" w:count="371">
+    <w:lsdException w:name="Normal" w:uiPriority="0" w:qFormat="1"/>
+    <w:lsdException w:name="heading 1" w:uiPriority="9" w:qFormat="1"/>
+    <w:lsdException w:name="heading 2" w:semiHidden="1" w:uiPriority="9" w:unhideWhenUsed="1" w:qFormat="1"/>
+    <w:lsdException w:name="heading 3" w:semiHidden="1" w:uiPriority="9" w:unhideWhenUsed="1" w:qFormat="1"/>
+    <w:lsdException w:name="heading 4" w:semiHidden="1" w:uiPriority="9" w:unhideWhenUsed="1" w:qFormat="1"/>
+    <w:lsdException w:name="heading 5" w:semiHidden="1" w:uiPriority="9" w:unhideWhenUsed="1" w:qFormat="1"/>
+    <w:lsdException w:name="heading 6" w:semiHidden="1" w:uiPriority="9" w:unhideWhenUsed="1" w:qFormat="1"/>
+    <w:lsdException w:name="heading 7" w:semiHidden="1" w:uiPriority="9" w:unhideWhenUsed="1" w:qFormat="1"/>
+    <w:lsdException w:name="heading 8" w:semiHidden="1" w:uiPriority="9" w:unhideWhenUsed="1" w:qFormat="1"/>
+    <w:lsdException w:name="heading 9" w:semiHidden="1" w:uiPriority="9" w:unhideWhenUsed="1" w:qFormat="1"/>
+    <w:lsdException w:name="index 1" w:semiHidden="1" w:unhideWhenUsed="1"/>
+    <w:lsdException w:name="index 2" w:semiHidden="1" w:unhideWhenUsed="1"/>
+    <w:lsdException w:name="index 3" w:semiHidden="1" w:unhideWhenUsed="1"/>
+    <w:lsdException w:name="index 4" w:semiHidden="1" w:unhideWhenUsed="1"/>
+    <w:lsdException w:name="index 5" w:semiHidden="1" w:unhideWhenUsed="1"/>
+    <w:lsdException w:name="index 6" w:semiHidden="1" w:unhideWhenUsed="1"/>
+    <w:lsdException w:name="index 7" w:semiHidden="1" w:unhideWhenUsed="1"/>
+    <w:lsdException w:name="index 8" w:semiHidden="1" w:unhideWhenUsed="1"/>
+    <w:lsdException w:name="index 9" w:semiHidden="1" w:unhideWhenUsed="1"/>
+    <w:lsdException w:name="toc 1" w:semiHidden="1" w:uiPriority="39" w:unhideWhenUsed="1"/>
+    <w:lsdException w:name="toc 2" w:semiHidden="1" w:uiPriority="39" w:unhideWhenUsed="1"/>
+    <w:lsdException w:name="toc 3" w:semiHidden="1" w:uiPriority="39" w:unhideWhenUsed="1"/>
+    <w:lsdException w:name="toc 4" w:semiHidden="1" w:uiPriority="39" w:unhideWhenUsed="1"/>
+    <w:lsdException w:name="toc 5" w:semiHidden="1" w:uiPriority="39" w:unhideWhenUsed="1"/>
+    <w:lsdException w:name="toc 6" w:semiHidden="1" w:uiPriority="39" w:unhideWhenUsed="1"/>
+    <w:lsdException w:name="toc 7" w:semiHidden="1" w:uiPriority="39" w:unhideWhenUsed="1"/>
+    <w:lsdException w:name="toc 8" w:semiHidden="1" w:uiPriority="39" w:unhideWhenUsed="1"/>
+    <w:lsdException w:name="toc 9" w:semiHidden="1" w:uiPriority="39" w:unhideWhenUsed="1"/>
+    <w:lsdException w:name="Normal Indent" w:semiHidden="1" w:unhideWhenUsed="1"/>
+    <w:lsdException w:name="footnote text" w:semiHidden="1" w:unhideWhenUsed="1"/>
+    <w:lsdException w:name="annotation text" w:semiHidden="1" w:unhideWhenUsed="1"/>
+    <w:lsdException w:name="header" w:semiHidden="1" w:unhideWhenUsed="1"/>
+    <w:lsdException w:name="footer" w:semiHidden="1" w:unhideWhenUsed="1"/>
+    <w:lsdException w:name="index heading" w:semiHidden="1" w:unhideWhenUsed="1"/>
+    <w:lsdException w:name="caption" w:semiHidden="1" w:uiPriority="35" w:unhideWhenUsed="1" w:qFormat="1"/>
+    <w:lsdException w:name="table of figures" w:semiHidden="1" w:unhideWhenUsed="1"/>
+    <w:lsdException w:name="envelope address" w:semiHidden="1" w:unhideWhenUsed="1"/>
+    <w:lsdException w:name="envelope return" w:semiHidden="1" w:unhideWhenUsed="1"/>
+    <w:lsdException w:name="footnote reference" w:semiHidden="1" w:unhideWhenUsed="1"/>
+    <w:lsdException w:name="annotation reference" w:semiHidden="1" w:unhideWhenUsed="1"/>
+    <w:lsdException w:name="line number" w:semiHidden="1" w:unhideWhenUsed="1"/>
+    <w:lsdException w:name="page number" w:semiHidden="1" w:unhideWhenUsed="1"/>
+    <w:lsdException w:name="endnote reference" w:semiHidden="1" w:unhideWhenUsed="1"/>
+    <w:lsdException w:name="endnote text" w:semiHidden="1" w:unhideWhenUsed="1"/>
+    <w:lsdException w:name="table of authorities" w:semiHidden="1" w:unhideWhenUsed="1"/>
+    <w:lsdException w:name="macro" w:semiHidden="1" w:unhideWhenUsed="1"/>
+    <w:lsdException w:name="toa heading" w:semiHidden="1" w:unhideWhenUsed="1"/>
+    <w:lsdException w:name="List" w:semiHidden="1" w:unhideWhenUsed="1"/>
+    <w:lsdException w:name="List Bullet" w:semiHidden="1" w:unhideWhenUsed="1"/>
+    <w:lsdException w:name="List Number" w:semiHidden="1" w:unhideWhenUsed="1"/>
+    <w:lsdException w:name="List 2" w:semiHidden="1" w:unhideWhenUsed="1"/>
+    <w:lsdException w:name="List 3" w:semiHidden="1" w:unhideWhenUsed="1"/>
+    <w:lsdException w:name="List 4" w:semiHidden="1" w:unhideWhenUsed="1"/>
+    <w:lsdException w:name="List 5" w:semiHidden="1" w:unhideWhenUsed="1"/>
+    <w:lsdException w:name="List Bullet 2" w:semiHidden="1" w:unhideWhenUsed="1"/>
+    <w:lsdException w:name="List Bullet 3" w:semiHidden="1" w:unhideWhenUsed="1"/>
+    <w:lsdException w:name="List Bullet 4" w:semiHidden="1" w:unhideWhenUsed="1"/>
+    <w:lsdException w:name="List Bullet 5" w:semiHidden="1" w:unhideWhenUsed="1"/>
+    <w:lsdException w:name="List Number 2" w:semiHidden="1" w:unhideWhenUsed="1"/>
+    <w:lsdException w:name="List Number 3" w:semiHidden="1" w:unhideWhenUsed="1"/>
+    <w:lsdException w:name="List Number 4" w:semiHidden="1" w:unhideWhenUsed="1"/>
+    <w:lsdException w:name="List Number 5" w:semiHidden="1" w:unhideWhenUsed="1"/>
+    <w:lsdException w:name="Title" w:uiPriority="10" w:qFormat="1"/>
+    <w:lsdException w:name="Closing" w:semiHidden="1" w:unhideWhenUsed="1"/>
+    <w:lsdException w:name="Signature" w:semiHidden="1" w:unhideWhenUsed="1"/>
+    <w:lsdException w:name="Default Paragraph Font" w:semiHidden="1" w:uiPriority="1" w:unhideWhenUsed="1"/>
+    <w:lsdException w:name="Body Text" w:semiHidden="1" w:unhideWhenUsed="1"/>
+    <w:lsdException w:name="Body Text Indent" w:semiHidden="1" w:unhideWhenUsed="1"/>
+    <w:lsdException w:name="List Continue" w:semiHidden="1" w:unhideWhenUsed="1"/>
+    <w:lsdException w:name="List Continue 2" w:semiHidden="1" w:unhideWhenUsed="1"/>
+    <w:lsdException w:name="List Continue 3" w:semiHidden="1" w:unhideWhenUsed="1"/>
+    <w:lsdException w:name="List Continue 4" w:semiHidden="1" w:unhideWhenUsed="1"/>
+    <w:lsdException w:name="List Continue 5" w:semiHidden="1" w:unhideWhenUsed="1"/>
+    <w:lsdException w:name="Message Header" w:semiHidden="1" w:unhideWhenUsed="1"/>
+    <w:lsdException w:name="Subtitle" w:uiPriority="11" w:qFormat="1"/>
+    <w:lsdException w:name="Salutation" w:semiHidden="1" w:unhideWhenUsed="1"/>
+    <w:lsdException w:name="Date" w:semiHidden="1" w:unhideWhenUsed="1"/>
+    <w:lsdException w:name="Body Text First Indent" w:semiHidden="1" w:unhideWhenUsed="1"/>
+    <w:lsdException w:name="Body Text First Indent 2" w:semiHidden="1" w:unhideWhenUsed="1"/>
+    <w:lsdException w:name="Note Heading" w:semiHidden="1" w:unhideWhenUsed="1"/>
+    <w:lsdException w:name="Body Text 2" w:semiHidden="1" w:unhideWhenUsed="1"/>
+    <w:lsdException w:name="Body Text 3" w:semiHidden="1" w:unhideWhenUsed="1"/>
+    <w:lsdException w:name="Body Text Indent 2" w:semiHidden="1" w:unhideWhenUsed="1"/>
+    <w:lsdException w:name="Body Text Indent 3" w:semiHidden="1" w:unhideWhenUsed="1"/>
+    <w:lsdException w:name="Block Text" w:semiHidden="1" w:unhideWhenUsed="1"/>
+    <w:lsdException w:name="Hyperlink" w:semiHidden="1" w:unhideWhenUsed="1"/>
+    <w:lsdException w:name="FollowedHyperlink" w:semiHidden="1" w:unhideWhenUsed="1"/>
+    <w:lsdException w:name="Strong" w:uiPriority="22" w:qFormat="1"/>
+    <w:lsdException w:name="Emphasis" w:uiPriority="20" w:qFormat="1"/>
+    <w:lsdException w:name="Document Map" w:semiHidden="1" w:unhideWhenUsed="1"/>
+    <w:lsdException w:name="Plain Text" w:semiHidden="1" w:unhideWhenUsed="1"/>
+    <w:lsdException w:name="E-mail Signature" w:semiHidden="1" w:unhideWhenUsed="1"/>
+    <w:lsdException w:name="HTML Top of Form" w:semiHidden="1" w:unhideWhenUsed="1"/>
+    <w:lsdException w:name="HTML Bottom of Form" w:semiHidden="1" w:unhideWhenUsed="1"/>
+    <w:lsdException w:name="Normal (Web)" w:semiHidden="1" w:unhideWhenUsed="1"/>
+    <w:lsdException w:name="HTML Acronym" w:semiHidden="1" w:unhideWhenUsed="1"/>
+    <w:lsdException w:name="HTML Address" w:semiHidden="1" w:unhideWhenUsed="1"/>
+    <w:lsdException w:name="HTML Cite" w:semiHidden="1" w:unhideWhenUsed="1"/>
+    <w:lsdException w:name="HTML Code" w:semiHidden="1" w:unhideWhenUsed="1"/>
+    <w:lsdException w:name="HTML Definition" w:semiHidden="1" w:unhideWhenUsed="1"/>
+    <w:lsdException w:name="HTML Keyboard" w:semiHidden="1" w:unhideWhenUsed="1"/>
+    <w:lsdException w:name="HTML Preformatted" w:semiHidden="1" w:unhideWhenUsed="1"/>
+    <w:lsdException w:name="HTML Sample" w:semiHidden="1" w:unhideWhenUsed="1"/>
+    <w:lsdException w:name="HTML Typewriter" w:semiHidden="1" w:unhideWhenUsed="1"/>
+    <w:lsdException w:name="HTML Variable" w:semiHidden="1" w:unhideWhenUsed="1"/>
+    <w:lsdException w:name="Normal Table" w:semiHidden="1" w:unhideWhenUsed="1"/>
+    <w:lsdException w:name="annotation subject" w:semiHidden="1" w:unhideWhenUsed="1"/>
+    <w:lsdException w:name="No List" w:semiHidden="1" w:unhideWhenUsed="1"/>
+    <w:lsdException w:name="Outline List 1" w:semiHidden="1" w:unhideWhenUsed="1"/>
+    <w:lsdException w:name="Outline List 2" w:semiHidden="1" w:unhideWhenUsed="1"/>
+    <w:lsdException w:name="Outline List 3" w:semiHidden="1" w:unhideWhenUsed="1"/>
+    <w:lsdException w:name="Table Simple 1" w:semiHidden="1" w:unhideWhenUsed="1"/>
+    <w:lsdException w:name="Table Simple 2" w:semiHidden="1" w:unhideWhenUsed="1"/>
+    <w:lsdException w:name="Table Simple 3" w:semiHidden="1" w:unhideWhenUsed="1"/>
+    <w:lsdException w:name="Table Classic 1" w:semiHidden="1" w:unhideWhenUsed="1"/>
+    <w:lsdException w:name="Table Classic 2" w:semiHidden="1" w:unhideWhenUsed="1"/>
+    <w:lsdException w:name="Table Classic 3" w:semiHidden="1" w:unhideWhenUsed="1"/>
+    <w:lsdException w:name="Table Classic 4" w:semiHidden="1" w:unhideWhenUsed="1"/>
+    <w:lsdException w:name="Table Colorful 1" w:semiHidden="1" w:unhideWhenUsed="1"/>
+    <w:lsdException w:name="Table Colorful 2" w:semiHidden="1" w:unhideWhenUsed="1"/>
+    <w:lsdException w:name="Table Colorful 3" w:semiHidden="1" w:unhideWhenUsed="1"/>
+    <w:lsdException w:name="Table Columns 1" w:semiHidden="1" w:unhideWhenUsed="1"/>
+    <w:lsdException w:name="Table Columns 2" w:semiHidden="1" w:unhideWhenUsed="1"/>
+    <w:lsdException w:name="Table Columns 3" w:semiHidden="1" w:unhideWhenUsed="1"/>
+    <w:lsdException w:name="Table Columns 4" w:semiHidden="1" w:unhideWhenUsed="1"/>
+    <w:lsdException w:name="Table Columns 5" w:semiHidden="1" w:unhideWhenUsed="1"/>
+    <w:lsdException w:name="Table Grid 1" w:semiHidden="1" w:unhideWhenUsed="1"/>
+    <w:lsdException w:name="Table Grid 2" w:semiHidden="1" w:unhideWhenUsed="1"/>
+    <w:lsdException w:name="Table Grid 3" w:semiHidden="1" w:unhideWhenUsed="1"/>
+    <w:lsdException w:name="Table Grid 4" w:semiHidden="1" w:unhideWhenUsed="1"/>
+    <w:lsdException w:name="Table Grid 5" w:semiHidden="1" w:unhideWhenUsed="1"/>
+    <w:lsdException w:name="Table Grid 6" w:semiHidden="1" w:unhideWhenUsed="1"/>
+    <w:lsdException w:name="Table Grid 7" w:semiHidden="1" w:unhideWhenUsed="1"/>
+    <w:lsdException w:name="Table Grid 8" w:semiHidden="1" w:unhideWhenUsed="1"/>
+    <w:lsdException w:name="Table List 1" w:semiHidden="1" w:unhideWhenUsed="1"/>
+    <w:lsdException w:name="Table List 2" w:semiHidden="1" w:unhideWhenUsed="1"/>
+    <w:lsdException w:name="Table List 3" w:semiHidden="1" w:unhideWhenUsed="1"/>
+    <w:lsdException w:name="Table List 4" w:semiHidden="1" w:unhideWhenUsed="1"/>
+    <w:lsdException w:name="Table List 5" w:semiHidden="1" w:unhideWhenUsed="1"/>
+    <w:lsdException w:name="Table List 6" w:semiHidden="1" w:unhideWhenUsed="1"/>
+    <w:lsdException w:name="Table List 7" w:semiHidden="1" w:unhideWhenUsed="1"/>
+    <w:lsdException w:name="Table List 8" w:semiHidden="1" w:unhideWhenUsed="1"/>
+    <w:lsdException w:name="Table 3D effects 1" w:semiHidden="1" w:unhideWhenUsed="1"/>
+    <w:lsdException w:name="Table 3D effects 2" w:semiHidden="1" w:unhideWhenUsed="1"/>
+    <w:lsdException w:name="Table 3D effects 3" w:semiHidden="1" w:unhideWhenUsed="1"/>
+    <w:lsdException w:name="Table Contemporary" w:semiHidden="1" w:unhideWhenUsed="1"/>
+    <w:lsdException w:name="Table Elegant" w:semiHidden="1" w:unhideWhenUsed="1"/>
+    <w:lsdException w:name="Table Professional" w:semiHidden="1" w:unhideWhenUsed="1"/>
+    <w:lsdException w:name="Table Subtle 1" w:semiHidden="1" w:unhideWhenUsed="1"/>
+    <w:lsdException w:name="Table Subtle 2" w:semiHidden="1" w:unhideWhenUsed="1"/>
+    <w:lsdException w:name="Table Web 1" w:semiHidden="1" w:unhideWhenUsed="1"/>
+    <w:lsdException w:name="Table Web 2" w:semiHidden="1" w:unhideWhenUsed="1"/>
+    <w:lsdException w:name="Table Web 3" w:semiHidden="1" w:unhideWhenUsed="1"/>
+    <w:lsdException w:name="Balloon Text" w:semiHidden="1" w:unhideWhenUsed="1"/>
+    <w:lsdException w:name="Table Grid" w:uiPriority="59"/>
+    <w:lsdException w:name="Table Theme" w:semiHidden="1" w:unhideWhenUsed="1"/>
+    <w:lsdException w:name="Placeholder Text" w:semiHidden="1"/>
+    <w:lsdException w:name="No Spacing" w:uiPriority="1" w:qFormat="1"/>
+    <w:lsdException w:name="Light Shading" w:uiPriority="60"/>
+    <w:lsdException w:name="Light List" w:uiPriority="61"/>
+    <w:lsdException w:name="Light Grid" w:uiPriority="62"/>
+    <w:lsdException w:name="Medium Shading 1" w:uiPriority="63"/>
+    <w:lsdException w:name="Medium Shading 2" w:uiPriority="64"/>
+    <w:lsdException w:name="Medium List 1" w:uiPriority="65"/>
+    <w:lsdException w:name="Medium List 2" w:uiPriority="66"/>
+    <w:lsdException w:name="Medium Grid 1" w:uiPriority="67"/>
+    <w:lsdException w:name="Medium Grid 2" w:uiPriority="68"/>
+    <w:lsdException w:name="Medium Grid 3" w:uiPriority="69"/>
+    <w:lsdException w:name="Dark List" w:uiPriority="70"/>
+    <w:lsdException w:name="Colorful Shading" w:uiPriority="71"/>
+    <w:lsdException w:name="Colorful List" w:uiPriority="72"/>
+    <w:lsdException w:name="Colorful Grid" w:uiPriority="73"/>
+    <w:lsdException w:name="Light Shading Accent 1" w:uiPriority="60"/>
+    <w:lsdException w:name="Light List Accent 1" w:uiPriority="61"/>
+    <w:lsdException w:name="Light Grid Accent 1" w:uiPriority="62"/>
+    <w:lsdException w:name="Medium Shading 1 Accent 1" w:uiPriority="63"/>
+    <w:lsdException w:name="Medium Shading 2 Accent 1" w:uiPriority="64"/>
+    <w:lsdException w:name="Medium List 1 Accent 1" w:uiPriority="65"/>
+    <w:lsdException w:name="Revision" w:semiHidden="1"/>
+    <w:lsdException w:name="List Paragraph" w:uiPriority="34" w:qFormat="1"/>
+    <w:lsdException w:name="Quote" w:uiPriority="29" w:qFormat="1"/>
+    <w:lsdException w:name="Intense Quote" w:uiPriority="30" w:qFormat="1"/>
+    <w:lsdException w:name="Medium List 2 Accent 1" w:uiPriority="66"/>
+    <w:lsdException w:name="Medium Grid 1 Accent 1" w:uiPriority="67"/>
+    <w:lsdException w:name="Medium Grid 2 Accent 1" w:uiPriority="68"/>
+    <w:lsdException w:name="Medium Grid 3 Accent 1" w:uiPriority="69"/>
+    <w:lsdException w:name="Dark List Accent 1" w:uiPriority="70"/>
+    <w:lsdException w:name="Colorful Shading Accent 1" w:uiPriority="71"/>
+    <w:lsdException w:name="Colorful List Accent 1" w:uiPriority="72"/>
+    <w:lsdException w:name="Colorful Grid Accent 1" w:uiPriority="73"/>
+    <w:lsdException w:name="Light Shading Accent 2" w:uiPriority="60"/>
+    <w:lsdException w:name="Light List Accent 2" w:uiPriority="61"/>
+    <w:lsdException w:name="Light Grid Accent 2" w:uiPriority="62"/>
+    <w:lsdException w:name="Medium Shading 1 Accent 2" w:uiPriority="63"/>
+    <w:lsdException w:name="Medium Shading 2 Accent 2" w:uiPriority="64"/>
+    <w:lsdException w:name="Medium List 1 Accent 2" w:uiPriority="65"/>
+    <w:lsdException w:name="Medium List 2 Accent 2" w:uiPriority="66"/>
+    <w:lsdException w:name="Medium Grid 1 Accent 2" w:uiPriority="67"/>
+    <w:lsdException w:name="Medium Grid 2 Accent 2" w:uiPriority="68"/>
+    <w:lsdException w:name="Medium Grid 3 Accent 2" w:uiPriority="69"/>
+    <w:lsdException w:name="Dark List Accent 2" w:uiPriority="70"/>
+    <w:lsdException w:name="Colorful Shading Accent 2" w:uiPriority="71"/>
+    <w:lsdException w:name="Colorful List Accent 2" w:uiPriority="72"/>
+    <w:lsdException w:name="Colorful Grid Accent 2" w:uiPriority="73"/>
+    <w:lsdException w:name="Light Shading Accent 3" w:uiPriority="60"/>
+    <w:lsdException w:name="Light List Accent 3" w:uiPriority="61"/>
+    <w:lsdException w:name="Light Grid Accent 3" w:uiPriority="62"/>
+    <w:lsdException w:name="Medium Shading 1 Accent 3" w:uiPriority="63"/>
+    <w:lsdException w:name="Medium Shading 2 Accent 3" w:uiPriority="64"/>
+    <w:lsdException w:name="Medium List 1 Accent 3" w:uiPriority="65"/>
+    <w:lsdException w:name="Medium List 2 Accent 3" w:uiPriority="66"/>
+    <w:lsdException w:name="Medium Grid 1 Accent 3" w:uiPriority="67"/>
+    <w:lsdException w:name="Medium Grid 2 Accent 3" w:uiPriority="68"/>
+    <w:lsdException w:name="Medium Grid 3 Accent 3" w:uiPriority="69"/>
+    <w:lsdException w:name="Dark List Accent 3" w:uiPriority="70"/>
+    <w:lsdException w:name="Colorful Shading Accent 3" w:uiPriority="71"/>
+    <w:lsdException w:name="Colorful List Accent 3" w:uiPriority="72"/>
+    <w:lsdException w:name="Colorful Grid Accent 3" w:uiPriority="73"/>
+    <w:lsdException w:name="Light Shading Accent 4" w:uiPriority="60"/>
+    <w:lsdException w:name="Light List Accent 4" w:uiPriority="61"/>
+    <w:lsdException w:name="Light Grid Accent 4" w:uiPriority="62"/>
+    <w:lsdException w:name="Medium Shading 1 Accent 4" w:uiPriority="63"/>
+    <w:lsdException w:name="Medium Shading 2 Accent 4" w:uiPriority="64"/>
+    <w:lsdException w:name="Medium List 1 Accent 4" w:uiPriority="65"/>
+    <w:lsdException w:name="Medium List 2 Accent 4" w:uiPriority="66"/>
+    <w:lsdException w:name="Medium Grid 1 Accent 4" w:uiPriority="67"/>
+    <w:lsdException w:name="Medium Grid 2 Accent 4" w:uiPriority="68"/>
+    <w:lsdException w:name="Medium Grid 3 Accent 4" w:uiPriority="69"/>
+    <w:lsdException w:name="Dark List Accent 4" w:uiPriority="70"/>
+    <w:lsdException w:name="Colorful Shading Accent 4" w:uiPriority="71"/>
+    <w:lsdException w:name="Colorful List Accent 4" w:uiPriority="72"/>
+    <w:lsdException w:name="Colorful Grid Accent 4" w:uiPriority="73"/>
+    <w:lsdException w:name="Light Shading Accent 5" w:uiPriority="60"/>
+    <w:lsdException w:name="Light List Accent 5" w:uiPriority="61"/>
+    <w:lsdException w:name="Light Grid Accent 5" w:uiPriority="62"/>
+    <w:lsdException w:name="Medium Shading 1 Accent 5" w:uiPriority="63"/>
+    <w:lsdException w:name="Medium Shading 2 Accent 5" w:uiPriority="64"/>
+    <w:lsdException w:name="Medium List 1 Accent 5" w:uiPriority="65"/>
+    <w:lsdException w:name="Medium List 2 Accent 5" w:uiPriority="66"/>
+    <w:lsdException w:name="Medium Grid 1 Accent 5" w:uiPriority="67"/>
+    <w:lsdException w:name="Medium Grid 2 Accent 5" w:uiPriority="68"/>
+    <w:lsdException w:name="Medium Grid 3 Accent 5" w:uiPriority="69"/>
+    <w:lsdException w:name="Dark List Accent 5" w:uiPriority="70"/>
+    <w:lsdException w:name="Colorful Shading Accent 5" w:uiPriority="71"/>
+    <w:lsdException w:name="Colorful List Accent 5" w:uiPriority="72"/>
+    <w:lsdException w:name="Colorful Grid Accent 5" w:uiPriority="73"/>
+    <w:lsdException w:name="Light Shading Accent 6" w:uiPriority="60"/>
+    <w:lsdException w:name="Light List Accent 6" w:uiPriority="61"/>
+    <w:lsdException w:name="Light Grid Accent 6" w:uiPriority="62"/>
+    <w:lsdException w:name="Medium Shading 1 Accent 6" w:uiPriority="63"/>
+    <w:lsdException w:name="Medium Shading 2 Accent 6" w:uiPriority="64"/>
+    <w:lsdException w:name="Medium List 1 Accent 6" w:uiPriority="65"/>
+    <w:lsdException w:name="Medium List 2 Accent 6" w:uiPriority="66"/>
+    <w:lsdException w:name="Medium Grid 1 Accent 6" w:uiPriority="67"/>
+    <w:lsdException w:name="Medium Grid 2 Accent 6" w:uiPriority="68"/>
+    <w:lsdException w:name="Medium Grid 3 Accent 6" w:uiPriority="69"/>
+    <w:lsdException w:name="Dark List Accent 6" w:uiPriority="70"/>
+    <w:lsdException w:name="Colorful Shading Accent 6" w:uiPriority="71"/>
+    <w:lsdException w:name="Colorful List Accent 6" w:uiPriority="72"/>
+    <w:lsdException w:name="Colorful Grid Accent 6" w:uiPriority="73"/>
+    <w:lsdException w:name="Subtle Emphasis" w:uiPriority="19" w:qFormat="1"/>
+    <w:lsdException w:name="Intense Emphasis" w:uiPriority="21" w:qFormat="1"/>
+    <w:lsdException w:name="Subtle Reference" w:uiPriority="31" w:qFormat="1"/>
+    <w:lsdException w:name="Intense Reference" w:uiPriority="32" w:qFormat="1"/>
+    <w:lsdException w:name="Book Title" w:uiPriority="33" w:qFormat="1"/>
+    <w:lsdException w:name="Bibliography" w:semiHidden="1" w:uiPriority="37" w:unhideWhenUsed="1"/>
+    <w:lsdException w:name="TOC Heading" w:semiHidden="1" w:uiPriority="39" w:unhideWhenUsed="1" w:qFormat="1"/>
+    <w:lsdException w:name="Plain Table 1" w:uiPriority="41"/>
+    <w:lsdException w:name="Plain Table 2" w:uiPriority="42"/>
+    <w:lsdException w:name="Plain Table 3" w:uiPriority="43"/>
+    <w:lsdException w:name="Plain Table 4" w:uiPriority="44"/>
+    <w:lsdException w:name="Plain Table 5" w:uiPriority="45"/>
+    <w:lsdException w:name="Grid Table Light" w:uiPriority="40"/>
+    <w:lsdException w:name="Grid Table 1 Light" w:uiPriority="46"/>
+    <w:lsdException w:name="Grid Table 2" w:uiPriority="47"/>
+    <w:lsdException w:name="Grid Table 3" w:uiPriority="48"/>
+    <w:lsdException w:name="Grid Table 4" w:uiPriority="49"/>
+    <w:lsdException w:name="Grid Table 5 Dark" w:uiPriority="50"/>
+    <w:lsdException w:name="Grid Table 6 Colorful" w:uiPriority="51"/>
+    <w:lsdException w:name="Grid Table 7 Colorful" w:uiPriority="52"/>
+    <w:lsdException w:name="Grid Table 1 Light Accent 1" w:uiPriority="46"/>
+    <w:lsdException w:name="Grid Table 2 Accent 1" w:uiPriority="47"/>
+    <w:lsdException w:name="Grid Table 3 Accent 1" w:uiPriority="48"/>
+    <w:lsdException w:name="Grid Table 4 Accent 1" w:uiPriority="49"/>
+    <w:lsdException w:name="Grid Table 5 Dark Accent 1" w:uiPriority="50"/>
+    <w:lsdException w:name="Grid Table 6 Colorful Accent 1" w:uiPriority="51"/>
+    <w:lsdException w:name="Grid Table 7 Colorful Accent 1" w:uiPriority="52"/>
+    <w:lsdException w:name="Grid Table 1 Light Accent 2" w:uiPriority="46"/>
+    <w:lsdException w:name="Grid Table 2 Accent 2" w:uiPriority="47"/>
+    <w:lsdException w:name="Grid Table 3 Accent 2" w:uiPriority="48"/>
+    <w:lsdException w:name="Grid Table 4 Accent 2" w:uiPriority="49"/>
+    <w:lsdException w:name="Grid Table 5 Dark Accent 2" w:uiPriority="50"/>
+    <w:lsdException w:name="Grid Table 6 Colorful Accent 2" w:uiPriority="51"/>
+    <w:lsdException w:name="Grid Table 7 Colorful Accent 2" w:uiPriority="52"/>
+    <w:lsdException w:name="Grid Table 1 Light Accent 3" w:uiPriority="46"/>
+    <w:lsdException w:name="Grid Table 2 Accent 3" w:uiPriority="47"/>
+    <w:lsdException w:name="Grid Table 3 Accent 3" w:uiPriority="48"/>
+    <w:lsdException w:name="Grid Table 4 Accent 3" w:uiPriority="49"/>
+    <w:lsdException w:name="Grid Table 5 Dark Accent 3" w:uiPriority="50"/>
+    <w:lsdException w:name="Grid Table 6 Colorful Accent 3" w:uiPriority="51"/>
+    <w:lsdException w:name="Grid Table 7 Colorful Accent 3" w:uiPriority="52"/>
+    <w:lsdException w:name="Grid Table 1 Light Accent 4" w:uiPriority="46"/>
+    <w:lsdException w:name="Grid Table 2 Accent 4" w:uiPriority="47"/>
+    <w:lsdException w:name="Grid Table 3 Accent 4" w:uiPriority="48"/>
+    <w:lsdException w:name="Grid Table 4 Accent 4" w:uiPriority="49"/>
+    <w:lsdException w:name="Grid Table 5 Dark Accent 4" w:uiPriority="50"/>
+    <w:lsdException w:name="Grid Table 6 Colorful Accent 4" w:uiPriority="51"/>
+    <w:lsdException w:name="Grid Table 7 Colorful Accent 4" w:uiPriority="52"/>
+    <w:lsdException w:name="Grid Table 1 Light Accent 5" w:uiPriority="46"/>
+    <w:lsdException w:name="Grid Table 2 Accent 5" w:uiPriority="47"/>
+    <w:lsdException w:name="Grid Table 3 Accent 5" w:uiPriority="48"/>
+    <w:lsdException w:name="Grid Table 4 Accent 5" w:uiPriority="49"/>
+    <w:lsdException w:name="Grid Table 5 Dark Accent 5" w:uiPriority="50"/>
+    <w:lsdException w:name="Grid Table 6 Colorful Accent 5" w:uiPriority="51"/>
+    <w:lsdException w:name="Grid Table 7 Colorful Accent 5" w:uiPriority="52"/>
+    <w:lsdException w:name="Grid Table 1 Light Accent 6" w:uiPriority="46"/>
+    <w:lsdException w:name="Grid Table 2 Accent 6" w:uiPriority="47"/>
+    <w:lsdException w:name="Grid Table 3 Accent 6" w:uiPriority="48"/>
+    <w:lsdException w:name="Grid Table 4 Accent 6" w:uiPriority="49"/>
+    <w:lsdException w:name="Grid Table 5 Dark Accent 6" w:uiPriority="50"/>
+    <w:lsdException w:name="Grid Table 6 Colorful Accent 6" w:uiPriority="51"/>
+    <w:lsdException w:name="Grid Table 7 Colorful Accent 6" w:uiPriority="52"/>
+    <w:lsdException w:name="List Table 1 Light" w:uiPriority="46"/>
+    <w:lsdException w:name="List Table 2" w:uiPriority="47"/>
+    <w:lsdException w:name="List Table 3" w:uiPriority="48"/>
+    <w:lsdException w:name="List Table 4" w:uiPriority="49"/>
+    <w:lsdException w:name="List Table 5 Dark" w:uiPriority="50"/>
+    <w:lsdException w:name="List Table 6 Colorful" w:uiPriority="51"/>
+    <w:lsdException w:name="List Table 7 Colorful" w:uiPriority="52"/>
+    <w:lsdException w:name="List Table 1 Light Accent 1" w:uiPriority="46"/>
+    <w:lsdException w:name="List Table 2 Accent 1" w:uiPriority="47"/>
+    <w:lsdException w:name="List Table 3 Accent 1" w:uiPriority="48"/>
+    <w:lsdException w:name="List Table 4 Accent 1" w:uiPriority="49"/>
+    <w:lsdException w:name="List Table 5 Dark Accent 1" w:uiPriority="50"/>
+    <w:lsdException w:name="List Table 6 Colorful Accent 1" w:uiPriority="51"/>
+    <w:lsdException w:name="List Table 7 Colorful Accent 1" w:uiPriority="52"/>
+    <w:lsdException w:name="List Table 1 Light Accent 2" w:uiPriority="46"/>
+    <w:lsdException w:name="List Table 2 Accent 2" w:uiPriority="47"/>
+    <w:lsdException w:name="List Table 3 Accent 2" w:uiPriority="48"/>
+    <w:lsdException w:name="List Table 4 Accent 2" w:uiPriority="49"/>
+    <w:lsdException w:name="List Table 5 Dark Accent 2" w:uiPriority="50"/>
+    <w:lsdException w:name="List Table 6 Colorful Accent 2" w:uiPriority="51"/>
+    <w:lsdException w:name="List Table 7 Colorful Accent 2" w:uiPriority="52"/>
+    <w:lsdException w:name="List Table 1 Light Accent 3" w:uiPriority="46"/>
+    <w:lsdException w:name="List Table 2 Accent 3" w:uiPriority="47"/>
+    <w:lsdException w:name="List Table 3 Accent 3" w:uiPriority="48"/>
+    <w:lsdException w:name="List Table 4 Accent 3" w:uiPriority="49"/>
+    <w:lsdException w:name="List Table 5 Dark Accent 3" w:uiPriority="50"/>
+    <w:lsdException w:name="List Table 6 Colorful Accent 3" w:uiPriority="51"/>
+    <w:lsdException w:name="List Table 7 Colorful Accent 3" w:uiPriority="52"/>
+    <w:lsdException w:name="List Table 1 Light Accent 4" w:uiPriority="46"/>
+    <w:lsdException w:name="List Table 2 Accent 4" w:uiPriority="47"/>
+    <w:lsdException w:name="List Table 3 Accent 4" w:uiPriority="48"/>
+    <w:lsdException w:name="List Table 4 Accent 4" w:uiPriority="49"/>
+    <w:lsdException w:name="List Table 5 Dark Accent 4" w:uiPriority="50"/>
+    <w:lsdException w:name="List Table 6 Colorful Accent 4" w:uiPriority="51"/>
+    <w:lsdException w:name="List Table 7 Colorful Accent 4" w:uiPriority="52"/>
+    <w:lsdException w:name="List Table 1 Light Accent 5" w:uiPriority="46"/>
+    <w:lsdException w:name="List Table 2 Accent 5" w:uiPriority="47"/>
+    <w:lsdException w:name="List Table 3 Accent 5" w:uiPriority="48"/>
+    <w:lsdException w:name="List Table 4 Accent 5" w:uiPriority="49"/>
+    <w:lsdException w:name="List Table 5 Dark Accent 5" w:uiPriority="50"/>
+    <w:lsdException w:name="List Table 6 Colorful Accent 5" w:uiPriority="51"/>
+    <w:lsdException w:name="List Table 7 Colorful Accent 5" w:uiPriority="52"/>
+    <w:lsdException w:name="List Table 1 Light Accent 6" w:uiPriority="46"/>
+    <w:lsdException w:name="List Table 2 Accent 6" w:uiPriority="47"/>
+    <w:lsdException w:name="List Table 3 Accent 6" w:uiPriority="48"/>
+    <w:lsdException w:name="List Table 4 Accent 6" w:uiPriority="49"/>
+    <w:lsdException w:name="List Table 5 Dark Accent 6" w:uiPriority="50"/>
+    <w:lsdException w:name="List Table 6 Colorful Accent 6" w:uiPriority="51"/>
+    <w:lsdException w:name="List Table 7 Colorful Accent 6" w:uiPriority="52"/>
   </w:latentStyles>
   <w:style w:type="paragraph" w:default="1" w:styleId="Normal">
     <w:name w:val="Normal"/>

</xml_diff>